<commit_message>
Ukladanie obrazka do SharedPreferences
</commit_message>
<xml_diff>
--- a/PCOZ_dokumentacia_renckova_1.0.0.docx
+++ b/PCOZ_dokumentacia_renckova_1.0.0.docx
@@ -390,212 +390,7 @@
       <w:bookmarkStart w:id="0" w:name="_Toc511244373"/>
       <w:proofErr w:type="spellEnd"/>
     </w:p>
-    <w:p>
-      <w:pPr>
-        <w:tabs>
-          <w:tab w:val="left" w:pos="602"/>
-        </w:tabs>
-        <w:rPr>
-          <w:b/>
-          <w:bCs/>
-          <w:sz w:val="32"/>
-        </w:rPr>
-      </w:pPr>
-    </w:p>
-    <w:p>
-      <w:pPr>
-        <w:tabs>
-          <w:tab w:val="left" w:pos="602"/>
-        </w:tabs>
-        <w:rPr>
-          <w:b/>
-          <w:bCs/>
-          <w:sz w:val="32"/>
-        </w:rPr>
-      </w:pPr>
-    </w:p>
-    <w:p>
-      <w:pPr>
-        <w:tabs>
-          <w:tab w:val="left" w:pos="602"/>
-        </w:tabs>
-        <w:rPr>
-          <w:b/>
-          <w:bCs/>
-          <w:sz w:val="32"/>
-        </w:rPr>
-      </w:pPr>
-    </w:p>
-    <w:p>
-      <w:pPr>
-        <w:tabs>
-          <w:tab w:val="left" w:pos="602"/>
-        </w:tabs>
-        <w:rPr>
-          <w:b/>
-          <w:bCs/>
-          <w:sz w:val="32"/>
-        </w:rPr>
-      </w:pPr>
-    </w:p>
-    <w:p>
-      <w:pPr>
-        <w:tabs>
-          <w:tab w:val="left" w:pos="602"/>
-        </w:tabs>
-        <w:rPr>
-          <w:b/>
-          <w:bCs/>
-          <w:sz w:val="32"/>
-        </w:rPr>
-      </w:pPr>
-    </w:p>
-    <w:p>
-      <w:pPr>
-        <w:tabs>
-          <w:tab w:val="left" w:pos="602"/>
-        </w:tabs>
-        <w:rPr>
-          <w:b/>
-        </w:rPr>
-      </w:pPr>
-      <w:r>
-        <w:rPr>
-          <w:b/>
-          <w:bCs/>
-          <w:sz w:val="32"/>
-        </w:rPr>
-        <w:t>Anotácia v slovenskom jazyku</w:t>
-      </w:r>
-      <w:bookmarkEnd w:id="0"/>
-    </w:p>
-    <w:p>
-      <w:pPr>
-        <w:tabs>
-          <w:tab w:val="left" w:pos="602"/>
-        </w:tabs>
-        <w:rPr>
-          <w:b/>
-        </w:rPr>
-      </w:pPr>
-    </w:p>
-    <w:p>
-      <w:pPr>
-        <w:spacing w:line="360" w:lineRule="auto"/>
-        <w:ind w:firstLine="510"/>
-      </w:pPr>
-      <w:r>
-        <w:t>Cieľom tejto práce bolo vytvoriť užitočnú aplikáciu p</w:t>
-      </w:r>
-      <w:r>
-        <w:t>re majiteľov domácich zvierat</w:t>
-      </w:r>
-      <w:r>
-        <w:t xml:space="preserve"> s názvom </w:t>
-      </w:r>
-      <w:r>
-        <w:t>Panda</w:t>
-      </w:r>
-      <w:r>
-        <w:t>.</w:t>
-      </w:r>
-      <w:r>
-        <w:t xml:space="preserve"> Táto mobilná aplikácia má slúžiť ako efektívny nástroj pri evidovaní domácich zvierat pre veterinára a zároveň aj ako elektronická zdravotná karta s informáciami pre veterinára aj majiteľa domáceho zvieraťa. Používateľ a zároveň majiteľ má jedinečné identifikačné číslo svojho domáceho zvieraťa, vďaka ktorému vie pristupovať k informáciám o zvierati v aplikácií. Veterinár na základe tohto čísla vie registrovať pre zviera očkovania, kontroly a iné vyšetrenia. Okrem toho sa v aplikácií nachádza aj niekoľko užitočných informácií o zvieracích chorobách, či priame kontakty na veterinárov.</w:t>
-      </w:r>
-      <w:bookmarkStart w:id="1" w:name="_Toc511244374"/>
-    </w:p>
-    <w:p>
-      <w:pPr>
-        <w:spacing w:line="360" w:lineRule="auto"/>
-        <w:ind w:firstLine="510"/>
-      </w:pPr>
-    </w:p>
-    <w:p>
-      <w:pPr>
-        <w:spacing w:line="360" w:lineRule="auto"/>
-        <w:ind w:firstLine="510"/>
-      </w:pPr>
-    </w:p>
-    <w:p>
-      <w:pPr>
-        <w:spacing w:line="360" w:lineRule="auto"/>
-        <w:ind w:firstLine="510"/>
-      </w:pPr>
-    </w:p>
-    <w:p>
-      <w:pPr>
-        <w:spacing w:line="360" w:lineRule="auto"/>
-        <w:ind w:firstLine="510"/>
-      </w:pPr>
-    </w:p>
-    <w:p>
-      <w:pPr>
-        <w:tabs>
-          <w:tab w:val="left" w:pos="602"/>
-        </w:tabs>
-        <w:rPr>
-          <w:b/>
-          <w:bCs/>
-          <w:sz w:val="32"/>
-        </w:rPr>
-      </w:pPr>
-      <w:r>
-        <w:rPr>
-          <w:b/>
-          <w:bCs/>
-          <w:sz w:val="32"/>
-        </w:rPr>
-        <w:t>Anotácia v anglickom jazyk</w:t>
-      </w:r>
-      <w:bookmarkEnd w:id="1"/>
-      <w:r>
-        <w:rPr>
-          <w:b/>
-          <w:bCs/>
-          <w:sz w:val="32"/>
-        </w:rPr>
-        <w:t>u</w:t>
-      </w:r>
-    </w:p>
-    <w:p>
-      <w:pPr>
-        <w:tabs>
-          <w:tab w:val="left" w:pos="602"/>
-        </w:tabs>
-        <w:rPr>
-          <w:b/>
-          <w:bCs/>
-          <w:sz w:val="32"/>
-        </w:rPr>
-      </w:pPr>
-    </w:p>
-    <w:p>
-      <w:pPr>
-        <w:spacing w:line="360" w:lineRule="auto"/>
-        <w:ind w:firstLine="510"/>
-        <w:rPr>
-          <w:lang w:val="en-US"/>
-        </w:rPr>
-      </w:pPr>
-      <w:r>
-        <w:rPr>
-          <w:lang w:val="en-US"/>
-        </w:rPr>
-        <w:t xml:space="preserve">The aim of this work was to create a useful application for pet owners and veterinarians called </w:t>
-      </w:r>
-      <w:r>
-        <w:rPr>
-          <w:lang w:val="en-US"/>
-        </w:rPr>
-        <w:t>Panda</w:t>
-      </w:r>
-      <w:r>
-        <w:rPr>
-          <w:lang w:val="en-US"/>
-        </w:rPr>
-        <w:t>. This mobile application is intended to serve as an effective pet registration tool for veterinarians as well as an electronic health card with information for both veterinarians and pet owners. The user and the owner also have a unique identification number of their pet, thanks to which he can access the information about the animal in the application. Based on this number, the veterinarian can register vaccinations, checks and other examinations for the animal. In addition, the application also contains some useful information about animal diseases or direct contacts to veterinarians.</w:t>
-      </w:r>
-    </w:p>
+    <w:bookmarkEnd w:id="0"/>
     <w:p>
       <w:pPr>
         <w:tabs>
@@ -608,9 +403,16 @@
         <w:tabs>
           <w:tab w:val="left" w:pos="1944"/>
         </w:tabs>
+      </w:pPr>
+    </w:p>
+    <w:p>
+      <w:pPr>
+        <w:tabs>
+          <w:tab w:val="left" w:pos="1944"/>
+        </w:tabs>
         <w:sectPr>
-          <w:footerReference w:type="even" r:id="rId7"/>
-          <w:footerReference w:type="default" r:id="rId8"/>
+          <w:footerReference w:type="even" r:id="rId8"/>
+          <w:footerReference w:type="default" r:id="rId9"/>
           <w:type w:val="continuous"/>
           <w:pgSz w:w="11906" w:h="16838" w:code="9"/>
           <w:pgMar w:top="1418" w:right="1418" w:bottom="1418" w:left="1701" w:header="708" w:footer="708" w:gutter="0"/>
@@ -619,14 +421,205 @@
           <w:docGrid w:linePitch="360"/>
         </w:sectPr>
       </w:pPr>
-      <w:r>
-        <w:tab/>
-      </w:r>
-    </w:p>
-    <w:p>
-      <w:pPr>
-        <w:rPr>
-          <w:sz w:val="2"/>
+    </w:p>
+    <w:p>
+      <w:pPr>
+        <w:tabs>
+          <w:tab w:val="left" w:pos="602"/>
+        </w:tabs>
+        <w:rPr>
+          <w:b/>
+          <w:bCs/>
+          <w:sz w:val="32"/>
+        </w:rPr>
+      </w:pPr>
+    </w:p>
+    <w:p>
+      <w:pPr>
+        <w:tabs>
+          <w:tab w:val="left" w:pos="602"/>
+        </w:tabs>
+        <w:rPr>
+          <w:b/>
+          <w:bCs/>
+          <w:sz w:val="32"/>
+        </w:rPr>
+      </w:pPr>
+    </w:p>
+    <w:p>
+      <w:pPr>
+        <w:tabs>
+          <w:tab w:val="left" w:pos="602"/>
+        </w:tabs>
+        <w:rPr>
+          <w:b/>
+          <w:bCs/>
+          <w:sz w:val="32"/>
+        </w:rPr>
+      </w:pPr>
+    </w:p>
+    <w:p>
+      <w:pPr>
+        <w:tabs>
+          <w:tab w:val="left" w:pos="602"/>
+        </w:tabs>
+        <w:rPr>
+          <w:b/>
+          <w:bCs/>
+          <w:sz w:val="32"/>
+        </w:rPr>
+      </w:pPr>
+    </w:p>
+    <w:p>
+      <w:pPr>
+        <w:tabs>
+          <w:tab w:val="left" w:pos="602"/>
+        </w:tabs>
+        <w:rPr>
+          <w:b/>
+        </w:rPr>
+      </w:pPr>
+      <w:r>
+        <w:rPr>
+          <w:b/>
+          <w:bCs/>
+          <w:sz w:val="32"/>
+        </w:rPr>
+        <w:t>Anotácia v slovenskom jazyku</w:t>
+      </w:r>
+    </w:p>
+    <w:p>
+      <w:pPr>
+        <w:tabs>
+          <w:tab w:val="left" w:pos="602"/>
+        </w:tabs>
+        <w:rPr>
+          <w:b/>
+        </w:rPr>
+      </w:pPr>
+    </w:p>
+    <w:p>
+      <w:pPr>
+        <w:spacing w:line="360" w:lineRule="auto"/>
+        <w:ind w:firstLine="510"/>
+      </w:pPr>
+      <w:r>
+        <w:t>Cieľom tejto práce bolo vytvoriť užitočnú aplikáciu pre majiteľov domácich zvierat s názvom Panda. Táto mobilná aplikácia má slúžiť ako elektronická zdravotná karta s informáciami pre veterinára aj majiteľa domáceho zvieraťa. Používateľ a zároveň majiteľ má jedinečné identifikačné číslo svojho domáceho zvieraťa, vďaka ktorému vie pristupovať k informáciám o zvierati v aplikácií. Veterinár na základe tohto čísla vie registrovať pre zviera očkovania, kontroly a iné vyšetrenia</w:t>
+      </w:r>
+      <w:r>
+        <w:t xml:space="preserve"> cez databázu a následne sa tieto údaje zobrazia aj užívateľovi</w:t>
+      </w:r>
+      <w:r>
+        <w:t>. Okrem toho sa v aplikácií nachádza aj niekoľko užitočných informácií o zvieracích chorobách, či priame kontakty na veterinárov.</w:t>
+      </w:r>
+      <w:r>
+        <w:t xml:space="preserve"> Aplikácia je robená primárne pre užívateľov s identifikačným číslom zvieraťa ale dá sa používať aj bez neho.</w:t>
+      </w:r>
+    </w:p>
+    <w:p>
+      <w:pPr>
+        <w:spacing w:line="360" w:lineRule="auto"/>
+        <w:ind w:firstLine="510"/>
+      </w:pPr>
+    </w:p>
+    <w:p>
+      <w:pPr>
+        <w:spacing w:line="360" w:lineRule="auto"/>
+        <w:ind w:firstLine="510"/>
+      </w:pPr>
+    </w:p>
+    <w:p>
+      <w:pPr>
+        <w:tabs>
+          <w:tab w:val="left" w:pos="602"/>
+        </w:tabs>
+        <w:rPr>
+          <w:b/>
+          <w:bCs/>
+          <w:sz w:val="32"/>
+        </w:rPr>
+      </w:pPr>
+      <w:r>
+        <w:rPr>
+          <w:b/>
+          <w:bCs/>
+          <w:sz w:val="32"/>
+        </w:rPr>
+        <w:t>Anotácia v anglickom jazyk</w:t>
+      </w:r>
+      <w:r>
+        <w:rPr>
+          <w:b/>
+          <w:bCs/>
+          <w:sz w:val="32"/>
+        </w:rPr>
+        <w:t>u</w:t>
+      </w:r>
+    </w:p>
+    <w:p>
+      <w:pPr>
+        <w:tabs>
+          <w:tab w:val="left" w:pos="602"/>
+        </w:tabs>
+        <w:rPr>
+          <w:b/>
+          <w:bCs/>
+          <w:sz w:val="32"/>
+        </w:rPr>
+      </w:pPr>
+    </w:p>
+    <w:p>
+      <w:pPr>
+        <w:pStyle w:val="NormalnytextDP"/>
+        <w:spacing w:before="0"/>
+        <w:jc w:val="left"/>
+        <w:rPr>
+          <w:b/>
+          <w:bCs/>
+          <w:sz w:val="32"/>
+        </w:rPr>
+      </w:pPr>
+      <w:r>
+        <w:rPr>
+          <w:szCs w:val="24"/>
+          <w:lang w:val="en-US" w:eastAsia="cs-CZ"/>
+        </w:rPr>
+        <w:t>The aim of this work was to create a useful application for pet owners called Panda. This mobile application is intended to serve as an electronic health card with information for both the veterinarian and the pet owner. The user and the owner also have a unique identification number of their pet, thanks to which he can access the information about the animal in the application. Based on this number, the veterinarian is able to register vaccinations, checks and other examinations for the animal via the database, and subsequently this data will also be displayed to the user. In addition, the application also contains some useful information about animal diseases or direct contacts to veterinarians. The application is made primarily for users with an animal identification number, but can be used without it.</w:t>
+      </w:r>
+    </w:p>
+    <w:p>
+      <w:pPr>
+        <w:pStyle w:val="NormalnytextDP"/>
+        <w:spacing w:before="0"/>
+        <w:jc w:val="left"/>
+        <w:rPr>
+          <w:b/>
+          <w:bCs/>
+          <w:sz w:val="32"/>
+        </w:rPr>
+      </w:pPr>
+    </w:p>
+    <w:p>
+      <w:pPr>
+        <w:pStyle w:val="NormalnytextDP"/>
+        <w:spacing w:before="0"/>
+        <w:jc w:val="left"/>
+        <w:rPr>
+          <w:b/>
+          <w:bCs/>
+          <w:sz w:val="32"/>
+        </w:rPr>
+      </w:pPr>
+    </w:p>
+    <w:p>
+      <w:pPr>
+        <w:pStyle w:val="NormalnytextDP"/>
+        <w:spacing w:before="0"/>
+        <w:jc w:val="left"/>
+        <w:rPr>
+          <w:b/>
+          <w:bCs/>
+          <w:sz w:val="32"/>
         </w:rPr>
       </w:pPr>
     </w:p>
@@ -1139,7 +1132,7 @@
       <w:r>
         <w:fldChar w:fldCharType="separate"/>
       </w:r>
-      <w:hyperlink w:anchor="_Toc95825049" w:history="1">
+      <w:hyperlink w:anchor="_Toc97576878" w:history="1">
         <w:r>
           <w:rPr>
             <w:rStyle w:val="Hypertextovprepojenie"/>
@@ -1166,7 +1159,7 @@
             <w:noProof/>
             <w:webHidden/>
           </w:rPr>
-          <w:instrText xml:space="preserve"> PAGEREF _Toc95825049 \h </w:instrText>
+          <w:instrText xml:space="preserve"> PAGEREF _Toc97576878 \h </w:instrText>
         </w:r>
         <w:r>
           <w:rPr>
@@ -1209,7 +1202,7 @@
           <w:lang w:val="en-US" w:eastAsia="en-US"/>
         </w:rPr>
       </w:pPr>
-      <w:hyperlink w:anchor="_Toc95825050" w:history="1">
+      <w:hyperlink w:anchor="_Toc97576879" w:history="1">
         <w:r>
           <w:rPr>
             <w:rStyle w:val="Hypertextovprepojenie"/>
@@ -1254,7 +1247,7 @@
             <w:noProof/>
             <w:webHidden/>
           </w:rPr>
-          <w:instrText xml:space="preserve"> PAGEREF _Toc95825050 \h </w:instrText>
+          <w:instrText xml:space="preserve"> PAGEREF _Toc97576879 \h </w:instrText>
         </w:r>
         <w:r>
           <w:rPr>
@@ -1297,7 +1290,7 @@
           <w:lang w:val="en-US" w:eastAsia="en-US"/>
         </w:rPr>
       </w:pPr>
-      <w:hyperlink w:anchor="_Toc95825051" w:history="1">
+      <w:hyperlink w:anchor="_Toc97576880" w:history="1">
         <w:r>
           <w:rPr>
             <w:rStyle w:val="Hypertextovprepojenie"/>
@@ -1321,7 +1314,7 @@
             <w:rStyle w:val="Hypertextovprepojenie"/>
             <w:noProof/>
           </w:rPr>
-          <w:t>Metodika práce (Materiál a metodika práce)</w:t>
+          <w:t>Metodika práce</w:t>
         </w:r>
         <w:r>
           <w:rPr>
@@ -1342,7 +1335,7 @@
             <w:noProof/>
             <w:webHidden/>
           </w:rPr>
-          <w:instrText xml:space="preserve"> PAGEREF _Toc95825051 \h </w:instrText>
+          <w:instrText xml:space="preserve"> PAGEREF _Toc97576880 \h </w:instrText>
         </w:r>
         <w:r>
           <w:rPr>
@@ -1385,7 +1378,7 @@
           <w:lang w:val="en-US" w:eastAsia="en-US"/>
         </w:rPr>
       </w:pPr>
-      <w:hyperlink w:anchor="_Toc95825052" w:history="1">
+      <w:hyperlink w:anchor="_Toc97576881" w:history="1">
         <w:r>
           <w:rPr>
             <w:rStyle w:val="Hypertextovprepojenie"/>
@@ -1409,7 +1402,7 @@
             <w:rStyle w:val="Hypertextovprepojenie"/>
             <w:noProof/>
           </w:rPr>
-          <w:t>Názov kapitoly/Úvod do problematiky</w:t>
+          <w:t>Teoretická časť - Úvod do problematiky</w:t>
         </w:r>
         <w:r>
           <w:rPr>
@@ -1430,7 +1423,7 @@
             <w:noProof/>
             <w:webHidden/>
           </w:rPr>
-          <w:instrText xml:space="preserve"> PAGEREF _Toc95825052 \h </w:instrText>
+          <w:instrText xml:space="preserve"> PAGEREF _Toc97576881 \h </w:instrText>
         </w:r>
         <w:r>
           <w:rPr>
@@ -1451,6 +1444,546 @@
             <w:webHidden/>
           </w:rPr>
           <w:t>8</w:t>
+        </w:r>
+        <w:r>
+          <w:rPr>
+            <w:noProof/>
+            <w:webHidden/>
+          </w:rPr>
+          <w:fldChar w:fldCharType="end"/>
+        </w:r>
+      </w:hyperlink>
+    </w:p>
+    <w:p>
+      <w:pPr>
+        <w:pStyle w:val="Obsah2"/>
+        <w:tabs>
+          <w:tab w:val="left" w:pos="880"/>
+          <w:tab w:val="right" w:leader="dot" w:pos="8777"/>
+        </w:tabs>
+        <w:rPr>
+          <w:rFonts w:asciiTheme="minorHAnsi" w:eastAsiaTheme="minorEastAsia" w:hAnsiTheme="minorHAnsi" w:cstheme="minorBidi"/>
+          <w:noProof/>
+          <w:sz w:val="22"/>
+          <w:szCs w:val="22"/>
+          <w:lang w:val="en-US" w:eastAsia="en-US"/>
+        </w:rPr>
+      </w:pPr>
+      <w:hyperlink w:anchor="_Toc97576882" w:history="1">
+        <w:r>
+          <w:rPr>
+            <w:rStyle w:val="Hypertextovprepojenie"/>
+            <w:noProof/>
+          </w:rPr>
+          <w:t>3.1</w:t>
+        </w:r>
+        <w:r>
+          <w:rPr>
+            <w:rFonts w:asciiTheme="minorHAnsi" w:eastAsiaTheme="minorEastAsia" w:hAnsiTheme="minorHAnsi" w:cstheme="minorBidi"/>
+            <w:noProof/>
+            <w:sz w:val="22"/>
+            <w:szCs w:val="22"/>
+            <w:lang w:val="en-US" w:eastAsia="en-US"/>
+          </w:rPr>
+          <w:tab/>
+        </w:r>
+        <w:r>
+          <w:rPr>
+            <w:rStyle w:val="Hypertextovprepojenie"/>
+            <w:noProof/>
+          </w:rPr>
+          <w:t>Mobilná aplikácia</w:t>
+        </w:r>
+        <w:r>
+          <w:rPr>
+            <w:noProof/>
+            <w:webHidden/>
+          </w:rPr>
+          <w:tab/>
+        </w:r>
+        <w:r>
+          <w:rPr>
+            <w:noProof/>
+            <w:webHidden/>
+          </w:rPr>
+          <w:fldChar w:fldCharType="begin"/>
+        </w:r>
+        <w:r>
+          <w:rPr>
+            <w:noProof/>
+            <w:webHidden/>
+          </w:rPr>
+          <w:instrText xml:space="preserve"> PAGEREF _Toc97576882 \h </w:instrText>
+        </w:r>
+        <w:r>
+          <w:rPr>
+            <w:noProof/>
+            <w:webHidden/>
+          </w:rPr>
+        </w:r>
+        <w:r>
+          <w:rPr>
+            <w:noProof/>
+            <w:webHidden/>
+          </w:rPr>
+          <w:fldChar w:fldCharType="separate"/>
+        </w:r>
+        <w:r>
+          <w:rPr>
+            <w:noProof/>
+            <w:webHidden/>
+          </w:rPr>
+          <w:t>8</w:t>
+        </w:r>
+        <w:r>
+          <w:rPr>
+            <w:noProof/>
+            <w:webHidden/>
+          </w:rPr>
+          <w:fldChar w:fldCharType="end"/>
+        </w:r>
+      </w:hyperlink>
+    </w:p>
+    <w:p>
+      <w:pPr>
+        <w:pStyle w:val="Obsah2"/>
+        <w:tabs>
+          <w:tab w:val="left" w:pos="880"/>
+          <w:tab w:val="right" w:leader="dot" w:pos="8777"/>
+        </w:tabs>
+        <w:rPr>
+          <w:rFonts w:asciiTheme="minorHAnsi" w:eastAsiaTheme="minorEastAsia" w:hAnsiTheme="minorHAnsi" w:cstheme="minorBidi"/>
+          <w:noProof/>
+          <w:sz w:val="22"/>
+          <w:szCs w:val="22"/>
+          <w:lang w:val="en-US" w:eastAsia="en-US"/>
+        </w:rPr>
+      </w:pPr>
+      <w:hyperlink w:anchor="_Toc97576883" w:history="1">
+        <w:r>
+          <w:rPr>
+            <w:rStyle w:val="Hypertextovprepojenie"/>
+            <w:noProof/>
+          </w:rPr>
+          <w:t>3.2</w:t>
+        </w:r>
+        <w:r>
+          <w:rPr>
+            <w:rFonts w:asciiTheme="minorHAnsi" w:eastAsiaTheme="minorEastAsia" w:hAnsiTheme="minorHAnsi" w:cstheme="minorBidi"/>
+            <w:noProof/>
+            <w:sz w:val="22"/>
+            <w:szCs w:val="22"/>
+            <w:lang w:val="en-US" w:eastAsia="en-US"/>
+          </w:rPr>
+          <w:tab/>
+        </w:r>
+        <w:r>
+          <w:rPr>
+            <w:rStyle w:val="Hypertextovprepojenie"/>
+            <w:noProof/>
+          </w:rPr>
+          <w:t>Mobilné zariadenie</w:t>
+        </w:r>
+        <w:r>
+          <w:rPr>
+            <w:noProof/>
+            <w:webHidden/>
+          </w:rPr>
+          <w:tab/>
+        </w:r>
+        <w:r>
+          <w:rPr>
+            <w:noProof/>
+            <w:webHidden/>
+          </w:rPr>
+          <w:fldChar w:fldCharType="begin"/>
+        </w:r>
+        <w:r>
+          <w:rPr>
+            <w:noProof/>
+            <w:webHidden/>
+          </w:rPr>
+          <w:instrText xml:space="preserve"> PAGEREF _Toc97576883 \h </w:instrText>
+        </w:r>
+        <w:r>
+          <w:rPr>
+            <w:noProof/>
+            <w:webHidden/>
+          </w:rPr>
+        </w:r>
+        <w:r>
+          <w:rPr>
+            <w:noProof/>
+            <w:webHidden/>
+          </w:rPr>
+          <w:fldChar w:fldCharType="separate"/>
+        </w:r>
+        <w:r>
+          <w:rPr>
+            <w:noProof/>
+            <w:webHidden/>
+          </w:rPr>
+          <w:t>8</w:t>
+        </w:r>
+        <w:r>
+          <w:rPr>
+            <w:noProof/>
+            <w:webHidden/>
+          </w:rPr>
+          <w:fldChar w:fldCharType="end"/>
+        </w:r>
+      </w:hyperlink>
+    </w:p>
+    <w:p>
+      <w:pPr>
+        <w:pStyle w:val="Obsah2"/>
+        <w:tabs>
+          <w:tab w:val="left" w:pos="880"/>
+          <w:tab w:val="right" w:leader="dot" w:pos="8777"/>
+        </w:tabs>
+        <w:rPr>
+          <w:rFonts w:asciiTheme="minorHAnsi" w:eastAsiaTheme="minorEastAsia" w:hAnsiTheme="minorHAnsi" w:cstheme="minorBidi"/>
+          <w:noProof/>
+          <w:sz w:val="22"/>
+          <w:szCs w:val="22"/>
+          <w:lang w:val="en-US" w:eastAsia="en-US"/>
+        </w:rPr>
+      </w:pPr>
+      <w:hyperlink w:anchor="_Toc97576884" w:history="1">
+        <w:r>
+          <w:rPr>
+            <w:rStyle w:val="Hypertextovprepojenie"/>
+            <w:noProof/>
+          </w:rPr>
+          <w:t>3.3</w:t>
+        </w:r>
+        <w:r>
+          <w:rPr>
+            <w:rFonts w:asciiTheme="minorHAnsi" w:eastAsiaTheme="minorEastAsia" w:hAnsiTheme="minorHAnsi" w:cstheme="minorBidi"/>
+            <w:noProof/>
+            <w:sz w:val="22"/>
+            <w:szCs w:val="22"/>
+            <w:lang w:val="en-US" w:eastAsia="en-US"/>
+          </w:rPr>
+          <w:tab/>
+        </w:r>
+        <w:r>
+          <w:rPr>
+            <w:rStyle w:val="Hypertextovprepojenie"/>
+            <w:noProof/>
+          </w:rPr>
+          <w:t>IDE</w:t>
+        </w:r>
+        <w:r>
+          <w:rPr>
+            <w:noProof/>
+            <w:webHidden/>
+          </w:rPr>
+          <w:tab/>
+        </w:r>
+        <w:r>
+          <w:rPr>
+            <w:noProof/>
+            <w:webHidden/>
+          </w:rPr>
+          <w:fldChar w:fldCharType="begin"/>
+        </w:r>
+        <w:r>
+          <w:rPr>
+            <w:noProof/>
+            <w:webHidden/>
+          </w:rPr>
+          <w:instrText xml:space="preserve"> PAGEREF _Toc97576884 \h </w:instrText>
+        </w:r>
+        <w:r>
+          <w:rPr>
+            <w:noProof/>
+            <w:webHidden/>
+          </w:rPr>
+        </w:r>
+        <w:r>
+          <w:rPr>
+            <w:noProof/>
+            <w:webHidden/>
+          </w:rPr>
+          <w:fldChar w:fldCharType="separate"/>
+        </w:r>
+        <w:r>
+          <w:rPr>
+            <w:noProof/>
+            <w:webHidden/>
+          </w:rPr>
+          <w:t>8</w:t>
+        </w:r>
+        <w:r>
+          <w:rPr>
+            <w:noProof/>
+            <w:webHidden/>
+          </w:rPr>
+          <w:fldChar w:fldCharType="end"/>
+        </w:r>
+      </w:hyperlink>
+    </w:p>
+    <w:p>
+      <w:pPr>
+        <w:pStyle w:val="Obsah2"/>
+        <w:tabs>
+          <w:tab w:val="left" w:pos="880"/>
+          <w:tab w:val="right" w:leader="dot" w:pos="8777"/>
+        </w:tabs>
+        <w:rPr>
+          <w:rFonts w:asciiTheme="minorHAnsi" w:eastAsiaTheme="minorEastAsia" w:hAnsiTheme="minorHAnsi" w:cstheme="minorBidi"/>
+          <w:noProof/>
+          <w:sz w:val="22"/>
+          <w:szCs w:val="22"/>
+          <w:lang w:val="en-US" w:eastAsia="en-US"/>
+        </w:rPr>
+      </w:pPr>
+      <w:hyperlink w:anchor="_Toc97576885" w:history="1">
+        <w:r>
+          <w:rPr>
+            <w:rStyle w:val="Hypertextovprepojenie"/>
+            <w:noProof/>
+          </w:rPr>
+          <w:t>3.4</w:t>
+        </w:r>
+        <w:r>
+          <w:rPr>
+            <w:rFonts w:asciiTheme="minorHAnsi" w:eastAsiaTheme="minorEastAsia" w:hAnsiTheme="minorHAnsi" w:cstheme="minorBidi"/>
+            <w:noProof/>
+            <w:sz w:val="22"/>
+            <w:szCs w:val="22"/>
+            <w:lang w:val="en-US" w:eastAsia="en-US"/>
+          </w:rPr>
+          <w:tab/>
+        </w:r>
+        <w:r>
+          <w:rPr>
+            <w:rStyle w:val="Hypertextovprepojenie"/>
+            <w:noProof/>
+          </w:rPr>
+          <w:t>Databáza</w:t>
+        </w:r>
+        <w:r>
+          <w:rPr>
+            <w:noProof/>
+            <w:webHidden/>
+          </w:rPr>
+          <w:tab/>
+        </w:r>
+        <w:r>
+          <w:rPr>
+            <w:noProof/>
+            <w:webHidden/>
+          </w:rPr>
+          <w:fldChar w:fldCharType="begin"/>
+        </w:r>
+        <w:r>
+          <w:rPr>
+            <w:noProof/>
+            <w:webHidden/>
+          </w:rPr>
+          <w:instrText xml:space="preserve"> PAGEREF _Toc97576885 \h </w:instrText>
+        </w:r>
+        <w:r>
+          <w:rPr>
+            <w:noProof/>
+            <w:webHidden/>
+          </w:rPr>
+        </w:r>
+        <w:r>
+          <w:rPr>
+            <w:noProof/>
+            <w:webHidden/>
+          </w:rPr>
+          <w:fldChar w:fldCharType="separate"/>
+        </w:r>
+        <w:r>
+          <w:rPr>
+            <w:noProof/>
+            <w:webHidden/>
+          </w:rPr>
+          <w:t>8</w:t>
+        </w:r>
+        <w:r>
+          <w:rPr>
+            <w:noProof/>
+            <w:webHidden/>
+          </w:rPr>
+          <w:fldChar w:fldCharType="end"/>
+        </w:r>
+      </w:hyperlink>
+    </w:p>
+    <w:p>
+      <w:pPr>
+        <w:pStyle w:val="Obsah2"/>
+        <w:tabs>
+          <w:tab w:val="left" w:pos="880"/>
+          <w:tab w:val="right" w:leader="dot" w:pos="8777"/>
+        </w:tabs>
+        <w:rPr>
+          <w:rFonts w:asciiTheme="minorHAnsi" w:eastAsiaTheme="minorEastAsia" w:hAnsiTheme="minorHAnsi" w:cstheme="minorBidi"/>
+          <w:noProof/>
+          <w:sz w:val="22"/>
+          <w:szCs w:val="22"/>
+          <w:lang w:val="en-US" w:eastAsia="en-US"/>
+        </w:rPr>
+      </w:pPr>
+      <w:hyperlink w:anchor="_Toc97576886" w:history="1">
+        <w:r>
+          <w:rPr>
+            <w:rStyle w:val="Hypertextovprepojenie"/>
+            <w:noProof/>
+          </w:rPr>
+          <w:t>3.5</w:t>
+        </w:r>
+        <w:r>
+          <w:rPr>
+            <w:rFonts w:asciiTheme="minorHAnsi" w:eastAsiaTheme="minorEastAsia" w:hAnsiTheme="minorHAnsi" w:cstheme="minorBidi"/>
+            <w:noProof/>
+            <w:sz w:val="22"/>
+            <w:szCs w:val="22"/>
+            <w:lang w:val="en-US" w:eastAsia="en-US"/>
+          </w:rPr>
+          <w:tab/>
+        </w:r>
+        <w:r>
+          <w:rPr>
+            <w:rStyle w:val="Hypertextovprepojenie"/>
+            <w:noProof/>
+          </w:rPr>
+          <w:t>Vyhľadávací jazyk</w:t>
+        </w:r>
+        <w:r>
+          <w:rPr>
+            <w:noProof/>
+            <w:webHidden/>
+          </w:rPr>
+          <w:tab/>
+        </w:r>
+        <w:r>
+          <w:rPr>
+            <w:noProof/>
+            <w:webHidden/>
+          </w:rPr>
+          <w:fldChar w:fldCharType="begin"/>
+        </w:r>
+        <w:r>
+          <w:rPr>
+            <w:noProof/>
+            <w:webHidden/>
+          </w:rPr>
+          <w:instrText xml:space="preserve"> PAGEREF _Toc97576886 \h </w:instrText>
+        </w:r>
+        <w:r>
+          <w:rPr>
+            <w:noProof/>
+            <w:webHidden/>
+          </w:rPr>
+        </w:r>
+        <w:r>
+          <w:rPr>
+            <w:noProof/>
+            <w:webHidden/>
+          </w:rPr>
+          <w:fldChar w:fldCharType="separate"/>
+        </w:r>
+        <w:r>
+          <w:rPr>
+            <w:noProof/>
+            <w:webHidden/>
+          </w:rPr>
+          <w:t>9</w:t>
+        </w:r>
+        <w:r>
+          <w:rPr>
+            <w:noProof/>
+            <w:webHidden/>
+          </w:rPr>
+          <w:fldChar w:fldCharType="end"/>
+        </w:r>
+      </w:hyperlink>
+    </w:p>
+    <w:p>
+      <w:pPr>
+        <w:pStyle w:val="Obsah2"/>
+        <w:tabs>
+          <w:tab w:val="left" w:pos="880"/>
+          <w:tab w:val="right" w:leader="dot" w:pos="8777"/>
+        </w:tabs>
+        <w:rPr>
+          <w:rFonts w:asciiTheme="minorHAnsi" w:eastAsiaTheme="minorEastAsia" w:hAnsiTheme="minorHAnsi" w:cstheme="minorBidi"/>
+          <w:noProof/>
+          <w:sz w:val="22"/>
+          <w:szCs w:val="22"/>
+          <w:lang w:val="en-US" w:eastAsia="en-US"/>
+        </w:rPr>
+      </w:pPr>
+      <w:hyperlink w:anchor="_Toc97576887" w:history="1">
+        <w:r>
+          <w:rPr>
+            <w:rStyle w:val="Hypertextovprepojenie"/>
+            <w:noProof/>
+          </w:rPr>
+          <w:t>3.6</w:t>
+        </w:r>
+        <w:r>
+          <w:rPr>
+            <w:rFonts w:asciiTheme="minorHAnsi" w:eastAsiaTheme="minorEastAsia" w:hAnsiTheme="minorHAnsi" w:cstheme="minorBidi"/>
+            <w:noProof/>
+            <w:sz w:val="22"/>
+            <w:szCs w:val="22"/>
+            <w:lang w:val="en-US" w:eastAsia="en-US"/>
+          </w:rPr>
+          <w:tab/>
+        </w:r>
+        <w:r>
+          <w:rPr>
+            <w:rStyle w:val="Hypertextovprepojenie"/>
+            <w:noProof/>
+          </w:rPr>
+          <w:t>Java</w:t>
+        </w:r>
+        <w:r>
+          <w:rPr>
+            <w:noProof/>
+            <w:webHidden/>
+          </w:rPr>
+          <w:tab/>
+        </w:r>
+        <w:r>
+          <w:rPr>
+            <w:noProof/>
+            <w:webHidden/>
+          </w:rPr>
+          <w:fldChar w:fldCharType="begin"/>
+        </w:r>
+        <w:r>
+          <w:rPr>
+            <w:noProof/>
+            <w:webHidden/>
+          </w:rPr>
+          <w:instrText xml:space="preserve"> PAGEREF _Toc97576887 \h </w:instrText>
+        </w:r>
+        <w:r>
+          <w:rPr>
+            <w:noProof/>
+            <w:webHidden/>
+          </w:rPr>
+        </w:r>
+        <w:r>
+          <w:rPr>
+            <w:noProof/>
+            <w:webHidden/>
+          </w:rPr>
+          <w:fldChar w:fldCharType="separate"/>
+        </w:r>
+        <w:r>
+          <w:rPr>
+            <w:noProof/>
+            <w:webHidden/>
+          </w:rPr>
+          <w:t>9</w:t>
         </w:r>
         <w:r>
           <w:rPr>
@@ -1473,7 +2006,7 @@
           <w:lang w:val="en-US" w:eastAsia="en-US"/>
         </w:rPr>
       </w:pPr>
-      <w:hyperlink w:anchor="_Toc95825053" w:history="1">
+      <w:hyperlink w:anchor="_Toc97576888" w:history="1">
         <w:r>
           <w:rPr>
             <w:rStyle w:val="Hypertextovprepojenie"/>
@@ -1518,7 +2051,7 @@
             <w:noProof/>
             <w:webHidden/>
           </w:rPr>
-          <w:instrText xml:space="preserve"> PAGEREF _Toc95825053 \h </w:instrText>
+          <w:instrText xml:space="preserve"> PAGEREF _Toc97576888 \h </w:instrText>
         </w:r>
         <w:r>
           <w:rPr>
@@ -1564,7 +2097,7 @@
           <w:lang w:val="en-US" w:eastAsia="en-US"/>
         </w:rPr>
       </w:pPr>
-      <w:hyperlink w:anchor="_Toc95825054" w:history="1">
+      <w:hyperlink w:anchor="_Toc97576889" w:history="1">
         <w:r>
           <w:rPr>
             <w:rStyle w:val="Hypertextovprepojenie"/>
@@ -1608,7 +2141,7 @@
             <w:noProof/>
             <w:webHidden/>
           </w:rPr>
-          <w:instrText xml:space="preserve"> PAGEREF _Toc95825054 \h </w:instrText>
+          <w:instrText xml:space="preserve"> PAGEREF _Toc97576889 \h </w:instrText>
         </w:r>
         <w:r>
           <w:rPr>
@@ -1654,7 +2187,7 @@
           <w:lang w:val="en-US" w:eastAsia="en-US"/>
         </w:rPr>
       </w:pPr>
-      <w:hyperlink w:anchor="_Toc95825055" w:history="1">
+      <w:hyperlink w:anchor="_Toc97576890" w:history="1">
         <w:r>
           <w:rPr>
             <w:rStyle w:val="Hypertextovprepojenie"/>
@@ -1698,7 +2231,7 @@
             <w:noProof/>
             <w:webHidden/>
           </w:rPr>
-          <w:instrText xml:space="preserve"> PAGEREF _Toc95825055 \h </w:instrText>
+          <w:instrText xml:space="preserve"> PAGEREF _Toc97576890 \h </w:instrText>
         </w:r>
         <w:r>
           <w:rPr>
@@ -1744,7 +2277,7 @@
           <w:lang w:val="en-US" w:eastAsia="en-US"/>
         </w:rPr>
       </w:pPr>
-      <w:hyperlink w:anchor="_Toc95825056" w:history="1">
+      <w:hyperlink w:anchor="_Toc97576891" w:history="1">
         <w:r>
           <w:rPr>
             <w:rStyle w:val="Hypertextovprepojenie"/>
@@ -1788,7 +2321,7 @@
             <w:noProof/>
             <w:webHidden/>
           </w:rPr>
-          <w:instrText xml:space="preserve"> PAGEREF _Toc95825056 \h </w:instrText>
+          <w:instrText xml:space="preserve"> PAGEREF _Toc97576891 \h </w:instrText>
         </w:r>
         <w:r>
           <w:rPr>
@@ -1834,7 +2367,7 @@
           <w:lang w:val="en-US" w:eastAsia="en-US"/>
         </w:rPr>
       </w:pPr>
-      <w:hyperlink w:anchor="_Toc95825057" w:history="1">
+      <w:hyperlink w:anchor="_Toc97576892" w:history="1">
         <w:r>
           <w:rPr>
             <w:rStyle w:val="Hypertextovprepojenie"/>
@@ -1878,7 +2411,7 @@
             <w:noProof/>
             <w:webHidden/>
           </w:rPr>
-          <w:instrText xml:space="preserve"> PAGEREF _Toc95825057 \h </w:instrText>
+          <w:instrText xml:space="preserve"> PAGEREF _Toc97576892 \h </w:instrText>
         </w:r>
         <w:r>
           <w:rPr>
@@ -1921,7 +2454,7 @@
           <w:lang w:val="en-US" w:eastAsia="en-US"/>
         </w:rPr>
       </w:pPr>
-      <w:hyperlink w:anchor="_Toc95825058" w:history="1">
+      <w:hyperlink w:anchor="_Toc97576893" w:history="1">
         <w:r>
           <w:rPr>
             <w:rStyle w:val="Hypertextovprepojenie"/>
@@ -1966,7 +2499,7 @@
             <w:noProof/>
             <w:webHidden/>
           </w:rPr>
-          <w:instrText xml:space="preserve"> PAGEREF _Toc95825058 \h </w:instrText>
+          <w:instrText xml:space="preserve"> PAGEREF _Toc97576893 \h </w:instrText>
         </w:r>
         <w:r>
           <w:rPr>
@@ -2012,7 +2545,7 @@
           <w:lang w:val="en-US" w:eastAsia="en-US"/>
         </w:rPr>
       </w:pPr>
-      <w:hyperlink w:anchor="_Toc95825059" w:history="1">
+      <w:hyperlink w:anchor="_Toc97576894" w:history="1">
         <w:r>
           <w:rPr>
             <w:rStyle w:val="Hypertextovprepojenie"/>
@@ -2056,7 +2589,7 @@
             <w:noProof/>
             <w:webHidden/>
           </w:rPr>
-          <w:instrText xml:space="preserve"> PAGEREF _Toc95825059 \h </w:instrText>
+          <w:instrText xml:space="preserve"> PAGEREF _Toc97576894 \h </w:instrText>
         </w:r>
         <w:r>
           <w:rPr>
@@ -2102,7 +2635,7 @@
           <w:lang w:val="en-US" w:eastAsia="en-US"/>
         </w:rPr>
       </w:pPr>
-      <w:hyperlink w:anchor="_Toc95825060" w:history="1">
+      <w:hyperlink w:anchor="_Toc97576895" w:history="1">
         <w:r>
           <w:rPr>
             <w:rStyle w:val="Hypertextovprepojenie"/>
@@ -2146,7 +2679,7 @@
             <w:noProof/>
             <w:webHidden/>
           </w:rPr>
-          <w:instrText xml:space="preserve"> PAGEREF _Toc95825060 \h </w:instrText>
+          <w:instrText xml:space="preserve"> PAGEREF _Toc97576895 \h </w:instrText>
         </w:r>
         <w:r>
           <w:rPr>
@@ -2192,7 +2725,7 @@
           <w:lang w:val="en-US" w:eastAsia="en-US"/>
         </w:rPr>
       </w:pPr>
-      <w:hyperlink w:anchor="_Toc95825061" w:history="1">
+      <w:hyperlink w:anchor="_Toc97576896" w:history="1">
         <w:r>
           <w:rPr>
             <w:rStyle w:val="Hypertextovprepojenie"/>
@@ -2236,7 +2769,7 @@
             <w:noProof/>
             <w:webHidden/>
           </w:rPr>
-          <w:instrText xml:space="preserve"> PAGEREF _Toc95825061 \h </w:instrText>
+          <w:instrText xml:space="preserve"> PAGEREF _Toc97576896 \h </w:instrText>
         </w:r>
         <w:r>
           <w:rPr>
@@ -2282,7 +2815,7 @@
           <w:lang w:val="en-US" w:eastAsia="en-US"/>
         </w:rPr>
       </w:pPr>
-      <w:hyperlink w:anchor="_Toc95825062" w:history="1">
+      <w:hyperlink w:anchor="_Toc97576897" w:history="1">
         <w:r>
           <w:rPr>
             <w:rStyle w:val="Hypertextovprepojenie"/>
@@ -2326,7 +2859,7 @@
             <w:noProof/>
             <w:webHidden/>
           </w:rPr>
-          <w:instrText xml:space="preserve"> PAGEREF _Toc95825062 \h </w:instrText>
+          <w:instrText xml:space="preserve"> PAGEREF _Toc97576897 \h </w:instrText>
         </w:r>
         <w:r>
           <w:rPr>
@@ -2372,7 +2905,7 @@
           <w:lang w:val="en-US" w:eastAsia="en-US"/>
         </w:rPr>
       </w:pPr>
-      <w:hyperlink w:anchor="_Toc95825063" w:history="1">
+      <w:hyperlink w:anchor="_Toc97576898" w:history="1">
         <w:r>
           <w:rPr>
             <w:rStyle w:val="Hypertextovprepojenie"/>
@@ -2416,7 +2949,7 @@
             <w:noProof/>
             <w:webHidden/>
           </w:rPr>
-          <w:instrText xml:space="preserve"> PAGEREF _Toc95825063 \h </w:instrText>
+          <w:instrText xml:space="preserve"> PAGEREF _Toc97576898 \h </w:instrText>
         </w:r>
         <w:r>
           <w:rPr>
@@ -2462,7 +2995,7 @@
           <w:lang w:val="en-US" w:eastAsia="en-US"/>
         </w:rPr>
       </w:pPr>
-      <w:hyperlink w:anchor="_Toc95825064" w:history="1">
+      <w:hyperlink w:anchor="_Toc97576899" w:history="1">
         <w:r>
           <w:rPr>
             <w:rStyle w:val="Hypertextovprepojenie"/>
@@ -2506,7 +3039,7 @@
             <w:noProof/>
             <w:webHidden/>
           </w:rPr>
-          <w:instrText xml:space="preserve"> PAGEREF _Toc95825064 \h </w:instrText>
+          <w:instrText xml:space="preserve"> PAGEREF _Toc97576899 \h </w:instrText>
         </w:r>
         <w:r>
           <w:rPr>
@@ -2552,7 +3085,7 @@
           <w:lang w:val="en-US" w:eastAsia="en-US"/>
         </w:rPr>
       </w:pPr>
-      <w:hyperlink w:anchor="_Toc95825065" w:history="1">
+      <w:hyperlink w:anchor="_Toc97576900" w:history="1">
         <w:r>
           <w:rPr>
             <w:rStyle w:val="Hypertextovprepojenie"/>
@@ -2596,7 +3129,7 @@
             <w:noProof/>
             <w:webHidden/>
           </w:rPr>
-          <w:instrText xml:space="preserve"> PAGEREF _Toc95825065 \h </w:instrText>
+          <w:instrText xml:space="preserve"> PAGEREF _Toc97576900 \h </w:instrText>
         </w:r>
         <w:r>
           <w:rPr>
@@ -2639,7 +3172,7 @@
           <w:lang w:val="en-US" w:eastAsia="en-US"/>
         </w:rPr>
       </w:pPr>
-      <w:hyperlink w:anchor="_Toc95825066" w:history="1">
+      <w:hyperlink w:anchor="_Toc97576901" w:history="1">
         <w:r>
           <w:rPr>
             <w:rStyle w:val="Hypertextovprepojenie"/>
@@ -2684,7 +3217,7 @@
             <w:noProof/>
             <w:webHidden/>
           </w:rPr>
-          <w:instrText xml:space="preserve"> PAGEREF _Toc95825066 \h </w:instrText>
+          <w:instrText xml:space="preserve"> PAGEREF _Toc97576901 \h </w:instrText>
         </w:r>
         <w:r>
           <w:rPr>
@@ -2730,7 +3263,7 @@
           <w:lang w:val="en-US" w:eastAsia="en-US"/>
         </w:rPr>
       </w:pPr>
-      <w:hyperlink w:anchor="_Toc95825067" w:history="1">
+      <w:hyperlink w:anchor="_Toc97576902" w:history="1">
         <w:r>
           <w:rPr>
             <w:rStyle w:val="Hypertextovprepojenie"/>
@@ -2774,7 +3307,7 @@
             <w:noProof/>
             <w:webHidden/>
           </w:rPr>
-          <w:instrText xml:space="preserve"> PAGEREF _Toc95825067 \h </w:instrText>
+          <w:instrText xml:space="preserve"> PAGEREF _Toc97576902 \h </w:instrText>
         </w:r>
         <w:r>
           <w:rPr>
@@ -2817,7 +3350,7 @@
           <w:lang w:val="en-US" w:eastAsia="en-US"/>
         </w:rPr>
       </w:pPr>
-      <w:hyperlink w:anchor="_Toc95825068" w:history="1">
+      <w:hyperlink w:anchor="_Toc97576903" w:history="1">
         <w:r>
           <w:rPr>
             <w:rStyle w:val="Hypertextovprepojenie"/>
@@ -2862,7 +3395,7 @@
             <w:noProof/>
             <w:webHidden/>
           </w:rPr>
-          <w:instrText xml:space="preserve"> PAGEREF _Toc95825068 \h </w:instrText>
+          <w:instrText xml:space="preserve"> PAGEREF _Toc97576903 \h </w:instrText>
         </w:r>
         <w:r>
           <w:rPr>
@@ -2908,7 +3441,7 @@
           <w:lang w:val="en-US" w:eastAsia="en-US"/>
         </w:rPr>
       </w:pPr>
-      <w:hyperlink w:anchor="_Toc95825069" w:history="1">
+      <w:hyperlink w:anchor="_Toc97576904" w:history="1">
         <w:r>
           <w:rPr>
             <w:rStyle w:val="Hypertextovprepojenie"/>
@@ -2952,7 +3485,7 @@
             <w:noProof/>
             <w:webHidden/>
           </w:rPr>
-          <w:instrText xml:space="preserve"> PAGEREF _Toc95825069 \h </w:instrText>
+          <w:instrText xml:space="preserve"> PAGEREF _Toc97576904 \h </w:instrText>
         </w:r>
         <w:r>
           <w:rPr>
@@ -2995,7 +3528,7 @@
           <w:lang w:val="en-US" w:eastAsia="en-US"/>
         </w:rPr>
       </w:pPr>
-      <w:hyperlink w:anchor="_Toc95825070" w:history="1">
+      <w:hyperlink w:anchor="_Toc97576905" w:history="1">
         <w:r>
           <w:rPr>
             <w:rStyle w:val="Hypertextovprepojenie"/>
@@ -3040,7 +3573,7 @@
             <w:noProof/>
             <w:webHidden/>
           </w:rPr>
-          <w:instrText xml:space="preserve"> PAGEREF _Toc95825070 \h </w:instrText>
+          <w:instrText xml:space="preserve"> PAGEREF _Toc97576905 \h </w:instrText>
         </w:r>
         <w:r>
           <w:rPr>
@@ -3083,7 +3616,7 @@
           <w:lang w:val="en-US" w:eastAsia="en-US"/>
         </w:rPr>
       </w:pPr>
-      <w:hyperlink w:anchor="_Toc95825071" w:history="1">
+      <w:hyperlink w:anchor="_Toc97576906" w:history="1">
         <w:r>
           <w:rPr>
             <w:rStyle w:val="Hypertextovprepojenie"/>
@@ -3128,7 +3661,7 @@
             <w:noProof/>
             <w:webHidden/>
           </w:rPr>
-          <w:instrText xml:space="preserve"> PAGEREF _Toc95825071 \h </w:instrText>
+          <w:instrText xml:space="preserve"> PAGEREF _Toc97576906 \h </w:instrText>
         </w:r>
         <w:r>
           <w:rPr>
@@ -3171,7 +3704,7 @@
           <w:lang w:val="en-US" w:eastAsia="en-US"/>
         </w:rPr>
       </w:pPr>
-      <w:hyperlink w:anchor="_Toc95825072" w:history="1">
+      <w:hyperlink w:anchor="_Toc97576907" w:history="1">
         <w:r>
           <w:rPr>
             <w:rStyle w:val="Hypertextovprepojenie"/>
@@ -3199,7 +3732,7 @@
             <w:noProof/>
             <w:webHidden/>
           </w:rPr>
-          <w:instrText xml:space="preserve"> PAGEREF _Toc95825072 \h </w:instrText>
+          <w:instrText xml:space="preserve"> PAGEREF _Toc97576907 \h </w:instrText>
         </w:r>
         <w:r>
           <w:rPr>
@@ -3242,7 +3775,7 @@
           <w:lang w:val="en-US" w:eastAsia="en-US"/>
         </w:rPr>
       </w:pPr>
-      <w:hyperlink w:anchor="_Toc95825073" w:history="1">
+      <w:hyperlink w:anchor="_Toc97576908" w:history="1">
         <w:r>
           <w:rPr>
             <w:rStyle w:val="Hypertextovprepojenie"/>
@@ -3270,7 +3803,7 @@
             <w:noProof/>
             <w:webHidden/>
           </w:rPr>
-          <w:instrText xml:space="preserve"> PAGEREF _Toc95825073 \h </w:instrText>
+          <w:instrText xml:space="preserve"> PAGEREF _Toc97576908 \h </w:instrText>
         </w:r>
         <w:r>
           <w:rPr>
@@ -3313,7 +3846,7 @@
           <w:lang w:val="en-US" w:eastAsia="en-US"/>
         </w:rPr>
       </w:pPr>
-      <w:hyperlink w:anchor="_Toc95825074" w:history="1">
+      <w:hyperlink w:anchor="_Toc97576909" w:history="1">
         <w:r>
           <w:rPr>
             <w:rStyle w:val="Hypertextovprepojenie"/>
@@ -3340,7 +3873,7 @@
             <w:noProof/>
             <w:webHidden/>
           </w:rPr>
-          <w:instrText xml:space="preserve"> PAGEREF _Toc95825074 \h </w:instrText>
+          <w:instrText xml:space="preserve"> PAGEREF _Toc97576909 \h </w:instrText>
         </w:r>
         <w:r>
           <w:rPr>
@@ -3383,7 +3916,7 @@
           <w:lang w:val="en-US" w:eastAsia="en-US"/>
         </w:rPr>
       </w:pPr>
-      <w:hyperlink w:anchor="_Toc95825075" w:history="1">
+      <w:hyperlink w:anchor="_Toc97576910" w:history="1">
         <w:r>
           <w:rPr>
             <w:rStyle w:val="Hypertextovprepojenie"/>
@@ -3410,7 +3943,7 @@
             <w:noProof/>
             <w:webHidden/>
           </w:rPr>
-          <w:instrText xml:space="preserve"> PAGEREF _Toc95825075 \h </w:instrText>
+          <w:instrText xml:space="preserve"> PAGEREF _Toc97576910 \h </w:instrText>
         </w:r>
         <w:r>
           <w:rPr>
@@ -3463,10 +3996,10 @@
           <w:rFonts w:ascii="Times New Roman" w:hAnsi="Times New Roman"/>
         </w:rPr>
       </w:pPr>
-      <w:bookmarkStart w:id="2" w:name="_Toc102191181"/>
-      <w:bookmarkStart w:id="3" w:name="_Toc224306309"/>
-      <w:bookmarkStart w:id="4" w:name="_Toc341899722"/>
-      <w:bookmarkStart w:id="5" w:name="_Toc95825049"/>
+      <w:bookmarkStart w:id="1" w:name="_Toc102191181"/>
+      <w:bookmarkStart w:id="2" w:name="_Toc224306309"/>
+      <w:bookmarkStart w:id="3" w:name="_Toc341899722"/>
+      <w:bookmarkStart w:id="4" w:name="_Toc97576878"/>
       <w:r>
         <w:rPr>
           <w:rFonts w:ascii="Times New Roman" w:hAnsi="Times New Roman"/>
@@ -3474,10 +4007,15 @@
         <w:lastRenderedPageBreak/>
         <w:t>Úvod</w:t>
       </w:r>
+      <w:bookmarkEnd w:id="1"/>
       <w:bookmarkEnd w:id="2"/>
       <w:bookmarkEnd w:id="3"/>
       <w:bookmarkEnd w:id="4"/>
-      <w:bookmarkEnd w:id="5"/>
+    </w:p>
+    <w:p>
+      <w:pPr>
+        <w:pStyle w:val="NormalnytextDP"/>
+      </w:pPr>
     </w:p>
     <w:p>
       <w:pPr>
@@ -3500,12 +4038,7 @@
         <w:t xml:space="preserve">Vďaka veterinárom sa naše domáce zvieratká môžu cítiť dobre. Veterinári majú svoje ambulancie a, podobne ako doktori, svojich „pacientov“, ich informácie a zdravotné karty. </w:t>
       </w:r>
       <w:r>
-        <w:t>Nielen ľudia ale aj zvieratá môžu mať rôzne choroby a komplikácie so zdravím. Každý majiteľ by určite bol rád, keby si mohol pozrieť prehľad o zdravotnom stave svojho miláčika a najmä by sa v ňom nestratil hneď po otvorení aplikácie a aby mu aj laicky rozumel. Nie len prehľad o zdravotnom stave ale napríklad aj upozornenie na blížiaci sa termín očkovania je veľkým p</w:t>
-      </w:r>
-      <w:bookmarkStart w:id="6" w:name="_GoBack"/>
-      <w:bookmarkEnd w:id="6"/>
-      <w:r>
-        <w:t>rínosom pre každého majiteľa zvieraťa. Nie sú to len zriedkavé očkovania ako u </w:t>
+        <w:t>Nielen ľudia ale aj zvieratá môžu mať rôzne choroby a komplikácie so zdravím. Každý majiteľ by určite bol rád, keby si mohol pozrieť prehľad o zdravotnom stave svojho miláčika a najmä by sa v ňom nestratil hneď po otvorení aplikácie a aby mu aj laicky rozumel. Nie len prehľad o zdravotnom stave ale napríklad aj upozornenie na blížiaci sa termín očkovania je veľkým prínosom pre každého majiteľa zvieraťa. Nie sú to len zriedkavé očkovania ako u </w:t>
       </w:r>
       <w:r>
         <w:t>ľudí, ale o niečo častejšie (každý rok).</w:t>
@@ -3565,8 +4098,8 @@
           <w:szCs w:val="32"/>
         </w:rPr>
       </w:pPr>
-      <w:bookmarkStart w:id="7" w:name="_Toc341899723"/>
-      <w:bookmarkStart w:id="8" w:name="_Toc95825050"/>
+      <w:bookmarkStart w:id="5" w:name="_Toc341899723"/>
+      <w:bookmarkStart w:id="6" w:name="_Toc97576879"/>
       <w:r>
         <w:rPr>
           <w:rFonts w:ascii="Times New Roman" w:hAnsi="Times New Roman"/>
@@ -3582,8 +4115,8 @@
         </w:rPr>
         <w:t>ieľ práce</w:t>
       </w:r>
-      <w:bookmarkEnd w:id="7"/>
-      <w:bookmarkEnd w:id="8"/>
+      <w:bookmarkEnd w:id="5"/>
+      <w:bookmarkEnd w:id="6"/>
     </w:p>
     <w:p>
       <w:pPr>
@@ -3723,97 +4256,160 @@
           <w:rFonts w:ascii="Times New Roman" w:hAnsi="Times New Roman"/>
         </w:rPr>
       </w:pPr>
-      <w:bookmarkStart w:id="9" w:name="_Toc95825051"/>
+      <w:bookmarkStart w:id="7" w:name="_Toc97576880"/>
       <w:r>
         <w:rPr>
           <w:rFonts w:ascii="Times New Roman" w:hAnsi="Times New Roman"/>
         </w:rPr>
         <w:lastRenderedPageBreak/>
-        <w:t>Metodika práce (Materiál a metodika</w:t>
-      </w:r>
-      <w:r>
-        <w:rPr>
-          <w:rFonts w:ascii="Times New Roman" w:hAnsi="Times New Roman"/>
-        </w:rPr>
-        <w:t xml:space="preserve"> práce</w:t>
-      </w:r>
-      <w:r>
-        <w:rPr>
-          <w:rFonts w:ascii="Times New Roman" w:hAnsi="Times New Roman"/>
-        </w:rPr>
-        <w:t>)</w:t>
-      </w:r>
-      <w:bookmarkEnd w:id="9"/>
-    </w:p>
-    <w:p>
-      <w:pPr>
-        <w:pStyle w:val="NormalnytextDP"/>
-        <w:spacing w:before="0"/>
-        <w:rPr>
-          <w:szCs w:val="24"/>
-          <w:highlight w:val="yellow"/>
-        </w:rPr>
-      </w:pPr>
-    </w:p>
-    <w:p>
-      <w:pPr>
-        <w:pStyle w:val="NormalnytextDP"/>
-        <w:spacing w:before="0"/>
-        <w:rPr>
-          <w:szCs w:val="24"/>
-        </w:rPr>
-      </w:pPr>
-      <w:r>
-        <w:rPr>
-          <w:szCs w:val="24"/>
-        </w:rPr>
-        <w:t xml:space="preserve">Kapitola obsahuje </w:t>
-      </w:r>
-      <w:r>
-        <w:rPr>
-          <w:szCs w:val="24"/>
-          <w:lang w:val="cs-CZ"/>
-        </w:rPr>
-        <w:t xml:space="preserve">charakteristiku </w:t>
-      </w:r>
-      <w:r>
-        <w:rPr>
-          <w:szCs w:val="24"/>
-        </w:rPr>
-        <w:t xml:space="preserve">objektu skúmania, podrobné </w:t>
-      </w:r>
-      <w:r>
-        <w:rPr>
-          <w:szCs w:val="24"/>
-        </w:rPr>
-        <w:t>opísanie postupu pri</w:t>
-      </w:r>
-      <w:r>
-        <w:rPr>
-          <w:szCs w:val="24"/>
-        </w:rPr>
-        <w:t xml:space="preserve"> práci, ktorý bol vykonaný pre naplnenie cieľov práce. </w:t>
-      </w:r>
-    </w:p>
-    <w:p>
-      <w:pPr>
-        <w:pStyle w:val="NormalnytextDP"/>
-        <w:spacing w:before="0"/>
-        <w:rPr>
-          <w:szCs w:val="24"/>
-        </w:rPr>
-      </w:pPr>
-      <w:r>
-        <w:rPr>
-          <w:szCs w:val="24"/>
-        </w:rPr>
-        <w:t>Presne a podrobne sú rozpracované jednotlivé kroky, ktoré autor uskutočnil pri získavaní potrebných údajov</w:t>
-      </w:r>
-      <w:r>
-        <w:rPr>
-          <w:szCs w:val="24"/>
-        </w:rPr>
-        <w:t xml:space="preserve"> a odkiaľ dané údaje získal</w:t>
+        <w:t>Metodika práce</w:t>
+      </w:r>
+      <w:bookmarkEnd w:id="7"/>
+    </w:p>
+    <w:p>
+      <w:pPr>
+        <w:pStyle w:val="NormalnytextDP"/>
+        <w:spacing w:before="0"/>
+        <w:rPr>
+          <w:szCs w:val="24"/>
+        </w:rPr>
+      </w:pPr>
+    </w:p>
+    <w:p>
+      <w:pPr>
+        <w:pStyle w:val="NormalnytextDP"/>
+        <w:spacing w:before="0"/>
+        <w:rPr>
+          <w:szCs w:val="24"/>
+        </w:rPr>
+      </w:pPr>
+      <w:r>
+        <w:rPr>
+          <w:szCs w:val="24"/>
+        </w:rPr>
+        <w:t xml:space="preserve">Mobilnú aplikáciu sme vytvorili použitím softvéru Android </w:t>
+      </w:r>
+      <w:proofErr w:type="spellStart"/>
+      <w:r>
+        <w:rPr>
+          <w:szCs w:val="24"/>
+        </w:rPr>
+        <w:t>Studio</w:t>
+      </w:r>
+      <w:proofErr w:type="spellEnd"/>
+      <w:r>
+        <w:rPr>
+          <w:szCs w:val="24"/>
+        </w:rPr>
+        <w:t xml:space="preserve"> (4.1+), s ktorým sme sa stretli a pracovali na hodinách Programovania mobilných aplikácii. Aplikácia je vytvorená pomo</w:t>
+      </w:r>
+      <w:r>
+        <w:rPr>
+          <w:szCs w:val="24"/>
+        </w:rPr>
+        <w:t>cou programovacieho ja</w:t>
+      </w:r>
+      <w:r>
+        <w:rPr>
+          <w:szCs w:val="24"/>
+        </w:rPr>
+        <w:t>zyka Java, v ktorom programujem</w:t>
+      </w:r>
+      <w:r>
+        <w:rPr>
+          <w:szCs w:val="24"/>
+        </w:rPr>
+        <w:t xml:space="preserve"> od prvého ročníka.</w:t>
+      </w:r>
+    </w:p>
+    <w:p>
+      <w:pPr>
+        <w:pStyle w:val="NormalnytextDP"/>
+        <w:spacing w:before="0"/>
+        <w:rPr>
+          <w:szCs w:val="24"/>
+        </w:rPr>
+      </w:pPr>
+      <w:r>
+        <w:rPr>
+          <w:szCs w:val="24"/>
+        </w:rPr>
+        <w:t xml:space="preserve">Dizajn aplikácie bol vytvorený pomocou aplikácie ako je Adobe Photoshop alebo </w:t>
+      </w:r>
+      <w:proofErr w:type="spellStart"/>
+      <w:r>
+        <w:rPr>
+          <w:szCs w:val="24"/>
+        </w:rPr>
+        <w:t>CorelDRAW</w:t>
+      </w:r>
+      <w:proofErr w:type="spellEnd"/>
+      <w:r>
+        <w:rPr>
+          <w:szCs w:val="24"/>
+        </w:rPr>
+        <w:t>, kde bola vytvorená väčšina grafických prvkov a ikon, ktoré používame v</w:t>
+      </w:r>
+      <w:r>
+        <w:rPr>
+          <w:szCs w:val="24"/>
+        </w:rPr>
+        <w:t> </w:t>
+      </w:r>
+      <w:r>
+        <w:rPr>
+          <w:szCs w:val="24"/>
+        </w:rPr>
+        <w:t>aplikácií</w:t>
+      </w:r>
+      <w:r>
+        <w:rPr>
+          <w:szCs w:val="24"/>
+        </w:rPr>
+        <w:t xml:space="preserve"> a tiež logo aplikácie, ktoré je použité na úvodnej obrazovke resp. </w:t>
+      </w:r>
+      <w:proofErr w:type="spellStart"/>
+      <w:r>
+        <w:rPr>
+          <w:szCs w:val="24"/>
+        </w:rPr>
+        <w:t>splash</w:t>
+      </w:r>
+      <w:proofErr w:type="spellEnd"/>
+      <w:r>
+        <w:rPr>
+          <w:szCs w:val="24"/>
+        </w:rPr>
+        <w:t xml:space="preserve"> </w:t>
+      </w:r>
+      <w:proofErr w:type="spellStart"/>
+      <w:r>
+        <w:rPr>
+          <w:szCs w:val="24"/>
+        </w:rPr>
+        <w:t>screen</w:t>
+      </w:r>
+      <w:proofErr w:type="spellEnd"/>
+      <w:r>
+        <w:rPr>
+          <w:szCs w:val="24"/>
+        </w:rPr>
+        <w:t xml:space="preserve"> a tiež ako ikona reprezentujúca aplikáciu.</w:t>
+      </w:r>
+    </w:p>
+    <w:p>
+      <w:pPr>
+        <w:pStyle w:val="NormalnytextDP"/>
+        <w:spacing w:before="0"/>
+        <w:rPr>
+          <w:szCs w:val="24"/>
+        </w:rPr>
+      </w:pPr>
+      <w:r>
+        <w:rPr>
+          <w:szCs w:val="24"/>
+        </w:rPr>
+        <w:t>Grafické zobrazenie aktivít a fragmentov je zabezpečené použitím značkovacieho jazyka</w:t>
       </w:r>
       <w:r>
         <w:rPr>
@@ -3821,232 +4417,227 @@
         </w:rPr>
         <w:t xml:space="preserve">. </w:t>
       </w:r>
-    </w:p>
-    <w:p>
-      <w:pPr>
-        <w:pStyle w:val="NormalnytextDP"/>
-        <w:spacing w:before="0"/>
-        <w:rPr>
-          <w:szCs w:val="24"/>
-        </w:rPr>
-      </w:pPr>
-      <w:r>
-        <w:rPr>
-          <w:szCs w:val="24"/>
-        </w:rPr>
-        <w:t>A</w:t>
-      </w:r>
-      <w:r>
-        <w:rPr>
-          <w:szCs w:val="24"/>
-        </w:rPr>
-        <w:t>j táto kapitola môže obsahovať citácie. Je dôležité uviesť aj autora použitej metodiky</w:t>
-      </w:r>
-      <w:r>
-        <w:rPr>
-          <w:szCs w:val="24"/>
-        </w:rPr>
-        <w:t>, pokiaľ používate metodiku, ktorá je už niekým používaná a zaznamenaná</w:t>
-      </w:r>
-      <w:r>
-        <w:rPr>
-          <w:szCs w:val="24"/>
-        </w:rPr>
-        <w:t xml:space="preserve">. Merané veličiny a jednotky treba uvádzať v sústave SI. </w:t>
-      </w:r>
-    </w:p>
-    <w:p>
-      <w:pPr>
-        <w:pStyle w:val="NormalnytextDP"/>
-        <w:spacing w:before="0"/>
-        <w:rPr>
-          <w:szCs w:val="24"/>
-        </w:rPr>
-      </w:pPr>
-      <w:r>
-        <w:rPr>
-          <w:szCs w:val="24"/>
-        </w:rPr>
-        <w:t>Na ko</w:t>
-      </w:r>
-      <w:r>
-        <w:rPr>
-          <w:szCs w:val="24"/>
-        </w:rPr>
-        <w:t>n</w:t>
-      </w:r>
-      <w:r>
-        <w:rPr>
-          <w:szCs w:val="24"/>
-        </w:rPr>
-        <w:t>ci kapitoly treba uviesť aj štatistické metódy, ktoré autor použil na vyhodnotenie výsledkov. Prehľadne, ale podrobne uvádzame súbor vzoriek, miesto a spôsob ich odberu.</w:t>
-      </w:r>
-    </w:p>
-    <w:p>
-      <w:pPr>
-        <w:spacing w:line="360" w:lineRule="auto"/>
-        <w:ind w:firstLine="510"/>
-        <w:jc w:val="both"/>
-      </w:pPr>
-      <w:r>
-        <w:t>Metodika práce musí teda obsahovať:</w:t>
-      </w:r>
-    </w:p>
-    <w:p>
-      <w:pPr>
-        <w:numPr>
-          <w:ilvl w:val="0"/>
-          <w:numId w:val="15"/>
-        </w:numPr>
+      <w:r>
+        <w:rPr>
+          <w:szCs w:val="24"/>
+        </w:rPr>
+        <w:t>XML. Pri navrhovaní dizajnu som sa snažila o jednotný dizajn aplikácie tak, aby farby aj ikony aplikácie spolu ladili čo najlepšie.</w:t>
+      </w:r>
+    </w:p>
+    <w:p>
+      <w:pPr>
+        <w:pStyle w:val="NormalnytextDP"/>
+        <w:spacing w:before="0"/>
+        <w:rPr>
+          <w:szCs w:val="24"/>
+        </w:rPr>
+      </w:pPr>
+      <w:r>
+        <w:rPr>
+          <w:szCs w:val="24"/>
+        </w:rPr>
+        <w:t xml:space="preserve">Na vytvorenie databázy sme použili poskytovateľa webhostingu endora.cz, kde som založila MySQL databázu, z ktorej čerpám údaje do aplikácie. Túto databázu viem spravovať pomocou prívetivého užívateľského prostredia </w:t>
+      </w:r>
+      <w:proofErr w:type="spellStart"/>
+      <w:r>
+        <w:rPr>
+          <w:szCs w:val="24"/>
+        </w:rPr>
+        <w:t>phpMyAdmin</w:t>
+      </w:r>
+      <w:proofErr w:type="spellEnd"/>
+      <w:r>
+        <w:rPr>
+          <w:szCs w:val="24"/>
+        </w:rPr>
+        <w:t>. Následne v aplikácií používam pre dopytovanie údajov SQL príkazy.</w:t>
+      </w:r>
+    </w:p>
+    <w:p>
+      <w:pPr>
+        <w:pStyle w:val="NormalnytextDP"/>
+        <w:spacing w:before="0"/>
+        <w:rPr>
+          <w:szCs w:val="24"/>
+        </w:rPr>
+      </w:pPr>
+      <w:r>
+        <w:rPr>
+          <w:szCs w:val="24"/>
+        </w:rPr>
+        <w:t xml:space="preserve">Pri tvorbe tohto projektu som zväčša používala dokumentácie od Android </w:t>
+      </w:r>
+      <w:proofErr w:type="spellStart"/>
+      <w:r>
+        <w:rPr>
+          <w:szCs w:val="24"/>
+        </w:rPr>
+        <w:t>Developers</w:t>
+      </w:r>
+      <w:proofErr w:type="spellEnd"/>
+      <w:r>
+        <w:rPr>
+          <w:szCs w:val="24"/>
+        </w:rPr>
+        <w:t>, Avšak bolo potrebné naštudovať si používanie aj iných nástrojov použitých v</w:t>
+      </w:r>
+      <w:r>
+        <w:rPr>
+          <w:szCs w:val="24"/>
+        </w:rPr>
+        <w:t> </w:t>
+      </w:r>
+      <w:r>
+        <w:rPr>
+          <w:szCs w:val="24"/>
+        </w:rPr>
+        <w:t>projekte</w:t>
+      </w:r>
+      <w:r>
+        <w:rPr>
+          <w:szCs w:val="24"/>
+        </w:rPr>
+        <w:t xml:space="preserve">. Bolo potrebné navštíviť aj komunity pre vývojárov ako je napríklad </w:t>
+      </w:r>
+      <w:proofErr w:type="spellStart"/>
+      <w:r>
+        <w:rPr>
+          <w:szCs w:val="24"/>
+        </w:rPr>
+        <w:t>Stack</w:t>
+      </w:r>
+      <w:proofErr w:type="spellEnd"/>
+      <w:r>
+        <w:rPr>
+          <w:szCs w:val="24"/>
+        </w:rPr>
+        <w:t xml:space="preserve"> </w:t>
+      </w:r>
+      <w:proofErr w:type="spellStart"/>
+      <w:r>
+        <w:rPr>
+          <w:szCs w:val="24"/>
+        </w:rPr>
+        <w:t>Overflow</w:t>
+      </w:r>
+      <w:proofErr w:type="spellEnd"/>
+      <w:r>
+        <w:rPr>
+          <w:szCs w:val="24"/>
+        </w:rPr>
+        <w:t xml:space="preserve">. </w:t>
+      </w:r>
+    </w:p>
+    <w:p>
+      <w:pPr>
+        <w:pStyle w:val="NormalnytextDP"/>
+        <w:spacing w:before="0"/>
+        <w:rPr>
+          <w:szCs w:val="24"/>
+          <w:highlight w:val="yellow"/>
+        </w:rPr>
+      </w:pPr>
+      <w:r>
+        <w:rPr>
+          <w:szCs w:val="24"/>
+        </w:rPr>
+        <w:t xml:space="preserve">Vzhľadom na to, že bol projekt robený v tíme využívali sme </w:t>
+      </w:r>
+      <w:proofErr w:type="spellStart"/>
+      <w:r>
+        <w:rPr>
+          <w:szCs w:val="24"/>
+        </w:rPr>
+        <w:t>verziovacieho</w:t>
+      </w:r>
+      <w:proofErr w:type="spellEnd"/>
+      <w:r>
+        <w:rPr>
+          <w:szCs w:val="24"/>
+        </w:rPr>
+        <w:t xml:space="preserve"> nástroja </w:t>
+      </w:r>
+      <w:r>
+        <w:rPr>
+          <w:szCs w:val="24"/>
+        </w:rPr>
+        <w:t xml:space="preserve">– </w:t>
+      </w:r>
+      <w:r>
+        <w:rPr>
+          <w:szCs w:val="24"/>
+        </w:rPr>
+        <w:t>Git</w:t>
+      </w:r>
+      <w:r>
+        <w:rPr>
+          <w:szCs w:val="24"/>
+        </w:rPr>
+        <w:t xml:space="preserve">, cez poskytovateľa </w:t>
+      </w:r>
+      <w:proofErr w:type="spellStart"/>
+      <w:r>
+        <w:rPr>
+          <w:szCs w:val="24"/>
+        </w:rPr>
+        <w:t>hostingu</w:t>
+      </w:r>
+      <w:proofErr w:type="spellEnd"/>
+      <w:r>
+        <w:rPr>
+          <w:szCs w:val="24"/>
+        </w:rPr>
+        <w:t xml:space="preserve"> na vývoj softvéru a správu verzií – </w:t>
+      </w:r>
+      <w:proofErr w:type="spellStart"/>
+      <w:r>
+        <w:rPr>
+          <w:szCs w:val="24"/>
+        </w:rPr>
+        <w:t>GitHub</w:t>
+      </w:r>
+      <w:proofErr w:type="spellEnd"/>
+      <w:r>
+        <w:rPr>
+          <w:szCs w:val="24"/>
+        </w:rPr>
+        <w:t xml:space="preserve">, </w:t>
+      </w:r>
+      <w:proofErr w:type="spellStart"/>
+      <w:r>
+        <w:rPr>
+          <w:szCs w:val="24"/>
+        </w:rPr>
+        <w:t>Inc</w:t>
+      </w:r>
+      <w:proofErr w:type="spellEnd"/>
+      <w:r>
+        <w:rPr>
+          <w:szCs w:val="24"/>
+        </w:rPr>
+        <w:t xml:space="preserve">. Zvolili sme používanie tohto nástroja, pretože </w:t>
+      </w:r>
+      <w:r>
+        <w:rPr>
+          <w:szCs w:val="24"/>
+        </w:rPr>
+        <w:t>sme s týmto nástrojom pracovali v 3. ročníku na hodinách projektového manažmentu.</w:t>
+      </w:r>
+    </w:p>
+    <w:p>
+      <w:pPr>
+        <w:pStyle w:val="NormalnytextDP"/>
+        <w:spacing w:before="0"/>
+        <w:rPr>
+          <w:szCs w:val="24"/>
+        </w:rPr>
+      </w:pPr>
+    </w:p>
+    <w:p>
+      <w:pPr>
         <w:spacing w:line="360" w:lineRule="auto"/>
         <w:jc w:val="both"/>
       </w:pPr>
-      <w:r>
-        <w:t xml:space="preserve">charakteristiku  objektu skúmania, </w:t>
-      </w:r>
-    </w:p>
-    <w:p>
-      <w:pPr>
-        <w:numPr>
-          <w:ilvl w:val="0"/>
-          <w:numId w:val="15"/>
-        </w:numPr>
-        <w:spacing w:line="360" w:lineRule="auto"/>
-        <w:jc w:val="both"/>
-      </w:pPr>
-      <w:r>
-        <w:t xml:space="preserve">pracovné postupy, </w:t>
-      </w:r>
-    </w:p>
-    <w:p>
-      <w:pPr>
-        <w:numPr>
-          <w:ilvl w:val="0"/>
-          <w:numId w:val="15"/>
-        </w:numPr>
-        <w:spacing w:line="360" w:lineRule="auto"/>
-        <w:jc w:val="both"/>
-      </w:pPr>
-      <w:r>
-        <w:t xml:space="preserve">spôsob získavania údajov a ich zdroje, </w:t>
-      </w:r>
-    </w:p>
-    <w:p>
-      <w:pPr>
-        <w:numPr>
-          <w:ilvl w:val="0"/>
-          <w:numId w:val="15"/>
-        </w:numPr>
-        <w:spacing w:line="360" w:lineRule="auto"/>
-        <w:jc w:val="both"/>
-      </w:pPr>
-      <w:r>
-        <w:t xml:space="preserve">použité metódy  vyhodnotenia  a interpretácie výsledkov. </w:t>
-      </w:r>
-    </w:p>
-    <w:p>
-      <w:pPr>
-        <w:pStyle w:val="NormalnytextDP"/>
-        <w:spacing w:before="0"/>
-        <w:rPr>
-          <w:szCs w:val="24"/>
-        </w:rPr>
-      </w:pPr>
-      <w:r>
-        <w:rPr>
-          <w:b/>
-          <w:szCs w:val="24"/>
-        </w:rPr>
-        <w:t>Pri písaní používame 1. osobu množného čísla.</w:t>
-      </w:r>
-    </w:p>
-    <w:p>
-      <w:pPr>
-        <w:pStyle w:val="NormalnytextDP"/>
-        <w:spacing w:before="0"/>
-        <w:rPr>
-          <w:szCs w:val="24"/>
-        </w:rPr>
-      </w:pPr>
-    </w:p>
-    <w:p>
-      <w:pPr>
-        <w:pStyle w:val="NormalnytextDP"/>
-        <w:spacing w:before="0"/>
-        <w:rPr>
-          <w:szCs w:val="24"/>
-        </w:rPr>
-      </w:pPr>
-      <w:r>
-        <w:rPr>
-          <w:szCs w:val="24"/>
-          <w:highlight w:val="yellow"/>
-        </w:rPr>
-        <w:t>Môžete v prípade potreby kapitoly Cieľ práce a Metodika práce spojiť do jednej kapitoly Cieľ a metodika práce.</w:t>
-      </w:r>
-    </w:p>
-    <w:p>
-      <w:pPr>
-        <w:pStyle w:val="NormalnytextDP"/>
-        <w:spacing w:before="0"/>
-        <w:rPr>
-          <w:szCs w:val="24"/>
-        </w:rPr>
-      </w:pPr>
-      <w:r>
-        <w:rPr>
-          <w:szCs w:val="24"/>
-        </w:rPr>
-        <w:t>Pri odborných prácach, kde ale predstavujete konkrétny metodický postup výroby</w:t>
-      </w:r>
-      <w:r>
-        <w:rPr>
-          <w:szCs w:val="24"/>
-        </w:rPr>
-        <w:t>,</w:t>
-      </w:r>
-      <w:r>
-        <w:rPr>
-          <w:szCs w:val="24"/>
-        </w:rPr>
-        <w:t xml:space="preserve"> či realizácie niečoho s podrobným opisom výberu materiálu a jeho použitia, musí byť kapitola Metodika práce </w:t>
-      </w:r>
-      <w:r>
-        <w:rPr>
-          <w:szCs w:val="24"/>
-        </w:rPr>
-        <w:t>(</w:t>
-      </w:r>
-      <w:r>
-        <w:rPr>
-          <w:szCs w:val="24"/>
-        </w:rPr>
-        <w:t>resp. Materiál a metodika práce</w:t>
-      </w:r>
-      <w:r>
-        <w:rPr>
-          <w:szCs w:val="24"/>
-        </w:rPr>
-        <w:t>)</w:t>
-      </w:r>
-      <w:r>
-        <w:rPr>
-          <w:szCs w:val="24"/>
-        </w:rPr>
-        <w:t xml:space="preserve"> samostatnou kapitolou</w:t>
-      </w:r>
-      <w:r>
-        <w:rPr>
-          <w:szCs w:val="24"/>
-        </w:rPr>
-        <w:t xml:space="preserve"> a väčšinou sa následne nachádza po teoretických kapitolách pred Praktickou časťou práce.</w:t>
-      </w:r>
-    </w:p>
-    <w:p>
-      <w:pPr>
-        <w:spacing w:line="360" w:lineRule="auto"/>
-        <w:jc w:val="both"/>
-      </w:pPr>
     </w:p>
     <w:p>
       <w:pPr>
@@ -4061,193 +4652,278 @@
           <w:rFonts w:ascii="Times New Roman" w:hAnsi="Times New Roman"/>
         </w:rPr>
       </w:pPr>
-      <w:bookmarkStart w:id="10" w:name="_Toc341899724"/>
-      <w:bookmarkStart w:id="11" w:name="_Toc95825052"/>
+      <w:bookmarkStart w:id="8" w:name="_Toc97576881"/>
       <w:r>
         <w:rPr>
           <w:rFonts w:ascii="Times New Roman" w:hAnsi="Times New Roman"/>
         </w:rPr>
         <w:lastRenderedPageBreak/>
-        <w:t>Názov kapitoly</w:t>
+        <w:t xml:space="preserve">Teoretická časť - </w:t>
+      </w:r>
+      <w:r>
+        <w:rPr>
+          <w:rFonts w:ascii="Times New Roman" w:hAnsi="Times New Roman"/>
+        </w:rPr>
+        <w:t>Úvod do problematiky</w:t>
+      </w:r>
+      <w:bookmarkEnd w:id="8"/>
+    </w:p>
+    <w:p>
+      <w:pPr>
+        <w:pStyle w:val="PodNadpisKapitoly"/>
+        <w:rPr>
+          <w:rFonts w:ascii="Times New Roman" w:hAnsi="Times New Roman"/>
+        </w:rPr>
+      </w:pPr>
+      <w:bookmarkStart w:id="9" w:name="_Toc97576882"/>
+      <w:r>
+        <w:rPr>
+          <w:rFonts w:ascii="Times New Roman" w:hAnsi="Times New Roman"/>
+        </w:rPr>
+        <w:t>Mobilná aplikácia</w:t>
+      </w:r>
+      <w:bookmarkEnd w:id="9"/>
+    </w:p>
+    <w:p>
+      <w:pPr>
+        <w:pStyle w:val="NormalnytextDP"/>
+      </w:pPr>
+      <w:r>
+        <w:t xml:space="preserve">Mobilná aplikácia je softvérová aplikácia vytvorená špeciálne pre </w:t>
+      </w:r>
+      <w:proofErr w:type="spellStart"/>
+      <w:r>
+        <w:t>smart</w:t>
+      </w:r>
+      <w:proofErr w:type="spellEnd"/>
+      <w:r>
+        <w:t xml:space="preserve"> - chytré telefóny, tablety, emulátory, hodinky a ďalšie mobilné zariadenia. </w:t>
+      </w:r>
+    </w:p>
+    <w:p>
+      <w:pPr>
+        <w:pStyle w:val="NormalnytextDP"/>
+      </w:pPr>
+      <w:r>
+        <w:t xml:space="preserve">Mobilná aplikácia na rozdiel webových využívajú plný potenciál výkonu </w:t>
+      </w:r>
+      <w:proofErr w:type="spellStart"/>
+      <w:r>
+        <w:t>smartphonu</w:t>
+      </w:r>
+      <w:proofErr w:type="spellEnd"/>
+      <w:r>
+        <w:t xml:space="preserve">. Väčšinou vďaka tomu fungujú rýchlejšie a pracujú so vstavanými funkciami telefónu, ako je určovanie polohy alebo notifikácie. </w:t>
+      </w:r>
+    </w:p>
+    <w:p>
+      <w:pPr>
+        <w:pStyle w:val="NormalnytextDP"/>
+      </w:pPr>
+    </w:p>
+    <w:p>
+      <w:pPr>
+        <w:pStyle w:val="PodNadpisKapitoly"/>
+        <w:rPr>
+          <w:rFonts w:ascii="Times New Roman" w:hAnsi="Times New Roman"/>
+        </w:rPr>
+      </w:pPr>
+      <w:bookmarkStart w:id="10" w:name="_Toc97576883"/>
+      <w:r>
+        <w:rPr>
+          <w:rFonts w:ascii="Times New Roman" w:hAnsi="Times New Roman"/>
+        </w:rPr>
+        <w:t>Mobilné zariadenie</w:t>
       </w:r>
       <w:bookmarkEnd w:id="10"/>
       <w:r>
         <w:rPr>
           <w:rFonts w:ascii="Times New Roman" w:hAnsi="Times New Roman"/>
         </w:rPr>
-        <w:t>/Úvod do problematiky</w:t>
+        <w:t xml:space="preserve"> </w:t>
+      </w:r>
+    </w:p>
+    <w:p>
+      <w:pPr>
+        <w:pStyle w:val="NormalnytextDP"/>
+      </w:pPr>
+      <w:r>
+        <w:t xml:space="preserve">Mobilné zariadenie je malé prenosné elektronické bezdrôtové zariadenie s vlastným napájaním (lítium iónová batéria). Zvyčajne je zariadenie vybavené dotykovým displejom. Môže mať aj malú klávesnicu. Väčšina týchto zariadení sa môže pripojiť k internetu a prepojiť s inými zariadeniami, ako sú napríklad automobilové zábavné systémy alebo </w:t>
+      </w:r>
+      <w:proofErr w:type="spellStart"/>
+      <w:r>
+        <w:t>náhlavné</w:t>
+      </w:r>
+      <w:proofErr w:type="spellEnd"/>
+      <w:r>
+        <w:t xml:space="preserve"> súpravy , cez Wi-Fi , Bluetooth , mobilné siete alebo NFC (</w:t>
+      </w:r>
+      <w:proofErr w:type="spellStart"/>
+      <w:r>
+        <w:t>Near</w:t>
+      </w:r>
+      <w:proofErr w:type="spellEnd"/>
+      <w:r>
+        <w:t xml:space="preserve"> </w:t>
+      </w:r>
+      <w:proofErr w:type="spellStart"/>
+      <w:r>
+        <w:t>Field</w:t>
+      </w:r>
+      <w:proofErr w:type="spellEnd"/>
+      <w:r>
+        <w:t xml:space="preserve"> </w:t>
+      </w:r>
+      <w:proofErr w:type="spellStart"/>
+      <w:r>
+        <w:t>Communication</w:t>
+      </w:r>
+      <w:proofErr w:type="spellEnd"/>
+      <w:r>
+        <w:t xml:space="preserve"> ). Mobilné zariadenia môžu používať mobilné operačné systémy (napr. Android, </w:t>
+      </w:r>
+      <w:proofErr w:type="spellStart"/>
+      <w:r>
+        <w:t>IOs</w:t>
+      </w:r>
+      <w:proofErr w:type="spellEnd"/>
+      <w:r>
+        <w:t>) , ktoré umožňujú inštaláciu a spustenie aplikácií tretích strán .</w:t>
+      </w:r>
+    </w:p>
+    <w:p>
+      <w:pPr>
+        <w:pStyle w:val="NormalnytextDP"/>
+      </w:pPr>
+    </w:p>
+    <w:p>
+      <w:pPr>
+        <w:pStyle w:val="PodNadpisKapitoly"/>
+        <w:rPr>
+          <w:rFonts w:ascii="Times New Roman" w:hAnsi="Times New Roman"/>
+        </w:rPr>
+      </w:pPr>
+      <w:bookmarkStart w:id="11" w:name="_Toc97576884"/>
+      <w:r>
+        <w:rPr>
+          <w:rFonts w:ascii="Times New Roman" w:hAnsi="Times New Roman"/>
+        </w:rPr>
+        <w:t>IDE</w:t>
       </w:r>
       <w:bookmarkEnd w:id="11"/>
     </w:p>
     <w:p>
       <w:pPr>
         <w:pStyle w:val="NormalnytextDP"/>
-        <w:spacing w:before="0"/>
-      </w:pPr>
-    </w:p>
-    <w:p>
-      <w:pPr>
-        <w:pStyle w:val="NormalnytextDP"/>
-        <w:spacing w:before="0"/>
-        <w:rPr>
-          <w:highlight w:val="yellow"/>
-        </w:rPr>
-      </w:pPr>
-      <w:r>
-        <w:rPr>
-          <w:highlight w:val="yellow"/>
-        </w:rPr>
-        <w:t xml:space="preserve">Ide o prvú kapitolu Teoretickej časti práce, resp. </w:t>
-      </w:r>
-      <w:r>
-        <w:rPr>
-          <w:highlight w:val="yellow"/>
-        </w:rPr>
-        <w:t xml:space="preserve">jedinú teoretickú kapitolu pod názvom </w:t>
-      </w:r>
-      <w:r>
-        <w:rPr>
-          <w:highlight w:val="yellow"/>
-        </w:rPr>
-        <w:t>Úvod do problematiky</w:t>
-      </w:r>
-      <w:r>
-        <w:rPr>
-          <w:highlight w:val="yellow"/>
-        </w:rPr>
-        <w:t>.</w:t>
-      </w:r>
-    </w:p>
-    <w:p>
-      <w:pPr>
-        <w:pStyle w:val="NormalnytextDP"/>
-        <w:spacing w:before="0"/>
-        <w:rPr>
-          <w:highlight w:val="yellow"/>
-        </w:rPr>
-      </w:pPr>
-      <w:r>
-        <w:rPr>
-          <w:highlight w:val="yellow"/>
-        </w:rPr>
-        <w:t>Hlavný text práce obsahuje číslované kapitoly a podkapitoly druhej a tretej úrovne s ilustráciami a tabuľkami</w:t>
-      </w:r>
-      <w:r>
-        <w:rPr>
-          <w:highlight w:val="yellow"/>
-        </w:rPr>
-        <w:t>.</w:t>
-      </w:r>
-    </w:p>
-    <w:p>
-      <w:pPr>
-        <w:pStyle w:val="NormalnytextDP"/>
-        <w:spacing w:before="0"/>
-        <w:rPr>
-          <w:highlight w:val="yellow"/>
-        </w:rPr>
-      </w:pPr>
-      <w:r>
-        <w:rPr>
-          <w:highlight w:val="yellow"/>
-        </w:rPr>
-        <w:t>Teoretická časť práce by mala byť rozdelená do 3 kapitol</w:t>
-      </w:r>
-      <w:r>
-        <w:rPr>
-          <w:highlight w:val="yellow"/>
-        </w:rPr>
+      </w:pPr>
+      <w:r>
+        <w:t xml:space="preserve">Vývojové prostredie, inak nazývané aj IDE (z anglického </w:t>
+      </w:r>
+      <w:proofErr w:type="spellStart"/>
+      <w:r>
+        <w:t>Integrated</w:t>
+      </w:r>
+      <w:proofErr w:type="spellEnd"/>
+      <w:r>
         <w:t xml:space="preserve"> </w:t>
       </w:r>
-      <w:r>
-        <w:rPr>
-          <w:highlight w:val="yellow"/>
-          <w:lang w:val="en-US"/>
-        </w:rPr>
-        <w:t>(resp</w:t>
-      </w:r>
-      <w:r>
-        <w:rPr>
-          <w:highlight w:val="yellow"/>
-        </w:rPr>
-        <w:t xml:space="preserve">. ak </w:t>
-      </w:r>
-      <w:r>
-        <w:rPr>
-          <w:highlight w:val="yellow"/>
-        </w:rPr>
-        <w:t xml:space="preserve">je teoretická časť </w:t>
-      </w:r>
-      <w:r>
-        <w:rPr>
-          <w:highlight w:val="yellow"/>
-        </w:rPr>
-        <w:t xml:space="preserve">robená vo forme jednej kapitoly ako </w:t>
-      </w:r>
-      <w:r>
-        <w:rPr>
-          <w:highlight w:val="yellow"/>
-        </w:rPr>
-        <w:t>„</w:t>
-      </w:r>
-      <w:r>
-        <w:rPr>
-          <w:highlight w:val="yellow"/>
-        </w:rPr>
-        <w:t>Úvod do problematiky</w:t>
-      </w:r>
-      <w:r>
-        <w:rPr>
-          <w:highlight w:val="yellow"/>
-        </w:rPr>
-        <w:t>“</w:t>
-      </w:r>
-      <w:r>
-        <w:rPr>
-          <w:highlight w:val="yellow"/>
-        </w:rPr>
-        <w:t xml:space="preserve"> – potom rozdelen</w:t>
-      </w:r>
-      <w:r>
-        <w:rPr>
-          <w:highlight w:val="yellow"/>
-        </w:rPr>
-        <w:t>é</w:t>
-      </w:r>
-      <w:r>
-        <w:rPr>
-          <w:highlight w:val="yellow"/>
-        </w:rPr>
-        <w:t xml:space="preserve"> do minimálne 3 podkapitol</w:t>
-      </w:r>
-      <w:r>
-        <w:rPr>
-          <w:highlight w:val="yellow"/>
-          <w:lang w:val="en-US"/>
-        </w:rPr>
-        <w:t>)</w:t>
-      </w:r>
-      <w:r>
-        <w:rPr>
-          <w:highlight w:val="yellow"/>
-        </w:rPr>
-        <w:t>, v ktorej autor podáva</w:t>
-      </w:r>
-      <w:r>
-        <w:rPr>
-          <w:highlight w:val="yellow"/>
-        </w:rPr>
-        <w:t>:</w:t>
-      </w:r>
-      <w:r>
-        <w:rPr>
-          <w:highlight w:val="yellow"/>
-        </w:rPr>
+      <w:proofErr w:type="spellStart"/>
+      <w:r>
+        <w:t>Development</w:t>
+      </w:r>
+      <w:proofErr w:type="spellEnd"/>
+      <w:r>
         <w:t xml:space="preserve"> </w:t>
       </w:r>
-      <w:r>
-        <w:rPr>
-          <w:highlight w:val="yellow"/>
+      <w:proofErr w:type="spellStart"/>
+      <w:r>
+        <w:t>Environment</w:t>
+      </w:r>
+      <w:proofErr w:type="spellEnd"/>
+      <w:r>
+        <w:t xml:space="preserve"> – integrované vývojové prostredie ) je software uľahčujúci prácu programátorov, väčšinou zameraný na jeden konkrétny programovací jazyk. Obsahuje editor zdrojového kódu, kompilátor, prípadne interpreter a väčšinou i </w:t>
+      </w:r>
+      <w:proofErr w:type="spellStart"/>
+      <w:r>
+        <w:t>debugger</w:t>
+      </w:r>
+      <w:proofErr w:type="spellEnd"/>
+      <w:r>
+        <w:t>. Mnoho moderných IDE má tiež prehliadač tried , prehliadač objektov a diagram hierarchie tried na použitie v objektovo orientovanom vývoji softvéru .</w:t>
+      </w:r>
+    </w:p>
+    <w:p>
+      <w:pPr>
+        <w:pStyle w:val="NormalnytextDP"/>
+      </w:pPr>
+    </w:p>
+    <w:p>
+      <w:pPr>
+        <w:pStyle w:val="PodNadpisKapitoly"/>
+        <w:rPr>
+          <w:rFonts w:ascii="Times New Roman" w:hAnsi="Times New Roman"/>
+        </w:rPr>
+      </w:pPr>
+      <w:bookmarkStart w:id="12" w:name="_Toc97576885"/>
+      <w:r>
+        <w:rPr>
+          <w:rFonts w:ascii="Times New Roman" w:hAnsi="Times New Roman"/>
+        </w:rPr>
+        <w:t>Databáza</w:t>
+      </w:r>
+      <w:bookmarkEnd w:id="12"/>
+    </w:p>
+    <w:p>
+      <w:pPr>
+        <w:pStyle w:val="NormalnytextDP"/>
+      </w:pPr>
+      <w:r>
+        <w:t xml:space="preserve">Databáza je organizovaná zbierka údajov uložených a prístupných elektronicky alebo inak množina štruktúrovaných dát uložených takým spôsobom, že počítačový program alebo človek môže použiť </w:t>
+      </w:r>
+      <w:proofErr w:type="spellStart"/>
+      <w:r>
+        <w:t>dopytovací</w:t>
+      </w:r>
+      <w:proofErr w:type="spellEnd"/>
+      <w:r>
+        <w:t xml:space="preserve"> jazyk (napr. SQL) na získavanie týchto informácií. Malé </w:t>
+      </w:r>
+      <w:r>
+        <w:lastRenderedPageBreak/>
+        <w:t xml:space="preserve">databázy môžu byť uložené v súborovom systéme , zatiaľ čo veľké databázy sú hosťované v počítačových klastroch alebo </w:t>
+      </w:r>
+      <w:proofErr w:type="spellStart"/>
+      <w:r>
+        <w:t>cloudových</w:t>
+      </w:r>
+      <w:proofErr w:type="spellEnd"/>
+      <w:r>
+        <w:t xml:space="preserve"> úložiskách. </w:t>
+      </w:r>
+    </w:p>
+    <w:p>
+      <w:pPr>
+        <w:pStyle w:val="NormalnytextDP"/>
+      </w:pPr>
+    </w:p>
+    <w:p>
+      <w:pPr>
+        <w:pStyle w:val="PodNadpisKapitoly"/>
+        <w:rPr>
+          <w:rFonts w:ascii="Times New Roman" w:hAnsi="Times New Roman"/>
+        </w:rPr>
+      </w:pPr>
+      <w:bookmarkStart w:id="13" w:name="_Toc97576886"/>
+      <w:r>
+        <w:rPr>
+          <w:rFonts w:ascii="Times New Roman" w:hAnsi="Times New Roman"/>
+        </w:rPr>
+        <w:t>Vyhľadávací jazyk</w:t>
+      </w:r>
+      <w:bookmarkEnd w:id="13"/>
+      <w:r>
+        <w:rPr>
+          <w:rFonts w:ascii="Times New Roman" w:hAnsi="Times New Roman"/>
         </w:rPr>
         <w:t xml:space="preserve"> </w:t>
       </w:r>
@@ -4255,518 +4931,147 @@
     <w:p>
       <w:pPr>
         <w:pStyle w:val="NormalnytextDP"/>
-        <w:numPr>
-          <w:ilvl w:val="0"/>
-          <w:numId w:val="5"/>
-        </w:numPr>
-        <w:spacing w:before="0"/>
-        <w:rPr>
-          <w:highlight w:val="yellow"/>
-        </w:rPr>
-      </w:pPr>
-      <w:r>
-        <w:rPr>
-          <w:highlight w:val="yellow"/>
-        </w:rPr>
-        <w:t>teoretické poznatky vzťahujúce sa na danú úlohu</w:t>
-      </w:r>
-    </w:p>
-    <w:p>
-      <w:pPr>
-        <w:pStyle w:val="NormalnytextDP"/>
-        <w:spacing w:before="0"/>
-        <w:rPr>
-          <w:highlight w:val="yellow"/>
-        </w:rPr>
-      </w:pPr>
+      </w:pPr>
+      <w:r>
+        <w:t>Je jazyk na manipuláciu s údajmi (</w:t>
+      </w:r>
+      <w:proofErr w:type="spellStart"/>
+      <w:r>
+        <w:t>data</w:t>
+      </w:r>
+      <w:proofErr w:type="spellEnd"/>
+      <w:r>
+        <w:t xml:space="preserve"> </w:t>
+      </w:r>
+      <w:proofErr w:type="spellStart"/>
+      <w:r>
+        <w:t>manipulation</w:t>
+      </w:r>
+      <w:proofErr w:type="spellEnd"/>
+      <w:r>
+        <w:t xml:space="preserve"> </w:t>
+      </w:r>
+      <w:proofErr w:type="spellStart"/>
+      <w:r>
+        <w:t>language</w:t>
+      </w:r>
+      <w:proofErr w:type="spellEnd"/>
+      <w:r>
+        <w:t xml:space="preserve">), ktorým môžu používatelia získavať údaje uložené v databáze. Je to používateľský jazyk, ktorý sa tvorí systémom príkazov a presne definovaným významom a pravidlami na ich využívanie v dialógu s počítačom pri vyhľadávaní v uložených databázach. </w:t>
+      </w:r>
+    </w:p>
+    <w:p>
+      <w:pPr>
+        <w:pStyle w:val="NormalnytextDP"/>
+      </w:pPr>
+    </w:p>
+    <w:p>
+      <w:pPr>
+        <w:pStyle w:val="PodNadpisKapitoly"/>
+        <w:rPr>
+          <w:rFonts w:ascii="Times New Roman" w:hAnsi="Times New Roman"/>
+        </w:rPr>
+      </w:pPr>
+      <w:bookmarkStart w:id="14" w:name="_Toc97576887"/>
+      <w:r>
+        <w:rPr>
+          <w:rFonts w:ascii="Times New Roman" w:hAnsi="Times New Roman"/>
+        </w:rPr>
+        <w:t>Java</w:t>
+      </w:r>
+      <w:bookmarkEnd w:id="14"/>
+      <w:r>
+        <w:rPr>
+          <w:rFonts w:ascii="Times New Roman" w:hAnsi="Times New Roman"/>
+        </w:rPr>
+        <w:t xml:space="preserve"> </w:t>
+      </w:r>
+    </w:p>
+    <w:p>
+      <w:pPr>
+        <w:pStyle w:val="NormalnytextDP"/>
+        <w:spacing w:before="0"/>
+      </w:pPr>
+      <w:r>
+        <w:t xml:space="preserve">Je objektovo orientovaný programovací jazyk. Je vyvíjaný spoločnosťou Oracle (pôvodne Sun </w:t>
+      </w:r>
+      <w:proofErr w:type="spellStart"/>
+      <w:r>
+        <w:t>Microsystems</w:t>
+      </w:r>
+      <w:proofErr w:type="spellEnd"/>
+      <w:r>
+        <w:t>). Jeho syntax vychádza z jazykov C a C++. Je určený na to, aby programátorom umožnil písať raz, spustiť kdekoľvek (WORA -</w:t>
+      </w:r>
+      <w:r>
+        <w:t xml:space="preserve"> </w:t>
+      </w:r>
+      <w:proofErr w:type="spellStart"/>
+      <w:r>
+        <w:t>Write</w:t>
+      </w:r>
+      <w:proofErr w:type="spellEnd"/>
+      <w:r>
+        <w:t xml:space="preserve"> </w:t>
+      </w:r>
+      <w:proofErr w:type="spellStart"/>
+      <w:r>
+        <w:t>once</w:t>
+      </w:r>
+      <w:proofErr w:type="spellEnd"/>
+      <w:r>
+        <w:t xml:space="preserve">, run </w:t>
+      </w:r>
+      <w:proofErr w:type="spellStart"/>
+      <w:r>
+        <w:t>anywhere</w:t>
+      </w:r>
+      <w:proofErr w:type="spellEnd"/>
+      <w:r>
+        <w:t>),</w:t>
+      </w:r>
+      <w:r>
+        <w:t xml:space="preserve"> čo znamená že zdrojové programy sa nekompilujú do strojového kódu, ale do medzistupňa, tzv. „byte-</w:t>
+      </w:r>
+      <w:proofErr w:type="spellStart"/>
+      <w:r>
+        <w:t>code</w:t>
+      </w:r>
+      <w:proofErr w:type="spellEnd"/>
+      <w:r>
+        <w:t>“, ktorý nie je závislý od konkrétnej platformy. Tento byte-</w:t>
+      </w:r>
+      <w:proofErr w:type="spellStart"/>
+      <w:r>
+        <w:t>code</w:t>
+      </w:r>
+      <w:proofErr w:type="spellEnd"/>
+      <w:r>
+        <w:t xml:space="preserve"> neskôr vykonáva a spracováva interpreter, Java </w:t>
+      </w:r>
+      <w:proofErr w:type="spellStart"/>
+      <w:r>
+        <w:t>Virtual</w:t>
+      </w:r>
+      <w:proofErr w:type="spellEnd"/>
+      <w:r>
+        <w:t xml:space="preserve"> </w:t>
+      </w:r>
+      <w:proofErr w:type="spellStart"/>
+      <w:r>
+        <w:t>Machine</w:t>
+      </w:r>
+      <w:proofErr w:type="spellEnd"/>
+      <w:r>
+        <w:t xml:space="preserve"> a nie je závislý na základnej počítačovej architektúre.</w:t>
+      </w:r>
     </w:p>
     <w:p>
       <w:pPr>
         <w:spacing w:line="360" w:lineRule="auto"/>
       </w:pPr>
-    </w:p>
-    <w:p>
-      <w:pPr>
-        <w:spacing w:line="360" w:lineRule="auto"/>
-        <w:jc w:val="both"/>
-      </w:pPr>
-      <w:r>
-        <w:t xml:space="preserve">   </w:t>
-      </w:r>
-      <w:r>
-        <w:rPr>
-          <w:b/>
-          <w:bCs/>
-        </w:rPr>
-        <w:t>Formálna úprava</w:t>
-      </w:r>
-      <w:r>
-        <w:t>:</w:t>
-      </w:r>
-    </w:p>
-    <w:p>
-      <w:pPr>
-        <w:numPr>
-          <w:ilvl w:val="0"/>
-          <w:numId w:val="16"/>
-        </w:numPr>
-        <w:spacing w:line="360" w:lineRule="auto"/>
-        <w:jc w:val="both"/>
-      </w:pPr>
-      <w:r>
-        <w:t xml:space="preserve">odporúča sa použiť typ písma </w:t>
-      </w:r>
-      <w:proofErr w:type="spellStart"/>
-      <w:r>
-        <w:t>Times</w:t>
-      </w:r>
-      <w:proofErr w:type="spellEnd"/>
-      <w:r>
-        <w:t xml:space="preserve"> New Roman, veľkosť 12 (základný text),  </w:t>
-      </w:r>
-    </w:p>
-    <w:p>
-      <w:pPr>
-        <w:numPr>
-          <w:ilvl w:val="0"/>
-          <w:numId w:val="16"/>
-        </w:numPr>
-        <w:spacing w:line="360" w:lineRule="auto"/>
-        <w:jc w:val="both"/>
-      </w:pPr>
-      <w:r>
-        <w:t>riadkovanie 1,5 v textovom editore,</w:t>
-      </w:r>
-    </w:p>
-    <w:p>
-      <w:pPr>
-        <w:numPr>
-          <w:ilvl w:val="0"/>
-          <w:numId w:val="16"/>
-        </w:numPr>
-        <w:spacing w:line="360" w:lineRule="auto"/>
-        <w:jc w:val="both"/>
-      </w:pPr>
-      <w:r>
-        <w:t xml:space="preserve">okraje strán: </w:t>
-      </w:r>
-    </w:p>
-    <w:p>
-      <w:pPr>
-        <w:numPr>
-          <w:ilvl w:val="0"/>
-          <w:numId w:val="15"/>
-        </w:numPr>
-        <w:spacing w:line="360" w:lineRule="auto"/>
-        <w:jc w:val="both"/>
-      </w:pPr>
-      <w:r>
-        <w:t>horný, dolný a pravý okraj 2,5 cm,</w:t>
-      </w:r>
-    </w:p>
-    <w:p>
-      <w:pPr>
-        <w:numPr>
-          <w:ilvl w:val="0"/>
-          <w:numId w:val="15"/>
-        </w:numPr>
-        <w:spacing w:line="360" w:lineRule="auto"/>
-        <w:jc w:val="both"/>
-      </w:pPr>
-      <w:r>
-        <w:t>ľavý okraj 3,5 cm</w:t>
-      </w:r>
-    </w:p>
-    <w:p>
-      <w:pPr>
-        <w:numPr>
-          <w:ilvl w:val="1"/>
-          <w:numId w:val="17"/>
-        </w:numPr>
-        <w:spacing w:line="360" w:lineRule="auto"/>
-        <w:jc w:val="both"/>
-      </w:pPr>
-      <w:r>
-        <w:t>za nadpismi a názvami kapitol sa nepíše bodka,</w:t>
-      </w:r>
-    </w:p>
-    <w:p>
-      <w:pPr>
-        <w:numPr>
-          <w:ilvl w:val="1"/>
-          <w:numId w:val="17"/>
-        </w:numPr>
-        <w:spacing w:line="360" w:lineRule="auto"/>
-        <w:jc w:val="both"/>
-      </w:pPr>
-      <w:r>
-        <w:t xml:space="preserve">nadpisy a názvy kapitol sú zarovnávané vľavo, </w:t>
-      </w:r>
-      <w:proofErr w:type="spellStart"/>
-      <w:r>
-        <w:t>t.j</w:t>
-      </w:r>
-      <w:proofErr w:type="spellEnd"/>
-      <w:r>
-        <w:t>. píšu sa od začiatku.</w:t>
-      </w:r>
-    </w:p>
-    <w:p>
-      <w:pPr>
-        <w:numPr>
-          <w:ilvl w:val="1"/>
-          <w:numId w:val="17"/>
-        </w:numPr>
-        <w:spacing w:line="360" w:lineRule="auto"/>
-        <w:jc w:val="both"/>
-      </w:pPr>
-      <w:r>
-        <w:t>n</w:t>
-      </w:r>
-      <w:r>
-        <w:t>ová kapitola sa píše na novú stranu</w:t>
-      </w:r>
-    </w:p>
-    <w:p>
-      <w:pPr>
-        <w:numPr>
-          <w:ilvl w:val="1"/>
-          <w:numId w:val="17"/>
-        </w:numPr>
-        <w:spacing w:line="360" w:lineRule="auto"/>
-        <w:jc w:val="both"/>
-      </w:pPr>
-      <w:r>
-        <w:rPr>
-          <w:b/>
-        </w:rPr>
-        <w:t>p</w:t>
-      </w:r>
-      <w:r>
-        <w:rPr>
-          <w:b/>
-        </w:rPr>
-        <w:t>ri písaní používame 1.osobu množného čísla!...</w:t>
-      </w:r>
-      <w:r>
-        <w:rPr>
-          <w:b/>
-        </w:rPr>
-        <w:t xml:space="preserve"> </w:t>
-      </w:r>
-      <w:r>
-        <w:rPr>
-          <w:b/>
-          <w:bCs/>
-        </w:rPr>
-        <w:t xml:space="preserve">, </w:t>
-      </w:r>
-      <w:r>
-        <w:t>aj keď je autor iba jeden, napr.: ... pri vyhodnocovaní výsledkov sme dospeli k názoru ...)</w:t>
-      </w:r>
-    </w:p>
-    <w:p>
-      <w:pPr>
-        <w:numPr>
-          <w:ilvl w:val="1"/>
-          <w:numId w:val="17"/>
-        </w:numPr>
-        <w:spacing w:line="360" w:lineRule="auto"/>
-        <w:jc w:val="both"/>
-      </w:pPr>
-      <w:r>
-        <w:t>citovanie z</w:t>
-      </w:r>
-      <w:r>
-        <w:t>d</w:t>
-      </w:r>
-      <w:r>
-        <w:t>rojov v práci – presné, s odkazom na zdroj a daný zdroj zaznamenaný v zozname použitej literatúry</w:t>
-      </w:r>
-    </w:p>
-    <w:p>
-      <w:pPr>
-        <w:numPr>
-          <w:ilvl w:val="1"/>
-          <w:numId w:val="17"/>
-        </w:numPr>
-        <w:spacing w:line="360" w:lineRule="auto"/>
-        <w:jc w:val="both"/>
-      </w:pPr>
-      <w:r>
-        <w:t>ilustrácie, grafy, tabuľky, fotografie</w:t>
-      </w:r>
-      <w:r>
-        <w:t xml:space="preserve">, schémy, mapy </w:t>
-      </w:r>
-      <w:r>
-        <w:t>atď.</w:t>
-      </w:r>
-      <w:r>
-        <w:t xml:space="preserve"> – očíslované, súvisiace s obsahom, musia mať </w:t>
-      </w:r>
-      <w:r>
-        <w:t>označenie - názov</w:t>
-      </w:r>
-      <w:r>
-        <w:t>, vysvetlivky, legendy, zdroj</w:t>
-      </w:r>
-    </w:p>
-    <w:p>
-      <w:pPr>
-        <w:numPr>
-          <w:ilvl w:val="1"/>
-          <w:numId w:val="17"/>
-        </w:numPr>
-        <w:spacing w:line="360" w:lineRule="auto"/>
-        <w:jc w:val="both"/>
-      </w:pPr>
-      <w:r>
-        <w:t>p</w:t>
-      </w:r>
-      <w:r>
-        <w:t>ráca musí byť pravopisne a štylisticky správna, dodržiavať odbornú terminológiu</w:t>
-      </w:r>
-    </w:p>
-    <w:p>
-      <w:pPr>
-        <w:spacing w:line="360" w:lineRule="auto"/>
-        <w:jc w:val="both"/>
-      </w:pPr>
-    </w:p>
-    <w:p>
-      <w:pPr>
-        <w:spacing w:line="360" w:lineRule="auto"/>
-        <w:jc w:val="both"/>
-      </w:pPr>
-      <w:r>
-        <w:rPr>
-          <w:b/>
-          <w:bCs/>
-        </w:rPr>
-        <w:t>Rozsah práce</w:t>
-      </w:r>
-      <w:r>
-        <w:t>:</w:t>
-      </w:r>
-    </w:p>
-    <w:p>
-      <w:pPr>
-        <w:numPr>
-          <w:ilvl w:val="0"/>
-          <w:numId w:val="18"/>
-        </w:numPr>
-        <w:spacing w:line="360" w:lineRule="auto"/>
-        <w:jc w:val="both"/>
-      </w:pPr>
-      <w:r>
-        <w:rPr>
-          <w:highlight w:val="yellow"/>
-        </w:rPr>
-        <w:t xml:space="preserve">je odporúčaný rozsah </w:t>
-      </w:r>
-      <w:r>
-        <w:rPr>
-          <w:highlight w:val="yellow"/>
-        </w:rPr>
-        <w:t xml:space="preserve">maximálne </w:t>
-      </w:r>
-      <w:r>
-        <w:rPr>
-          <w:b/>
-          <w:highlight w:val="yellow"/>
-        </w:rPr>
-        <w:t>25 strán</w:t>
-      </w:r>
-      <w:r>
-        <w:t>.</w:t>
-      </w:r>
-    </w:p>
-    <w:p>
-      <w:pPr>
-        <w:numPr>
-          <w:ilvl w:val="0"/>
-          <w:numId w:val="18"/>
-        </w:numPr>
-        <w:spacing w:line="360" w:lineRule="auto"/>
-        <w:jc w:val="both"/>
-      </w:pPr>
-      <w:r>
-        <w:t xml:space="preserve">do rozsahu sa </w:t>
-      </w:r>
-      <w:r>
-        <w:rPr>
-          <w:b/>
-        </w:rPr>
-        <w:t>nepočíta</w:t>
-      </w:r>
-      <w:r>
-        <w:t xml:space="preserve"> obal</w:t>
-      </w:r>
-      <w:r>
-        <w:t>;</w:t>
-      </w:r>
-      <w:r>
-        <w:t xml:space="preserve"> </w:t>
-      </w:r>
-      <w:r>
-        <w:t xml:space="preserve">titulný list; </w:t>
-      </w:r>
-      <w:r>
-        <w:t>poďakovanie</w:t>
-      </w:r>
-      <w:r>
-        <w:t>;</w:t>
-      </w:r>
-      <w:r>
-        <w:t xml:space="preserve"> čestné prehlásenie</w:t>
-      </w:r>
-      <w:r>
-        <w:t>;</w:t>
-      </w:r>
-      <w:r>
-        <w:t xml:space="preserve"> </w:t>
-      </w:r>
-      <w:r>
-        <w:t>zoznam skratiek</w:t>
-      </w:r>
-      <w:r>
-        <w:t>, značiek a</w:t>
-      </w:r>
-      <w:r>
-        <w:t> symbolov</w:t>
-      </w:r>
-      <w:r>
-        <w:t xml:space="preserve">; </w:t>
-      </w:r>
-      <w:r>
-        <w:t>zoznam tabuliek</w:t>
-      </w:r>
-      <w:r>
-        <w:t>, grafov a ilustrácií;</w:t>
-      </w:r>
-      <w:r>
-        <w:t xml:space="preserve"> </w:t>
-      </w:r>
-      <w:r>
-        <w:t>resumé a prílohy</w:t>
-      </w:r>
-    </w:p>
-    <w:p>
-      <w:pPr>
-        <w:numPr>
-          <w:ilvl w:val="0"/>
-          <w:numId w:val="18"/>
-        </w:numPr>
-        <w:spacing w:line="360" w:lineRule="auto"/>
-        <w:jc w:val="both"/>
-      </w:pPr>
-      <w:r>
-        <w:lastRenderedPageBreak/>
-        <w:t xml:space="preserve">do rozsahu sa naopak </w:t>
-      </w:r>
-      <w:r>
-        <w:rPr>
-          <w:b/>
-        </w:rPr>
-        <w:t>počíta</w:t>
-      </w:r>
-      <w:r>
-        <w:t xml:space="preserve"> obsah, </w:t>
-      </w:r>
-      <w:r>
-        <w:t xml:space="preserve">úvod, </w:t>
-      </w:r>
-      <w:r>
-        <w:t xml:space="preserve">ciele práce, materiál a metodika práce, </w:t>
-      </w:r>
-      <w:r>
-        <w:t>problematika a prehľad literatúry /</w:t>
-      </w:r>
-      <w:r>
-        <w:t>hlavný text</w:t>
-      </w:r>
-      <w:r>
-        <w:t>/</w:t>
-      </w:r>
-      <w:r>
-        <w:t xml:space="preserve"> + výsledky práce a diskusia</w:t>
-      </w:r>
-      <w:r>
-        <w:t>, záver</w:t>
-      </w:r>
-      <w:r>
-        <w:t>y práce</w:t>
-      </w:r>
-      <w:r>
-        <w:t>,</w:t>
-      </w:r>
-      <w:r>
-        <w:t xml:space="preserve"> zhrnutie,</w:t>
-      </w:r>
-      <w:r>
-        <w:t xml:space="preserve"> zoznam bibliografický</w:t>
-      </w:r>
-      <w:r>
-        <w:t>c</w:t>
-      </w:r>
-      <w:r>
-        <w:t>h odkazov</w:t>
-      </w:r>
-      <w:r>
-        <w:t xml:space="preserve"> </w:t>
-      </w:r>
-      <w:r>
-        <w:rPr>
-          <w:lang w:val="en-US"/>
-        </w:rPr>
-        <w:t>(</w:t>
-      </w:r>
-      <w:r>
-        <w:t>zoznam použitej literatúry</w:t>
-      </w:r>
-      <w:r>
-        <w:rPr>
-          <w:lang w:val="en-US"/>
-        </w:rPr>
-        <w:t>)</w:t>
-      </w:r>
-    </w:p>
-    <w:p>
-      <w:pPr>
-        <w:numPr>
-          <w:ilvl w:val="0"/>
-          <w:numId w:val="18"/>
-        </w:numPr>
-        <w:spacing w:line="360" w:lineRule="auto"/>
-        <w:jc w:val="both"/>
-      </w:pPr>
-      <w:r>
-        <w:t xml:space="preserve">Poslednou </w:t>
-      </w:r>
-      <w:r>
-        <w:t xml:space="preserve">stranou, ktorú rátame do rozsahu, je </w:t>
-      </w:r>
-      <w:r>
-        <w:t xml:space="preserve">zoznam </w:t>
-      </w:r>
-      <w:r>
-        <w:t xml:space="preserve">použitej </w:t>
-      </w:r>
-      <w:r>
-        <w:t>literatúry</w:t>
-      </w:r>
-      <w:r>
-        <w:t xml:space="preserve"> </w:t>
-      </w:r>
-      <w:r>
-        <w:t>ale táto strana nie je číslovanou stranou</w:t>
-      </w:r>
-    </w:p>
-    <w:p>
-      <w:pPr>
-        <w:spacing w:line="360" w:lineRule="auto"/>
-      </w:pPr>
+      <w:bookmarkStart w:id="15" w:name="_GoBack"/>
+      <w:bookmarkEnd w:id="15"/>
     </w:p>
     <w:p>
       <w:pPr>
@@ -4781,12 +5086,12 @@
           <w:rFonts w:ascii="Times New Roman" w:hAnsi="Times New Roman"/>
         </w:rPr>
       </w:pPr>
-      <w:bookmarkStart w:id="12" w:name="_Ref101952784"/>
-      <w:bookmarkStart w:id="13" w:name="_Ref101960788"/>
-      <w:bookmarkStart w:id="14" w:name="_Toc102191183"/>
-      <w:bookmarkStart w:id="15" w:name="_Toc224306312"/>
-      <w:bookmarkStart w:id="16" w:name="_Toc341899726"/>
-      <w:bookmarkStart w:id="17" w:name="_Toc95825053"/>
+      <w:bookmarkStart w:id="16" w:name="_Ref101952784"/>
+      <w:bookmarkStart w:id="17" w:name="_Ref101960788"/>
+      <w:bookmarkStart w:id="18" w:name="_Toc102191183"/>
+      <w:bookmarkStart w:id="19" w:name="_Toc224306312"/>
+      <w:bookmarkStart w:id="20" w:name="_Toc341899726"/>
+      <w:bookmarkStart w:id="21" w:name="_Toc97576888"/>
       <w:r>
         <w:rPr>
           <w:rFonts w:ascii="Times New Roman" w:hAnsi="Times New Roman"/>
@@ -4794,211 +5099,211 @@
         <w:lastRenderedPageBreak/>
         <w:t>Názov ďalšej kapitoly</w:t>
       </w:r>
-      <w:bookmarkEnd w:id="12"/>
-      <w:bookmarkEnd w:id="13"/>
-      <w:bookmarkEnd w:id="14"/>
-      <w:bookmarkEnd w:id="15"/>
       <w:bookmarkEnd w:id="16"/>
       <w:bookmarkEnd w:id="17"/>
-    </w:p>
-    <w:p>
-      <w:pPr>
-        <w:pStyle w:val="NormalnytextDP"/>
-        <w:spacing w:before="0"/>
-        <w:rPr>
-          <w:highlight w:val="yellow"/>
-        </w:rPr>
-      </w:pPr>
-    </w:p>
-    <w:p>
-      <w:pPr>
-        <w:pStyle w:val="NormalnytextDP"/>
-        <w:spacing w:before="0"/>
-        <w:rPr>
-          <w:highlight w:val="yellow"/>
-        </w:rPr>
-      </w:pPr>
-      <w:r>
-        <w:rPr>
-          <w:highlight w:val="yellow"/>
-        </w:rPr>
-        <w:t xml:space="preserve">V prípade, že nemáme teóriu len v jednej kapitole pod názvom Úvod do problematiky, a potrebujeme rozčleniť teoretickú časť práce, vytvárame ďalšie kapitoly. </w:t>
-      </w:r>
-    </w:p>
-    <w:p>
-      <w:pPr>
-        <w:pStyle w:val="NormalnytextDP"/>
-        <w:spacing w:before="0"/>
-        <w:rPr>
-          <w:highlight w:val="yellow"/>
-        </w:rPr>
-      </w:pPr>
-      <w:r>
-        <w:rPr>
-          <w:highlight w:val="yellow"/>
-        </w:rPr>
-        <w:t xml:space="preserve">Ide </w:t>
-      </w:r>
-      <w:r>
-        <w:rPr>
-          <w:highlight w:val="yellow"/>
-        </w:rPr>
-        <w:t xml:space="preserve">tak </w:t>
-      </w:r>
-      <w:r>
-        <w:rPr>
-          <w:highlight w:val="yellow"/>
-        </w:rPr>
-        <w:t xml:space="preserve">o </w:t>
-      </w:r>
-      <w:r>
-        <w:rPr>
-          <w:highlight w:val="yellow"/>
-        </w:rPr>
-        <w:t>druhú</w:t>
-      </w:r>
-      <w:r>
-        <w:rPr>
-          <w:highlight w:val="yellow"/>
-        </w:rPr>
-        <w:t xml:space="preserve"> kapitolu Teoretickej časti práce.</w:t>
-      </w:r>
-    </w:p>
-    <w:p>
-      <w:pPr>
-        <w:pStyle w:val="NormalnytextDP"/>
-        <w:spacing w:before="0"/>
-      </w:pPr>
-      <w:r>
-        <w:rPr>
-          <w:highlight w:val="yellow"/>
-        </w:rPr>
-        <w:t xml:space="preserve">Jadrom </w:t>
-      </w:r>
-      <w:r>
-        <w:rPr>
-          <w:highlight w:val="yellow"/>
-        </w:rPr>
-        <w:t xml:space="preserve">takýchto </w:t>
-      </w:r>
-      <w:r>
-        <w:rPr>
-          <w:highlight w:val="yellow"/>
-        </w:rPr>
-        <w:t>ďalších kapitol je analýza a syntéza vedúca k riešeniu problému.</w:t>
-      </w:r>
-    </w:p>
-    <w:p>
-      <w:pPr>
-        <w:pStyle w:val="NormalnytextDP"/>
-        <w:spacing w:before="0"/>
-      </w:pPr>
-    </w:p>
-    <w:p>
-      <w:pPr>
-        <w:pStyle w:val="PodNadpisKapitoly"/>
-        <w:spacing w:before="0" w:after="0"/>
-        <w:rPr>
-          <w:rFonts w:ascii="Times New Roman" w:hAnsi="Times New Roman"/>
-        </w:rPr>
-      </w:pPr>
-      <w:bookmarkStart w:id="18" w:name="_Toc102191184"/>
-      <w:bookmarkStart w:id="19" w:name="_Toc224306313"/>
-      <w:bookmarkStart w:id="20" w:name="_Toc341899727"/>
-      <w:bookmarkStart w:id="21" w:name="_Toc95825054"/>
-      <w:r>
-        <w:rPr>
-          <w:rFonts w:ascii="Times New Roman" w:hAnsi="Times New Roman"/>
-        </w:rPr>
-        <w:t>Názov podkapitoly Pod</w:t>
-      </w:r>
       <w:bookmarkEnd w:id="18"/>
       <w:bookmarkEnd w:id="19"/>
       <w:bookmarkEnd w:id="20"/>
-      <w:r>
+      <w:bookmarkEnd w:id="21"/>
+    </w:p>
+    <w:p>
+      <w:pPr>
+        <w:pStyle w:val="NormalnytextDP"/>
+        <w:spacing w:before="0"/>
+        <w:rPr>
+          <w:highlight w:val="yellow"/>
+        </w:rPr>
+      </w:pPr>
+    </w:p>
+    <w:p>
+      <w:pPr>
+        <w:pStyle w:val="NormalnytextDP"/>
+        <w:spacing w:before="0"/>
+        <w:rPr>
+          <w:highlight w:val="yellow"/>
+        </w:rPr>
+      </w:pPr>
+      <w:r>
+        <w:rPr>
+          <w:highlight w:val="yellow"/>
+        </w:rPr>
+        <w:t xml:space="preserve">V prípade, že nemáme teóriu len v jednej kapitole pod názvom Úvod do problematiky, a potrebujeme rozčleniť teoretickú časť práce, vytvárame ďalšie kapitoly. </w:t>
+      </w:r>
+    </w:p>
+    <w:p>
+      <w:pPr>
+        <w:pStyle w:val="NormalnytextDP"/>
+        <w:spacing w:before="0"/>
+        <w:rPr>
+          <w:highlight w:val="yellow"/>
+        </w:rPr>
+      </w:pPr>
+      <w:r>
+        <w:rPr>
+          <w:highlight w:val="yellow"/>
+        </w:rPr>
+        <w:t xml:space="preserve">Ide </w:t>
+      </w:r>
+      <w:r>
+        <w:rPr>
+          <w:highlight w:val="yellow"/>
+        </w:rPr>
+        <w:t xml:space="preserve">tak </w:t>
+      </w:r>
+      <w:r>
+        <w:rPr>
+          <w:highlight w:val="yellow"/>
+        </w:rPr>
+        <w:t xml:space="preserve">o </w:t>
+      </w:r>
+      <w:r>
+        <w:rPr>
+          <w:highlight w:val="yellow"/>
+        </w:rPr>
+        <w:t>druhú</w:t>
+      </w:r>
+      <w:r>
+        <w:rPr>
+          <w:highlight w:val="yellow"/>
+        </w:rPr>
+        <w:t xml:space="preserve"> kapitolu Teoretickej časti práce.</w:t>
+      </w:r>
+    </w:p>
+    <w:p>
+      <w:pPr>
+        <w:pStyle w:val="NormalnytextDP"/>
+        <w:spacing w:before="0"/>
+      </w:pPr>
+      <w:r>
+        <w:rPr>
+          <w:highlight w:val="yellow"/>
+        </w:rPr>
+        <w:t xml:space="preserve">Jadrom </w:t>
+      </w:r>
+      <w:r>
+        <w:rPr>
+          <w:highlight w:val="yellow"/>
+        </w:rPr>
+        <w:t xml:space="preserve">takýchto </w:t>
+      </w:r>
+      <w:r>
+        <w:rPr>
+          <w:highlight w:val="yellow"/>
+        </w:rPr>
+        <w:t>ďalších kapitol je analýza a syntéza vedúca k riešeniu problému.</w:t>
+      </w:r>
+    </w:p>
+    <w:p>
+      <w:pPr>
+        <w:pStyle w:val="NormalnytextDP"/>
+        <w:spacing w:before="0"/>
+      </w:pPr>
+    </w:p>
+    <w:p>
+      <w:pPr>
+        <w:pStyle w:val="PodNadpisKapitoly"/>
+        <w:spacing w:before="0" w:after="0"/>
         <w:rPr>
           <w:rFonts w:ascii="Times New Roman" w:hAnsi="Times New Roman"/>
         </w:rPr>
-        <w:t>kapitola</w:t>
-      </w:r>
-      <w:bookmarkEnd w:id="21"/>
-    </w:p>
-    <w:p>
-      <w:pPr>
-        <w:pStyle w:val="NormalnytextDP"/>
-        <w:spacing w:before="0"/>
-        <w:rPr>
-          <w:highlight w:val="yellow"/>
-        </w:rPr>
-      </w:pPr>
-    </w:p>
-    <w:p>
-      <w:pPr>
-        <w:pStyle w:val="NormalnytextDP"/>
-        <w:spacing w:before="0"/>
-      </w:pPr>
-      <w:r>
-        <w:rPr>
-          <w:highlight w:val="yellow"/>
-        </w:rPr>
-        <w:t>Podkapitoly práce slúžia na členenie textu práce s cieľom čo najväčšej prehľadnosti.</w:t>
-      </w:r>
-      <w:r>
-        <w:t xml:space="preserve"> Pri členení kapitoly na podkapitoly treba mať na pamäti aj to, že </w:t>
-      </w:r>
-      <w:r>
-        <w:rPr>
-          <w:u w:val="single"/>
-        </w:rPr>
-        <w:t>musia byť minimálne 2 podkapitoly</w:t>
-      </w:r>
-      <w:r>
-        <w:t xml:space="preserve">. Nie je možné členiť text len na 1 podkapitolu! Členenie alebo tiež pojem delenie znamená, že sa vytvára viac menších častí. Ak to tak nie je, tak nie je možné členiť kapitolu, ale písať v celistvej forme bez </w:t>
-      </w:r>
-      <w:r>
-        <w:t xml:space="preserve">ďalšieho </w:t>
-      </w:r>
-      <w:r>
-        <w:t>členenia na podkapitoly.</w:t>
-      </w:r>
-    </w:p>
-    <w:p>
-      <w:pPr>
-        <w:pStyle w:val="NormalnytextDP"/>
-        <w:spacing w:before="0"/>
-      </w:pPr>
-    </w:p>
-    <w:p>
-      <w:pPr>
-        <w:pStyle w:val="PodNadpis3uroven"/>
-        <w:spacing w:before="0" w:after="0"/>
+      </w:pPr>
+      <w:bookmarkStart w:id="22" w:name="_Toc102191184"/>
+      <w:bookmarkStart w:id="23" w:name="_Toc224306313"/>
+      <w:bookmarkStart w:id="24" w:name="_Toc341899727"/>
+      <w:bookmarkStart w:id="25" w:name="_Toc97576889"/>
+      <w:r>
         <w:rPr>
           <w:rFonts w:ascii="Times New Roman" w:hAnsi="Times New Roman"/>
         </w:rPr>
-      </w:pPr>
-      <w:bookmarkStart w:id="22" w:name="_Toc102191185"/>
-      <w:bookmarkStart w:id="23" w:name="_Ref102194739"/>
-      <w:bookmarkStart w:id="24" w:name="_Toc224306314"/>
-      <w:bookmarkStart w:id="25" w:name="_Toc341899728"/>
-      <w:bookmarkStart w:id="26" w:name="_Toc95825055"/>
-      <w:r>
-        <w:rPr>
-          <w:rFonts w:ascii="Times New Roman" w:hAnsi="Times New Roman"/>
-        </w:rPr>
-        <w:t xml:space="preserve">Názov Tretia úroveň </w:t>
+        <w:t>Názov podkapitoly Pod</w:t>
       </w:r>
       <w:bookmarkEnd w:id="22"/>
       <w:bookmarkEnd w:id="23"/>
       <w:bookmarkEnd w:id="24"/>
+      <w:r>
+        <w:rPr>
+          <w:rFonts w:ascii="Times New Roman" w:hAnsi="Times New Roman"/>
+        </w:rPr>
+        <w:t>kapitola</w:t>
+      </w:r>
       <w:bookmarkEnd w:id="25"/>
-      <w:proofErr w:type="spellStart"/>
-      <w:r>
+    </w:p>
+    <w:p>
+      <w:pPr>
+        <w:pStyle w:val="NormalnytextDP"/>
+        <w:spacing w:before="0"/>
+        <w:rPr>
+          <w:highlight w:val="yellow"/>
+        </w:rPr>
+      </w:pPr>
+    </w:p>
+    <w:p>
+      <w:pPr>
+        <w:pStyle w:val="NormalnytextDP"/>
+        <w:spacing w:before="0"/>
+      </w:pPr>
+      <w:r>
+        <w:rPr>
+          <w:highlight w:val="yellow"/>
+        </w:rPr>
+        <w:t>Podkapitoly práce slúžia na členenie textu práce s cieľom čo najväčšej prehľadnosti.</w:t>
+      </w:r>
+      <w:r>
+        <w:t xml:space="preserve"> Pri členení kapitoly na podkapitoly treba mať na pamäti aj to, že </w:t>
+      </w:r>
+      <w:r>
+        <w:rPr>
+          <w:u w:val="single"/>
+        </w:rPr>
+        <w:t>musia byť minimálne 2 podkapitoly</w:t>
+      </w:r>
+      <w:r>
+        <w:t xml:space="preserve">. Nie je možné členiť text len na 1 podkapitolu! Členenie alebo tiež pojem delenie znamená, že sa vytvára viac menších častí. Ak to tak nie je, tak nie je možné členiť kapitolu, ale písať v celistvej forme bez </w:t>
+      </w:r>
+      <w:r>
+        <w:t xml:space="preserve">ďalšieho </w:t>
+      </w:r>
+      <w:r>
+        <w:t>členenia na podkapitoly.</w:t>
+      </w:r>
+    </w:p>
+    <w:p>
+      <w:pPr>
+        <w:pStyle w:val="NormalnytextDP"/>
+        <w:spacing w:before="0"/>
+      </w:pPr>
+    </w:p>
+    <w:p>
+      <w:pPr>
+        <w:pStyle w:val="PodNadpis3uroven"/>
+        <w:spacing w:before="0" w:after="0"/>
         <w:rPr>
           <w:rFonts w:ascii="Times New Roman" w:hAnsi="Times New Roman"/>
         </w:rPr>
+      </w:pPr>
+      <w:bookmarkStart w:id="26" w:name="_Toc102191185"/>
+      <w:bookmarkStart w:id="27" w:name="_Ref102194739"/>
+      <w:bookmarkStart w:id="28" w:name="_Toc224306314"/>
+      <w:bookmarkStart w:id="29" w:name="_Toc341899728"/>
+      <w:bookmarkStart w:id="30" w:name="_Toc97576890"/>
+      <w:r>
+        <w:rPr>
+          <w:rFonts w:ascii="Times New Roman" w:hAnsi="Times New Roman"/>
+        </w:rPr>
+        <w:t xml:space="preserve">Názov Tretia úroveň </w:t>
+      </w:r>
+      <w:bookmarkEnd w:id="26"/>
+      <w:bookmarkEnd w:id="27"/>
+      <w:bookmarkEnd w:id="28"/>
+      <w:bookmarkEnd w:id="29"/>
+      <w:proofErr w:type="spellStart"/>
+      <w:r>
+        <w:rPr>
+          <w:rFonts w:ascii="Times New Roman" w:hAnsi="Times New Roman"/>
+        </w:rPr>
         <w:t>Podpodkapitola</w:t>
       </w:r>
-      <w:bookmarkEnd w:id="26"/>
+      <w:bookmarkEnd w:id="30"/>
       <w:proofErr w:type="spellEnd"/>
     </w:p>
     <w:p>
@@ -5149,7 +5454,7 @@
           <w:rFonts w:ascii="Times New Roman" w:hAnsi="Times New Roman" w:cs="Times New Roman"/>
         </w:rPr>
       </w:pPr>
-      <w:bookmarkStart w:id="27" w:name="_Toc95825056"/>
+      <w:bookmarkStart w:id="31" w:name="_Toc97576891"/>
       <w:r>
         <w:rPr>
           <w:rFonts w:ascii="Times New Roman" w:hAnsi="Times New Roman" w:cs="Times New Roman"/>
@@ -5163,7 +5468,7 @@
         </w:rPr>
         <w:t>Podpodpodkapitola</w:t>
       </w:r>
-      <w:bookmarkEnd w:id="27"/>
+      <w:bookmarkEnd w:id="31"/>
       <w:proofErr w:type="spellEnd"/>
     </w:p>
     <w:p>
@@ -5444,17 +5749,17 @@
           <w:rFonts w:ascii="Times New Roman" w:hAnsi="Times New Roman"/>
         </w:rPr>
       </w:pPr>
-      <w:bookmarkStart w:id="28" w:name="_Toc224306315"/>
-      <w:bookmarkStart w:id="29" w:name="_Toc341899729"/>
-      <w:bookmarkStart w:id="30" w:name="_Toc95825057"/>
+      <w:bookmarkStart w:id="32" w:name="_Toc224306315"/>
+      <w:bookmarkStart w:id="33" w:name="_Toc341899729"/>
+      <w:bookmarkStart w:id="34" w:name="_Toc97576892"/>
       <w:r>
         <w:rPr>
           <w:rFonts w:ascii="Times New Roman" w:hAnsi="Times New Roman"/>
         </w:rPr>
         <w:t xml:space="preserve">Názov Tretia úroveň </w:t>
       </w:r>
-      <w:bookmarkEnd w:id="28"/>
-      <w:bookmarkEnd w:id="29"/>
+      <w:bookmarkEnd w:id="32"/>
+      <w:bookmarkEnd w:id="33"/>
       <w:proofErr w:type="spellStart"/>
       <w:r>
         <w:rPr>
@@ -5462,7 +5767,7 @@
         </w:rPr>
         <w:t>Podpodkapitola</w:t>
       </w:r>
-      <w:bookmarkEnd w:id="30"/>
+      <w:bookmarkEnd w:id="34"/>
       <w:proofErr w:type="spellEnd"/>
     </w:p>
     <w:p>
@@ -5829,9 +6134,9 @@
           <w:rFonts w:ascii="Times New Roman" w:hAnsi="Times New Roman"/>
         </w:rPr>
       </w:pPr>
-      <w:bookmarkStart w:id="31" w:name="_Toc224306316"/>
-      <w:bookmarkStart w:id="32" w:name="_Toc341899730"/>
-      <w:bookmarkStart w:id="33" w:name="_Toc95825058"/>
+      <w:bookmarkStart w:id="35" w:name="_Toc224306316"/>
+      <w:bookmarkStart w:id="36" w:name="_Toc341899730"/>
+      <w:bookmarkStart w:id="37" w:name="_Toc97576893"/>
       <w:r>
         <w:rPr>
           <w:rFonts w:ascii="Times New Roman" w:hAnsi="Times New Roman"/>
@@ -5839,9 +6144,9 @@
         <w:lastRenderedPageBreak/>
         <w:t>Ilustrácie, tabuľky, rovnice, krížové odkazy</w:t>
       </w:r>
-      <w:bookmarkEnd w:id="31"/>
-      <w:bookmarkEnd w:id="32"/>
-      <w:bookmarkEnd w:id="33"/>
+      <w:bookmarkEnd w:id="35"/>
+      <w:bookmarkEnd w:id="36"/>
+      <w:bookmarkEnd w:id="37"/>
     </w:p>
     <w:p>
       <w:pPr>
@@ -5885,11 +6190,11 @@
           <w:rFonts w:ascii="Times New Roman" w:hAnsi="Times New Roman"/>
         </w:rPr>
       </w:pPr>
-      <w:bookmarkStart w:id="34" w:name="_Ref101952800"/>
-      <w:bookmarkStart w:id="35" w:name="_Toc102191187"/>
-      <w:bookmarkStart w:id="36" w:name="_Toc224306317"/>
-      <w:bookmarkStart w:id="37" w:name="_Toc341899731"/>
-      <w:bookmarkStart w:id="38" w:name="_Toc95825059"/>
+      <w:bookmarkStart w:id="38" w:name="_Ref101952800"/>
+      <w:bookmarkStart w:id="39" w:name="_Toc102191187"/>
+      <w:bookmarkStart w:id="40" w:name="_Toc224306317"/>
+      <w:bookmarkStart w:id="41" w:name="_Toc341899731"/>
+      <w:bookmarkStart w:id="42" w:name="_Toc97576894"/>
       <w:r>
         <w:rPr>
           <w:rFonts w:ascii="Times New Roman" w:hAnsi="Times New Roman"/>
@@ -5902,11 +6207,11 @@
         </w:rPr>
         <w:t>lustrácie</w:t>
       </w:r>
-      <w:bookmarkEnd w:id="34"/>
-      <w:bookmarkEnd w:id="35"/>
-      <w:bookmarkEnd w:id="36"/>
-      <w:bookmarkEnd w:id="37"/>
       <w:bookmarkEnd w:id="38"/>
+      <w:bookmarkEnd w:id="39"/>
+      <w:bookmarkEnd w:id="40"/>
+      <w:bookmarkEnd w:id="41"/>
+      <w:bookmarkEnd w:id="42"/>
     </w:p>
     <w:p>
       <w:pPr>
@@ -6349,7 +6654,7 @@
                     </pic:cNvPicPr>
                   </pic:nvPicPr>
                   <pic:blipFill>
-                    <a:blip r:embed="rId9">
+                    <a:blip r:embed="rId10">
                       <a:extLst>
                         <a:ext uri="{28A0092B-C50C-407E-A947-70E740481C1C}">
                           <a14:useLocalDpi xmlns:a14="http://schemas.microsoft.com/office/drawing/2010/main" val="0"/>
@@ -6389,8 +6694,8 @@
           <w:lang w:val="en-US"/>
         </w:rPr>
       </w:pPr>
-      <w:bookmarkStart w:id="39" w:name="_Ref149718301"/>
-      <w:bookmarkStart w:id="40" w:name="_Toc224306326"/>
+      <w:bookmarkStart w:id="43" w:name="_Ref149718301"/>
+      <w:bookmarkStart w:id="44" w:name="_Toc224306326"/>
       <w:r>
         <w:rPr>
           <w:b w:val="0"/>
@@ -6428,7 +6733,7 @@
         </w:rPr>
         <w:fldChar w:fldCharType="end"/>
       </w:r>
-      <w:bookmarkEnd w:id="39"/>
+      <w:bookmarkEnd w:id="43"/>
       <w:r>
         <w:rPr>
           <w:b w:val="0"/>
@@ -6453,7 +6758,7 @@
         </w:rPr>
         <w:fldChar w:fldCharType="end"/>
       </w:r>
-      <w:bookmarkEnd w:id="40"/>
+      <w:bookmarkEnd w:id="44"/>
       <w:r>
         <w:rPr>
           <w:b w:val="0"/>
@@ -6529,7 +6834,7 @@
                     </pic:cNvPicPr>
                   </pic:nvPicPr>
                   <pic:blipFill>
-                    <a:blip r:embed="rId10">
+                    <a:blip r:embed="rId11">
                       <a:extLst>
                         <a:ext uri="{28A0092B-C50C-407E-A947-70E740481C1C}">
                           <a14:useLocalDpi xmlns:a14="http://schemas.microsoft.com/office/drawing/2010/main" val="0"/>
@@ -6642,7 +6947,7 @@
                     </pic:cNvPicPr>
                   </pic:nvPicPr>
                   <pic:blipFill>
-                    <a:blip r:embed="rId11" cstate="print">
+                    <a:blip r:embed="rId12" cstate="print">
                       <a:extLst>
                         <a:ext uri="{28A0092B-C50C-407E-A947-70E740481C1C}">
                           <a14:useLocalDpi xmlns:a14="http://schemas.microsoft.com/office/drawing/2010/main" val="0"/>
@@ -7180,20 +7485,20 @@
           <w:rFonts w:ascii="Times New Roman" w:hAnsi="Times New Roman"/>
         </w:rPr>
       </w:pPr>
-      <w:bookmarkStart w:id="41" w:name="_Toc102191188"/>
-      <w:bookmarkStart w:id="42" w:name="_Toc224306318"/>
-      <w:bookmarkStart w:id="43" w:name="_Toc341899732"/>
-      <w:bookmarkStart w:id="44" w:name="_Toc95825060"/>
+      <w:bookmarkStart w:id="45" w:name="_Toc102191188"/>
+      <w:bookmarkStart w:id="46" w:name="_Toc224306318"/>
+      <w:bookmarkStart w:id="47" w:name="_Toc341899732"/>
+      <w:bookmarkStart w:id="48" w:name="_Toc97576895"/>
       <w:r>
         <w:rPr>
           <w:rFonts w:ascii="Times New Roman" w:hAnsi="Times New Roman"/>
         </w:rPr>
         <w:t>Tabuľky</w:t>
       </w:r>
-      <w:bookmarkEnd w:id="41"/>
-      <w:bookmarkEnd w:id="42"/>
-      <w:bookmarkEnd w:id="43"/>
-      <w:bookmarkEnd w:id="44"/>
+      <w:bookmarkEnd w:id="45"/>
+      <w:bookmarkEnd w:id="46"/>
+      <w:bookmarkEnd w:id="47"/>
+      <w:bookmarkEnd w:id="48"/>
     </w:p>
     <w:p>
       <w:pPr>
@@ -7325,7 +7630,7 @@
           <w:highlight w:val="yellow"/>
         </w:rPr>
       </w:pPr>
-      <w:bookmarkStart w:id="45" w:name="_Toc224306328"/>
+      <w:bookmarkStart w:id="49" w:name="_Toc224306328"/>
       <w:r>
         <w:t>Tab. </w:t>
       </w:r>
@@ -7362,7 +7667,7 @@
       <w:r>
         <w:fldChar w:fldCharType="end"/>
       </w:r>
-      <w:bookmarkEnd w:id="45"/>
+      <w:bookmarkEnd w:id="49"/>
       <w:r>
         <w:t xml:space="preserve">  </w:t>
       </w:r>
@@ -8155,20 +8460,20 @@
           <w:rFonts w:ascii="Times New Roman" w:hAnsi="Times New Roman"/>
         </w:rPr>
       </w:pPr>
-      <w:bookmarkStart w:id="46" w:name="_Toc102191189"/>
-      <w:bookmarkStart w:id="47" w:name="_Toc224306319"/>
-      <w:bookmarkStart w:id="48" w:name="_Toc341899733"/>
-      <w:bookmarkStart w:id="49" w:name="_Toc95825061"/>
+      <w:bookmarkStart w:id="50" w:name="_Toc102191189"/>
+      <w:bookmarkStart w:id="51" w:name="_Toc224306319"/>
+      <w:bookmarkStart w:id="52" w:name="_Toc341899733"/>
+      <w:bookmarkStart w:id="53" w:name="_Toc97576896"/>
       <w:r>
         <w:rPr>
           <w:rFonts w:ascii="Times New Roman" w:hAnsi="Times New Roman"/>
         </w:rPr>
         <w:t>Tabuľky prevzaté z iných zdrojov</w:t>
       </w:r>
-      <w:bookmarkEnd w:id="46"/>
-      <w:bookmarkEnd w:id="47"/>
-      <w:bookmarkEnd w:id="48"/>
-      <w:bookmarkEnd w:id="49"/>
+      <w:bookmarkEnd w:id="50"/>
+      <w:bookmarkEnd w:id="51"/>
+      <w:bookmarkEnd w:id="52"/>
+      <w:bookmarkEnd w:id="53"/>
     </w:p>
     <w:p>
       <w:pPr>
@@ -8274,9 +8579,9 @@
           <w:highlight w:val="yellow"/>
         </w:rPr>
       </w:pPr>
-      <w:bookmarkStart w:id="50" w:name="_Ref149721015"/>
-      <w:bookmarkStart w:id="51" w:name="_Ref149720953"/>
-      <w:bookmarkStart w:id="52" w:name="_Toc224306329"/>
+      <w:bookmarkStart w:id="54" w:name="_Ref149721015"/>
+      <w:bookmarkStart w:id="55" w:name="_Ref149720953"/>
+      <w:bookmarkStart w:id="56" w:name="_Toc224306329"/>
       <w:r>
         <w:t>Tab. </w:t>
       </w:r>
@@ -8301,7 +8606,7 @@
         </w:rPr>
         <w:fldChar w:fldCharType="end"/>
       </w:r>
-      <w:bookmarkEnd w:id="50"/>
+      <w:bookmarkEnd w:id="54"/>
       <w:r>
         <w:tab/>
       </w:r>
@@ -8314,8 +8619,8 @@
       <w:r>
         <w:fldChar w:fldCharType="end"/>
       </w:r>
-      <w:bookmarkEnd w:id="51"/>
-      <w:bookmarkEnd w:id="52"/>
+      <w:bookmarkEnd w:id="55"/>
+      <w:bookmarkEnd w:id="56"/>
       <w:r>
         <w:t xml:space="preserve">   </w:t>
       </w:r>
@@ -8454,17 +8759,17 @@
           <w:rFonts w:ascii="Times New Roman" w:hAnsi="Times New Roman"/>
         </w:rPr>
       </w:pPr>
-      <w:bookmarkStart w:id="53" w:name="_Toc102191190"/>
-      <w:bookmarkStart w:id="54" w:name="_Toc224306320"/>
-      <w:bookmarkStart w:id="55" w:name="_Toc341899734"/>
-      <w:bookmarkStart w:id="56" w:name="_Toc95825062"/>
+      <w:bookmarkStart w:id="57" w:name="_Toc102191190"/>
+      <w:bookmarkStart w:id="58" w:name="_Toc224306320"/>
+      <w:bookmarkStart w:id="59" w:name="_Toc341899734"/>
+      <w:bookmarkStart w:id="60" w:name="_Toc97576897"/>
       <w:r>
         <w:rPr>
           <w:rFonts w:ascii="Times New Roman" w:hAnsi="Times New Roman"/>
         </w:rPr>
         <w:t>Grafy</w:t>
       </w:r>
-      <w:bookmarkEnd w:id="56"/>
+      <w:bookmarkEnd w:id="60"/>
       <w:r>
         <w:rPr>
           <w:rFonts w:ascii="Times New Roman" w:hAnsi="Times New Roman"/>
@@ -8619,7 +8924,7 @@
                     </pic:cNvPicPr>
                   </pic:nvPicPr>
                   <pic:blipFill>
-                    <a:blip r:embed="rId12">
+                    <a:blip r:embed="rId13">
                       <a:extLst>
                         <a:ext uri="{28A0092B-C50C-407E-A947-70E740481C1C}">
                           <a14:useLocalDpi xmlns:a14="http://schemas.microsoft.com/office/drawing/2010/main" val="0"/>
@@ -8762,7 +9067,7 @@
           <w:rFonts w:ascii="Times New Roman" w:hAnsi="Times New Roman"/>
         </w:rPr>
       </w:pPr>
-      <w:bookmarkStart w:id="57" w:name="_Toc95825063"/>
+      <w:bookmarkStart w:id="61" w:name="_Toc97576898"/>
       <w:r>
         <w:rPr>
           <w:rFonts w:ascii="Times New Roman" w:hAnsi="Times New Roman"/>
@@ -8775,7 +9080,7 @@
         </w:rPr>
         <w:t xml:space="preserve"> prevzaté z iných zdrojov</w:t>
       </w:r>
-      <w:bookmarkEnd w:id="57"/>
+      <w:bookmarkEnd w:id="61"/>
     </w:p>
     <w:p>
       <w:pPr>
@@ -8915,7 +9220,7 @@
                     </pic:cNvPicPr>
                   </pic:nvPicPr>
                   <pic:blipFill>
-                    <a:blip r:embed="rId13">
+                    <a:blip r:embed="rId14">
                       <a:extLst>
                         <a:ext uri="{28A0092B-C50C-407E-A947-70E740481C1C}">
                           <a14:useLocalDpi xmlns:a14="http://schemas.microsoft.com/office/drawing/2010/main" val="0"/>
@@ -9023,7 +9328,7 @@
           <w:rFonts w:ascii="Times New Roman" w:hAnsi="Times New Roman"/>
         </w:rPr>
       </w:pPr>
-      <w:bookmarkStart w:id="58" w:name="_Toc95825064"/>
+      <w:bookmarkStart w:id="62" w:name="_Toc97576899"/>
       <w:r>
         <w:rPr>
           <w:rFonts w:ascii="Times New Roman" w:hAnsi="Times New Roman"/>
@@ -9031,7 +9336,7 @@
         <w:lastRenderedPageBreak/>
         <w:t>Mapy</w:t>
       </w:r>
-      <w:bookmarkEnd w:id="58"/>
+      <w:bookmarkEnd w:id="62"/>
       <w:r>
         <w:rPr>
           <w:rFonts w:ascii="Times New Roman" w:hAnsi="Times New Roman"/>
@@ -9160,7 +9465,7 @@
                     </pic:cNvPicPr>
                   </pic:nvPicPr>
                   <pic:blipFill>
-                    <a:blip r:embed="rId14" cstate="print">
+                    <a:blip r:embed="rId15" cstate="print">
                       <a:extLst>
                         <a:ext uri="{28A0092B-C50C-407E-A947-70E740481C1C}">
                           <a14:useLocalDpi xmlns:a14="http://schemas.microsoft.com/office/drawing/2010/main" val="0"/>
@@ -9218,9 +9523,9 @@
         <w:spacing w:before="0"/>
       </w:pPr>
     </w:p>
-    <w:bookmarkEnd w:id="53"/>
-    <w:bookmarkEnd w:id="54"/>
-    <w:bookmarkEnd w:id="55"/>
+    <w:bookmarkEnd w:id="57"/>
+    <w:bookmarkEnd w:id="58"/>
+    <w:bookmarkEnd w:id="59"/>
     <w:p>
       <w:pPr>
         <w:pStyle w:val="NormalnytextDP"/>
@@ -9241,9 +9546,9 @@
           <w:rFonts w:ascii="Times New Roman" w:hAnsi="Times New Roman"/>
         </w:rPr>
       </w:pPr>
-      <w:bookmarkStart w:id="59" w:name="_Ref101955905"/>
-      <w:bookmarkStart w:id="60" w:name="_Ref101955933"/>
-      <w:bookmarkStart w:id="61" w:name="_Toc95825065"/>
+      <w:bookmarkStart w:id="63" w:name="_Ref101955905"/>
+      <w:bookmarkStart w:id="64" w:name="_Ref101955933"/>
+      <w:bookmarkStart w:id="65" w:name="_Toc97576900"/>
       <w:r>
         <w:rPr>
           <w:rFonts w:ascii="Times New Roman" w:hAnsi="Times New Roman"/>
@@ -9251,15 +9556,15 @@
         <w:lastRenderedPageBreak/>
         <w:t>Fotodokumentácia a iný dokumentačný materiál</w:t>
       </w:r>
-      <w:bookmarkEnd w:id="61"/>
+      <w:bookmarkEnd w:id="65"/>
       <w:r>
         <w:rPr>
           <w:rFonts w:ascii="Times New Roman" w:hAnsi="Times New Roman"/>
         </w:rPr>
         <w:t xml:space="preserve"> </w:t>
       </w:r>
-      <w:bookmarkEnd w:id="59"/>
-      <w:bookmarkEnd w:id="60"/>
+      <w:bookmarkEnd w:id="63"/>
+      <w:bookmarkEnd w:id="64"/>
     </w:p>
     <w:p>
       <w:pPr>
@@ -9504,10 +9809,10 @@
           <w:rFonts w:ascii="Times New Roman" w:hAnsi="Times New Roman"/>
         </w:rPr>
       </w:pPr>
-      <w:bookmarkStart w:id="62" w:name="_Toc102191192"/>
-      <w:bookmarkStart w:id="63" w:name="_Toc224306322"/>
-      <w:bookmarkStart w:id="64" w:name="_Toc341899736"/>
-      <w:bookmarkStart w:id="65" w:name="_Toc95825066"/>
+      <w:bookmarkStart w:id="66" w:name="_Toc102191192"/>
+      <w:bookmarkStart w:id="67" w:name="_Toc224306322"/>
+      <w:bookmarkStart w:id="68" w:name="_Toc341899736"/>
+      <w:bookmarkStart w:id="69" w:name="_Toc97576901"/>
       <w:r>
         <w:rPr>
           <w:rFonts w:ascii="Times New Roman" w:hAnsi="Times New Roman"/>
@@ -9515,7 +9820,7 @@
         <w:lastRenderedPageBreak/>
         <w:t>Praktická časť práce</w:t>
       </w:r>
-      <w:bookmarkEnd w:id="65"/>
+      <w:bookmarkEnd w:id="69"/>
     </w:p>
     <w:p>
       <w:pPr>
@@ -9645,7 +9950,7 @@
           <w:rFonts w:ascii="Times New Roman" w:hAnsi="Times New Roman"/>
         </w:rPr>
       </w:pPr>
-      <w:bookmarkStart w:id="66" w:name="_Toc95825067"/>
+      <w:bookmarkStart w:id="70" w:name="_Toc97576902"/>
       <w:r>
         <w:rPr>
           <w:rFonts w:ascii="Times New Roman" w:hAnsi="Times New Roman"/>
@@ -9676,7 +9981,7 @@
         </w:rPr>
         <w:t>a iné súčasti práce</w:t>
       </w:r>
-      <w:bookmarkEnd w:id="66"/>
+      <w:bookmarkEnd w:id="70"/>
     </w:p>
     <w:p>
       <w:pPr>
@@ -9766,7 +10071,7 @@
           <w:rFonts w:ascii="Times New Roman" w:hAnsi="Times New Roman"/>
         </w:rPr>
       </w:pPr>
-      <w:bookmarkStart w:id="67" w:name="_Toc95825068"/>
+      <w:bookmarkStart w:id="71" w:name="_Toc97576903"/>
       <w:r>
         <w:rPr>
           <w:rFonts w:ascii="Times New Roman" w:hAnsi="Times New Roman"/>
@@ -9774,7 +10079,7 @@
         <w:lastRenderedPageBreak/>
         <w:t>Výsledky práce</w:t>
       </w:r>
-      <w:bookmarkEnd w:id="67"/>
+      <w:bookmarkEnd w:id="71"/>
     </w:p>
     <w:p>
       <w:pPr>
@@ -10095,14 +10400,14 @@
           <w:rFonts w:ascii="Times New Roman" w:hAnsi="Times New Roman"/>
         </w:rPr>
       </w:pPr>
-      <w:bookmarkStart w:id="68" w:name="_Toc95825069"/>
+      <w:bookmarkStart w:id="72" w:name="_Toc97576904"/>
       <w:r>
         <w:rPr>
           <w:rFonts w:ascii="Times New Roman" w:hAnsi="Times New Roman"/>
         </w:rPr>
         <w:t>Výsledky dotazníka</w:t>
       </w:r>
-      <w:bookmarkEnd w:id="68"/>
+      <w:bookmarkEnd w:id="72"/>
     </w:p>
     <w:p>
       <w:pPr>
@@ -10117,7 +10422,7 @@
           <w:rFonts w:ascii="Times New Roman" w:hAnsi="Times New Roman"/>
         </w:rPr>
       </w:pPr>
-      <w:bookmarkStart w:id="69" w:name="_Toc95825070"/>
+      <w:bookmarkStart w:id="73" w:name="_Toc97576905"/>
       <w:r>
         <w:rPr>
           <w:rFonts w:ascii="Times New Roman" w:hAnsi="Times New Roman"/>
@@ -10125,7 +10430,7 @@
         <w:lastRenderedPageBreak/>
         <w:t>Diskusia</w:t>
       </w:r>
-      <w:bookmarkEnd w:id="69"/>
+      <w:bookmarkEnd w:id="73"/>
     </w:p>
     <w:p>
       <w:pPr>
@@ -10226,7 +10531,7 @@
           <w:rFonts w:ascii="Times New Roman" w:hAnsi="Times New Roman"/>
         </w:rPr>
       </w:pPr>
-      <w:bookmarkStart w:id="70" w:name="_Toc95825071"/>
+      <w:bookmarkStart w:id="74" w:name="_Toc97576906"/>
       <w:r>
         <w:rPr>
           <w:rFonts w:ascii="Times New Roman" w:hAnsi="Times New Roman"/>
@@ -10234,16 +10539,16 @@
         <w:lastRenderedPageBreak/>
         <w:t>Záver</w:t>
       </w:r>
-      <w:bookmarkEnd w:id="62"/>
-      <w:bookmarkEnd w:id="63"/>
-      <w:bookmarkEnd w:id="64"/>
+      <w:bookmarkEnd w:id="66"/>
+      <w:bookmarkEnd w:id="67"/>
+      <w:bookmarkEnd w:id="68"/>
       <w:r>
         <w:rPr>
           <w:rFonts w:ascii="Times New Roman" w:hAnsi="Times New Roman"/>
         </w:rPr>
         <w:t>y práce</w:t>
       </w:r>
-      <w:bookmarkEnd w:id="70"/>
+      <w:bookmarkEnd w:id="74"/>
     </w:p>
     <w:p>
       <w:pPr>
@@ -10366,9 +10671,9 @@
           <w:sz w:val="2"/>
         </w:rPr>
       </w:pPr>
-      <w:bookmarkStart w:id="71" w:name="_Toc102191193"/>
-      <w:bookmarkStart w:id="72" w:name="_Toc224306323"/>
-      <w:bookmarkStart w:id="73" w:name="_Toc341899737"/>
+      <w:bookmarkStart w:id="75" w:name="_Toc102191193"/>
+      <w:bookmarkStart w:id="76" w:name="_Toc224306323"/>
+      <w:bookmarkStart w:id="77" w:name="_Toc341899737"/>
     </w:p>
     <w:p>
       <w:pPr>
@@ -10381,7 +10686,7 @@
       <w:r>
         <w:br w:type="page"/>
       </w:r>
-      <w:bookmarkStart w:id="74" w:name="_Toc95825072"/>
+      <w:bookmarkStart w:id="78" w:name="_Toc97576907"/>
       <w:r>
         <w:rPr>
           <w:bCs/>
@@ -10390,7 +10695,7 @@
         <w:lastRenderedPageBreak/>
         <w:t>Zhrnutie</w:t>
       </w:r>
-      <w:bookmarkEnd w:id="74"/>
+      <w:bookmarkEnd w:id="78"/>
     </w:p>
     <w:p>
       <w:pPr>
@@ -10582,7 +10887,7 @@
       <w:r>
         <w:br w:type="page"/>
       </w:r>
-      <w:bookmarkStart w:id="75" w:name="_Toc95825073"/>
+      <w:bookmarkStart w:id="79" w:name="_Toc97576908"/>
       <w:r>
         <w:rPr>
           <w:bCs/>
@@ -10591,7 +10896,7 @@
         <w:lastRenderedPageBreak/>
         <w:t>Resumé</w:t>
       </w:r>
-      <w:bookmarkEnd w:id="75"/>
+      <w:bookmarkEnd w:id="79"/>
     </w:p>
     <w:p>
       <w:pPr>
@@ -10689,7 +10994,7 @@
       <w:r>
         <w:br w:type="page"/>
       </w:r>
-      <w:bookmarkStart w:id="76" w:name="_Toc95825074"/>
+      <w:bookmarkStart w:id="80" w:name="_Toc97576909"/>
       <w:r>
         <w:rPr>
           <w:sz w:val="32"/>
@@ -10698,10 +11003,10 @@
         <w:lastRenderedPageBreak/>
         <w:t>Zoznam použitej literatúry</w:t>
       </w:r>
-      <w:bookmarkEnd w:id="71"/>
-      <w:bookmarkEnd w:id="72"/>
-      <w:bookmarkEnd w:id="73"/>
+      <w:bookmarkEnd w:id="75"/>
       <w:bookmarkEnd w:id="76"/>
+      <w:bookmarkEnd w:id="77"/>
+      <w:bookmarkEnd w:id="80"/>
     </w:p>
     <w:p>
       <w:pPr>
@@ -11154,16 +11459,16 @@
       <w:pPr>
         <w:pStyle w:val="ZoznamLiteratury"/>
       </w:pPr>
-      <w:bookmarkStart w:id="77" w:name="_Ref101071075"/>
-      <w:bookmarkStart w:id="78" w:name="_Ref102187123"/>
+      <w:bookmarkStart w:id="81" w:name="_Ref101071075"/>
+      <w:bookmarkStart w:id="82" w:name="_Ref102187123"/>
       <w:r>
         <w:t>STN ISO 690:1998 : Dokumentácia - Bibliografické odkazy - Obsah, forma a štruktúra</w:t>
       </w:r>
-      <w:bookmarkEnd w:id="77"/>
+      <w:bookmarkEnd w:id="81"/>
       <w:r>
         <w:t>.</w:t>
       </w:r>
-      <w:bookmarkEnd w:id="78"/>
+      <w:bookmarkEnd w:id="82"/>
     </w:p>
     <w:p>
       <w:pPr>
@@ -11652,7 +11957,7 @@
           <w:bCs/>
         </w:rPr>
       </w:pPr>
-      <w:bookmarkStart w:id="79" w:name="_Toc341899738"/>
+      <w:bookmarkStart w:id="83" w:name="_Toc341899738"/>
       <w:r>
         <w:rPr>
           <w:b/>
@@ -13975,11 +14280,11 @@
           <w:rFonts w:ascii="Times New Roman" w:hAnsi="Times New Roman"/>
         </w:rPr>
       </w:pPr>
-      <w:bookmarkStart w:id="80" w:name="_Toc102191194"/>
-      <w:bookmarkStart w:id="81" w:name="_Toc224306324"/>
-      <w:bookmarkStart w:id="82" w:name="_Toc341899739"/>
-      <w:bookmarkStart w:id="83" w:name="_Toc95825075"/>
-      <w:bookmarkEnd w:id="79"/>
+      <w:bookmarkStart w:id="84" w:name="_Toc102191194"/>
+      <w:bookmarkStart w:id="85" w:name="_Toc224306324"/>
+      <w:bookmarkStart w:id="86" w:name="_Toc341899739"/>
+      <w:bookmarkStart w:id="87" w:name="_Toc97576910"/>
+      <w:bookmarkEnd w:id="83"/>
       <w:r>
         <w:rPr>
           <w:rFonts w:ascii="Times New Roman" w:hAnsi="Times New Roman"/>
@@ -13987,10 +14292,10 @@
         <w:lastRenderedPageBreak/>
         <w:t>Prílohy</w:t>
       </w:r>
-      <w:bookmarkEnd w:id="80"/>
-      <w:bookmarkEnd w:id="81"/>
-      <w:bookmarkEnd w:id="82"/>
-      <w:bookmarkEnd w:id="83"/>
+      <w:bookmarkEnd w:id="84"/>
+      <w:bookmarkEnd w:id="85"/>
+      <w:bookmarkEnd w:id="86"/>
+      <w:bookmarkEnd w:id="87"/>
     </w:p>
     <w:p>
       <w:pPr>
@@ -14253,7 +14558,7 @@
       <w:pPr>
         <w:spacing w:line="360" w:lineRule="auto"/>
         <w:sectPr>
-          <w:footerReference w:type="default" r:id="rId15"/>
+          <w:footerReference w:type="default" r:id="rId16"/>
           <w:pgSz w:w="11906" w:h="16838" w:code="9"/>
           <w:pgMar w:top="1418" w:right="1418" w:bottom="1418" w:left="1701" w:header="709" w:footer="709" w:gutter="0"/>
           <w:pgNumType w:start="4"/>
@@ -14296,7 +14601,7 @@
       </w:r>
     </w:p>
     <w:sectPr>
-      <w:footerReference w:type="default" r:id="rId16"/>
+      <w:footerReference w:type="default" r:id="rId17"/>
       <w:pgSz w:w="11906" w:h="16838" w:code="9"/>
       <w:pgMar w:top="1418" w:right="1418" w:bottom="1418" w:left="1701" w:header="709" w:footer="709" w:gutter="0"/>
       <w:pgNumType w:start="4"/>
@@ -14408,7 +14713,7 @@
         <w:rStyle w:val="slostrany"/>
         <w:noProof/>
       </w:rPr>
-      <w:t>22</w:t>
+      <w:t>10</w:t>
     </w:r>
     <w:r>
       <w:rPr>
@@ -16844,6 +17149,21 @@
   </w:num>
   <w:num w:numId="19">
     <w:abstractNumId w:val="13"/>
+  </w:num>
+  <w:num w:numId="20">
+    <w:abstractNumId w:val="5"/>
+  </w:num>
+  <w:num w:numId="21">
+    <w:abstractNumId w:val="5"/>
+  </w:num>
+  <w:num w:numId="22">
+    <w:abstractNumId w:val="5"/>
+  </w:num>
+  <w:num w:numId="23">
+    <w:abstractNumId w:val="5"/>
+  </w:num>
+  <w:num w:numId="24">
+    <w:abstractNumId w:val="5"/>
   </w:num>
 </w:numbering>
 </file>
@@ -17235,7 +17555,7 @@
   <w:style w:type="paragraph" w:default="1" w:styleId="Normlny">
     <w:name w:val="Normal"/>
     <w:qFormat/>
-    <w:rsid w:val="000F0194"/>
+    <w:rsid w:val="00D04BBF"/>
     <w:rPr>
       <w:sz w:val="24"/>
       <w:szCs w:val="24"/>
@@ -17274,7 +17594,6 @@
         <w:numId w:val="3"/>
       </w:numPr>
       <w:spacing w:before="240" w:after="60" w:line="360" w:lineRule="auto"/>
-      <w:ind w:left="1080" w:hanging="1080"/>
       <w:jc w:val="both"/>
       <w:outlineLvl w:val="3"/>
     </w:pPr>
@@ -18009,4 +18328,16 @@
     </a:ext>
   </a:extLst>
 </a:theme>
+</file>
+
+<file path=customXml/item1.xml><?xml version="1.0" encoding="utf-8"?>
+<b:Sources xmlns:b="http://schemas.openxmlformats.org/officeDocument/2006/bibliography" xmlns="http://schemas.openxmlformats.org/officeDocument/2006/bibliography" SelectedStyle="\APASixthEditionOfficeOnline.xsl" StyleName="APA" Version="6"/>
+</file>
+
+<file path=customXml/itemProps1.xml><?xml version="1.0" encoding="utf-8"?>
+<ds:datastoreItem xmlns:ds="http://schemas.openxmlformats.org/officeDocument/2006/customXml" ds:itemID="{1EED3E16-1110-4D37-9881-10B78497F0F5}">
+  <ds:schemaRefs>
+    <ds:schemaRef ds:uri="http://schemas.openxmlformats.org/officeDocument/2006/bibliography"/>
+  </ds:schemaRefs>
+</ds:datastoreItem>
 </file>
</xml_diff>

<commit_message>
veterinari 2/2, vsetko okolo veterinarov by malo fungovat. Poznámka: doladit ikony a vycistit od nepouzitych suborov a kniznic, prip. zapisovanie do databazy
</commit_message>
<xml_diff>
--- a/PCOZ_dokumentacia_renckova_1.0.0.docx
+++ b/PCOZ_dokumentacia_renckova_1.0.0.docx
@@ -5001,14 +5001,51 @@
       </w:r>
       <w:proofErr w:type="spellEnd"/>
       <w:r>
-        <w:t>). Jeho syntax vychádza z jazykov C a C++. Je určený na to, aby programátorom umožnil písať raz, spustiť kdekoľvek (WORA -</w:t>
-      </w:r>
+        <w:t xml:space="preserve">). Jeho syntax vychádza z jazykov C a C++. Je určený na to, aby programátorom umožnil písať raz, spustiť kdekoľvek (WORA - </w:t>
+      </w:r>
+      <w:proofErr w:type="spellStart"/>
+      <w:r>
+        <w:t>Write</w:t>
+      </w:r>
+      <w:proofErr w:type="spellEnd"/>
       <w:r>
         <w:t xml:space="preserve"> </w:t>
       </w:r>
       <w:proofErr w:type="spellStart"/>
       <w:r>
-        <w:t>Write</w:t>
+        <w:t>once</w:t>
+      </w:r>
+      <w:proofErr w:type="spellEnd"/>
+      <w:r>
+        <w:t xml:space="preserve">, run </w:t>
+      </w:r>
+      <w:proofErr w:type="spellStart"/>
+      <w:r>
+        <w:t>anywhere</w:t>
+      </w:r>
+      <w:proofErr w:type="spellEnd"/>
+      <w:r>
+        <w:t>), čo znamená že zdrojové programy sa nekompilujú do strojového kódu, ale do medzistupňa, tzv. „byte-</w:t>
+      </w:r>
+      <w:proofErr w:type="spellStart"/>
+      <w:r>
+        <w:t>code</w:t>
+      </w:r>
+      <w:proofErr w:type="spellEnd"/>
+      <w:r>
+        <w:t>“, ktorý nie je závislý od konkrétnej platformy. Tento byte-</w:t>
+      </w:r>
+      <w:proofErr w:type="spellStart"/>
+      <w:r>
+        <w:t>code</w:t>
+      </w:r>
+      <w:proofErr w:type="spellEnd"/>
+      <w:r>
+        <w:t xml:space="preserve"> neskôr vykonáva a spracováva interpreter, Java </w:t>
+      </w:r>
+      <w:proofErr w:type="spellStart"/>
+      <w:r>
+        <w:t>Virtual</w:t>
       </w:r>
       <w:proofErr w:type="spellEnd"/>
       <w:r>
@@ -5016,49 +5053,6 @@
       </w:r>
       <w:proofErr w:type="spellStart"/>
       <w:r>
-        <w:t>once</w:t>
-      </w:r>
-      <w:proofErr w:type="spellEnd"/>
-      <w:r>
-        <w:t xml:space="preserve">, run </w:t>
-      </w:r>
-      <w:proofErr w:type="spellStart"/>
-      <w:r>
-        <w:t>anywhere</w:t>
-      </w:r>
-      <w:proofErr w:type="spellEnd"/>
-      <w:r>
-        <w:t>),</w:t>
-      </w:r>
-      <w:r>
-        <w:t xml:space="preserve"> čo znamená že zdrojové programy sa nekompilujú do strojového kódu, ale do medzistupňa, tzv. „byte-</w:t>
-      </w:r>
-      <w:proofErr w:type="spellStart"/>
-      <w:r>
-        <w:t>code</w:t>
-      </w:r>
-      <w:proofErr w:type="spellEnd"/>
-      <w:r>
-        <w:t>“, ktorý nie je závislý od konkrétnej platformy. Tento byte-</w:t>
-      </w:r>
-      <w:proofErr w:type="spellStart"/>
-      <w:r>
-        <w:t>code</w:t>
-      </w:r>
-      <w:proofErr w:type="spellEnd"/>
-      <w:r>
-        <w:t xml:space="preserve"> neskôr vykonáva a spracováva interpreter, Java </w:t>
-      </w:r>
-      <w:proofErr w:type="spellStart"/>
-      <w:r>
-        <w:t>Virtual</w:t>
-      </w:r>
-      <w:proofErr w:type="spellEnd"/>
-      <w:r>
-        <w:t xml:space="preserve"> </w:t>
-      </w:r>
-      <w:proofErr w:type="spellStart"/>
-      <w:r>
         <w:t>Machine</w:t>
       </w:r>
       <w:proofErr w:type="spellEnd"/>
@@ -5070,8 +5064,6 @@
       <w:pPr>
         <w:spacing w:line="360" w:lineRule="auto"/>
       </w:pPr>
-      <w:bookmarkStart w:id="15" w:name="_GoBack"/>
-      <w:bookmarkEnd w:id="15"/>
     </w:p>
     <w:p>
       <w:pPr>
@@ -5086,12 +5078,12 @@
           <w:rFonts w:ascii="Times New Roman" w:hAnsi="Times New Roman"/>
         </w:rPr>
       </w:pPr>
-      <w:bookmarkStart w:id="16" w:name="_Ref101952784"/>
-      <w:bookmarkStart w:id="17" w:name="_Ref101960788"/>
-      <w:bookmarkStart w:id="18" w:name="_Toc102191183"/>
-      <w:bookmarkStart w:id="19" w:name="_Toc224306312"/>
-      <w:bookmarkStart w:id="20" w:name="_Toc341899726"/>
-      <w:bookmarkStart w:id="21" w:name="_Toc97576888"/>
+      <w:bookmarkStart w:id="15" w:name="_Ref101952784"/>
+      <w:bookmarkStart w:id="16" w:name="_Ref101960788"/>
+      <w:bookmarkStart w:id="17" w:name="_Toc102191183"/>
+      <w:bookmarkStart w:id="18" w:name="_Toc224306312"/>
+      <w:bookmarkStart w:id="19" w:name="_Toc341899726"/>
+      <w:bookmarkStart w:id="20" w:name="_Toc97576888"/>
       <w:r>
         <w:rPr>
           <w:rFonts w:ascii="Times New Roman" w:hAnsi="Times New Roman"/>
@@ -5099,12 +5091,12 @@
         <w:lastRenderedPageBreak/>
         <w:t>Názov ďalšej kapitoly</w:t>
       </w:r>
+      <w:bookmarkEnd w:id="15"/>
       <w:bookmarkEnd w:id="16"/>
       <w:bookmarkEnd w:id="17"/>
       <w:bookmarkEnd w:id="18"/>
       <w:bookmarkEnd w:id="19"/>
       <w:bookmarkEnd w:id="20"/>
-      <w:bookmarkEnd w:id="21"/>
     </w:p>
     <w:p>
       <w:pPr>
@@ -5207,26 +5199,26 @@
           <w:rFonts w:ascii="Times New Roman" w:hAnsi="Times New Roman"/>
         </w:rPr>
       </w:pPr>
-      <w:bookmarkStart w:id="22" w:name="_Toc102191184"/>
-      <w:bookmarkStart w:id="23" w:name="_Toc224306313"/>
-      <w:bookmarkStart w:id="24" w:name="_Toc341899727"/>
-      <w:bookmarkStart w:id="25" w:name="_Toc97576889"/>
+      <w:bookmarkStart w:id="21" w:name="_Toc102191184"/>
+      <w:bookmarkStart w:id="22" w:name="_Toc224306313"/>
+      <w:bookmarkStart w:id="23" w:name="_Toc341899727"/>
+      <w:bookmarkStart w:id="24" w:name="_Toc97576889"/>
       <w:r>
         <w:rPr>
           <w:rFonts w:ascii="Times New Roman" w:hAnsi="Times New Roman"/>
         </w:rPr>
         <w:t>Názov podkapitoly Pod</w:t>
       </w:r>
+      <w:bookmarkEnd w:id="21"/>
       <w:bookmarkEnd w:id="22"/>
       <w:bookmarkEnd w:id="23"/>
+      <w:r>
+        <w:rPr>
+          <w:rFonts w:ascii="Times New Roman" w:hAnsi="Times New Roman"/>
+        </w:rPr>
+        <w:t>kapitola</w:t>
+      </w:r>
       <w:bookmarkEnd w:id="24"/>
-      <w:r>
-        <w:rPr>
-          <w:rFonts w:ascii="Times New Roman" w:hAnsi="Times New Roman"/>
-        </w:rPr>
-        <w:t>kapitola</w:t>
-      </w:r>
-      <w:bookmarkEnd w:id="25"/>
     </w:p>
     <w:p>
       <w:pPr>
@@ -5281,29 +5273,29 @@
           <w:rFonts w:ascii="Times New Roman" w:hAnsi="Times New Roman"/>
         </w:rPr>
       </w:pPr>
-      <w:bookmarkStart w:id="26" w:name="_Toc102191185"/>
-      <w:bookmarkStart w:id="27" w:name="_Ref102194739"/>
-      <w:bookmarkStart w:id="28" w:name="_Toc224306314"/>
-      <w:bookmarkStart w:id="29" w:name="_Toc341899728"/>
-      <w:bookmarkStart w:id="30" w:name="_Toc97576890"/>
+      <w:bookmarkStart w:id="25" w:name="_Toc102191185"/>
+      <w:bookmarkStart w:id="26" w:name="_Ref102194739"/>
+      <w:bookmarkStart w:id="27" w:name="_Toc224306314"/>
+      <w:bookmarkStart w:id="28" w:name="_Toc341899728"/>
+      <w:bookmarkStart w:id="29" w:name="_Toc97576890"/>
       <w:r>
         <w:rPr>
           <w:rFonts w:ascii="Times New Roman" w:hAnsi="Times New Roman"/>
         </w:rPr>
         <w:t xml:space="preserve">Názov Tretia úroveň </w:t>
       </w:r>
+      <w:bookmarkEnd w:id="25"/>
       <w:bookmarkEnd w:id="26"/>
       <w:bookmarkEnd w:id="27"/>
       <w:bookmarkEnd w:id="28"/>
+      <w:proofErr w:type="spellStart"/>
+      <w:r>
+        <w:rPr>
+          <w:rFonts w:ascii="Times New Roman" w:hAnsi="Times New Roman"/>
+        </w:rPr>
+        <w:t>Podpodkapitola</w:t>
+      </w:r>
       <w:bookmarkEnd w:id="29"/>
-      <w:proofErr w:type="spellStart"/>
-      <w:r>
-        <w:rPr>
-          <w:rFonts w:ascii="Times New Roman" w:hAnsi="Times New Roman"/>
-        </w:rPr>
-        <w:t>Podpodkapitola</w:t>
-      </w:r>
-      <w:bookmarkEnd w:id="30"/>
       <w:proofErr w:type="spellEnd"/>
     </w:p>
     <w:p>
@@ -5454,7 +5446,7 @@
           <w:rFonts w:ascii="Times New Roman" w:hAnsi="Times New Roman" w:cs="Times New Roman"/>
         </w:rPr>
       </w:pPr>
-      <w:bookmarkStart w:id="31" w:name="_Toc97576891"/>
+      <w:bookmarkStart w:id="30" w:name="_Toc97576891"/>
       <w:r>
         <w:rPr>
           <w:rFonts w:ascii="Times New Roman" w:hAnsi="Times New Roman" w:cs="Times New Roman"/>
@@ -5468,7 +5460,7 @@
         </w:rPr>
         <w:t>Podpodpodkapitola</w:t>
       </w:r>
-      <w:bookmarkEnd w:id="31"/>
+      <w:bookmarkEnd w:id="30"/>
       <w:proofErr w:type="spellEnd"/>
     </w:p>
     <w:p>
@@ -5749,25 +5741,25 @@
           <w:rFonts w:ascii="Times New Roman" w:hAnsi="Times New Roman"/>
         </w:rPr>
       </w:pPr>
-      <w:bookmarkStart w:id="32" w:name="_Toc224306315"/>
-      <w:bookmarkStart w:id="33" w:name="_Toc341899729"/>
-      <w:bookmarkStart w:id="34" w:name="_Toc97576892"/>
+      <w:bookmarkStart w:id="31" w:name="_Toc224306315"/>
+      <w:bookmarkStart w:id="32" w:name="_Toc341899729"/>
+      <w:bookmarkStart w:id="33" w:name="_Toc97576892"/>
       <w:r>
         <w:rPr>
           <w:rFonts w:ascii="Times New Roman" w:hAnsi="Times New Roman"/>
         </w:rPr>
         <w:t xml:space="preserve">Názov Tretia úroveň </w:t>
       </w:r>
+      <w:bookmarkEnd w:id="31"/>
       <w:bookmarkEnd w:id="32"/>
+      <w:proofErr w:type="spellStart"/>
+      <w:r>
+        <w:rPr>
+          <w:rFonts w:ascii="Times New Roman" w:hAnsi="Times New Roman"/>
+        </w:rPr>
+        <w:t>Podpodkapitola</w:t>
+      </w:r>
       <w:bookmarkEnd w:id="33"/>
-      <w:proofErr w:type="spellStart"/>
-      <w:r>
-        <w:rPr>
-          <w:rFonts w:ascii="Times New Roman" w:hAnsi="Times New Roman"/>
-        </w:rPr>
-        <w:t>Podpodkapitola</w:t>
-      </w:r>
-      <w:bookmarkEnd w:id="34"/>
       <w:proofErr w:type="spellEnd"/>
     </w:p>
     <w:p>
@@ -6134,9 +6126,9 @@
           <w:rFonts w:ascii="Times New Roman" w:hAnsi="Times New Roman"/>
         </w:rPr>
       </w:pPr>
-      <w:bookmarkStart w:id="35" w:name="_Toc224306316"/>
-      <w:bookmarkStart w:id="36" w:name="_Toc341899730"/>
-      <w:bookmarkStart w:id="37" w:name="_Toc97576893"/>
+      <w:bookmarkStart w:id="34" w:name="_Toc224306316"/>
+      <w:bookmarkStart w:id="35" w:name="_Toc341899730"/>
+      <w:bookmarkStart w:id="36" w:name="_Toc97576893"/>
       <w:r>
         <w:rPr>
           <w:rFonts w:ascii="Times New Roman" w:hAnsi="Times New Roman"/>
@@ -6144,9 +6136,9 @@
         <w:lastRenderedPageBreak/>
         <w:t>Ilustrácie, tabuľky, rovnice, krížové odkazy</w:t>
       </w:r>
+      <w:bookmarkEnd w:id="34"/>
       <w:bookmarkEnd w:id="35"/>
       <w:bookmarkEnd w:id="36"/>
-      <w:bookmarkEnd w:id="37"/>
     </w:p>
     <w:p>
       <w:pPr>
@@ -6190,11 +6182,11 @@
           <w:rFonts w:ascii="Times New Roman" w:hAnsi="Times New Roman"/>
         </w:rPr>
       </w:pPr>
-      <w:bookmarkStart w:id="38" w:name="_Ref101952800"/>
-      <w:bookmarkStart w:id="39" w:name="_Toc102191187"/>
-      <w:bookmarkStart w:id="40" w:name="_Toc224306317"/>
-      <w:bookmarkStart w:id="41" w:name="_Toc341899731"/>
-      <w:bookmarkStart w:id="42" w:name="_Toc97576894"/>
+      <w:bookmarkStart w:id="37" w:name="_Ref101952800"/>
+      <w:bookmarkStart w:id="38" w:name="_Toc102191187"/>
+      <w:bookmarkStart w:id="39" w:name="_Toc224306317"/>
+      <w:bookmarkStart w:id="40" w:name="_Toc341899731"/>
+      <w:bookmarkStart w:id="41" w:name="_Toc97576894"/>
       <w:r>
         <w:rPr>
           <w:rFonts w:ascii="Times New Roman" w:hAnsi="Times New Roman"/>
@@ -6207,11 +6199,11 @@
         </w:rPr>
         <w:t>lustrácie</w:t>
       </w:r>
+      <w:bookmarkEnd w:id="37"/>
       <w:bookmarkEnd w:id="38"/>
       <w:bookmarkEnd w:id="39"/>
       <w:bookmarkEnd w:id="40"/>
       <w:bookmarkEnd w:id="41"/>
-      <w:bookmarkEnd w:id="42"/>
     </w:p>
     <w:p>
       <w:pPr>
@@ -6694,8 +6686,8 @@
           <w:lang w:val="en-US"/>
         </w:rPr>
       </w:pPr>
-      <w:bookmarkStart w:id="43" w:name="_Ref149718301"/>
-      <w:bookmarkStart w:id="44" w:name="_Toc224306326"/>
+      <w:bookmarkStart w:id="42" w:name="_Ref149718301"/>
+      <w:bookmarkStart w:id="43" w:name="_Toc224306326"/>
       <w:r>
         <w:rPr>
           <w:b w:val="0"/>
@@ -6733,32 +6725,32 @@
         </w:rPr>
         <w:fldChar w:fldCharType="end"/>
       </w:r>
+      <w:bookmarkEnd w:id="42"/>
+      <w:r>
+        <w:rPr>
+          <w:b w:val="0"/>
+        </w:rPr>
+        <w:t xml:space="preserve"> </w:t>
+      </w:r>
+      <w:r>
+        <w:rPr>
+          <w:b w:val="0"/>
+        </w:rPr>
+        <w:fldChar w:fldCharType="begin"/>
+      </w:r>
+      <w:r>
+        <w:rPr>
+          <w:b w:val="0"/>
+        </w:rPr>
+        <w:instrText xml:space="preserve"> MACROBUTTON NoMacro [Klikni sem a nápíš názov obrázku]</w:instrText>
+      </w:r>
+      <w:r>
+        <w:rPr>
+          <w:b w:val="0"/>
+        </w:rPr>
+        <w:fldChar w:fldCharType="end"/>
+      </w:r>
       <w:bookmarkEnd w:id="43"/>
-      <w:r>
-        <w:rPr>
-          <w:b w:val="0"/>
-        </w:rPr>
-        <w:tab/>
-      </w:r>
-      <w:r>
-        <w:rPr>
-          <w:b w:val="0"/>
-        </w:rPr>
-        <w:fldChar w:fldCharType="begin"/>
-      </w:r>
-      <w:r>
-        <w:rPr>
-          <w:b w:val="0"/>
-        </w:rPr>
-        <w:instrText xml:space="preserve"> MACROBUTTON NoMacro [Klikni sem a nápíš názov obrázku]</w:instrText>
-      </w:r>
-      <w:r>
-        <w:rPr>
-          <w:b w:val="0"/>
-        </w:rPr>
-        <w:fldChar w:fldCharType="end"/>
-      </w:r>
-      <w:bookmarkEnd w:id="44"/>
       <w:r>
         <w:rPr>
           <w:b w:val="0"/>
@@ -7485,20 +7477,20 @@
           <w:rFonts w:ascii="Times New Roman" w:hAnsi="Times New Roman"/>
         </w:rPr>
       </w:pPr>
-      <w:bookmarkStart w:id="45" w:name="_Toc102191188"/>
-      <w:bookmarkStart w:id="46" w:name="_Toc224306318"/>
-      <w:bookmarkStart w:id="47" w:name="_Toc341899732"/>
-      <w:bookmarkStart w:id="48" w:name="_Toc97576895"/>
+      <w:bookmarkStart w:id="44" w:name="_Toc102191188"/>
+      <w:bookmarkStart w:id="45" w:name="_Toc224306318"/>
+      <w:bookmarkStart w:id="46" w:name="_Toc341899732"/>
+      <w:bookmarkStart w:id="47" w:name="_Toc97576895"/>
       <w:r>
         <w:rPr>
           <w:rFonts w:ascii="Times New Roman" w:hAnsi="Times New Roman"/>
         </w:rPr>
         <w:t>Tabuľky</w:t>
       </w:r>
+      <w:bookmarkEnd w:id="44"/>
       <w:bookmarkEnd w:id="45"/>
       <w:bookmarkEnd w:id="46"/>
       <w:bookmarkEnd w:id="47"/>
-      <w:bookmarkEnd w:id="48"/>
     </w:p>
     <w:p>
       <w:pPr>
@@ -7630,44 +7622,31 @@
           <w:highlight w:val="yellow"/>
         </w:rPr>
       </w:pPr>
-      <w:bookmarkStart w:id="49" w:name="_Toc224306328"/>
+      <w:bookmarkStart w:id="48" w:name="_Toc224306328"/>
       <w:r>
         <w:t>Tab. </w:t>
       </w:r>
+      <w:fldSimple w:instr=" SEQ Tab. \* ARABIC ">
+        <w:r>
+          <w:rPr>
+            <w:noProof/>
+          </w:rPr>
+          <w:t>1</w:t>
+        </w:r>
+      </w:fldSimple>
+      <w:r>
+        <w:tab/>
+      </w:r>
       <w:r>
         <w:fldChar w:fldCharType="begin"/>
       </w:r>
       <w:r>
-        <w:instrText xml:space="preserve"> SEQ Tab. \* ARABIC </w:instrText>
-      </w:r>
-      <w:r>
-        <w:fldChar w:fldCharType="separate"/>
-      </w:r>
-      <w:r>
-        <w:rPr>
-          <w:noProof/>
-        </w:rPr>
-        <w:t>1</w:t>
-      </w:r>
-      <w:r>
-        <w:rPr>
-          <w:noProof/>
-        </w:rPr>
+        <w:instrText xml:space="preserve"> MACROBUTTON NoMacro [Klikni sem a nápíš názov tabuľky]</w:instrText>
+      </w:r>
+      <w:r>
         <w:fldChar w:fldCharType="end"/>
       </w:r>
-      <w:r>
-        <w:tab/>
-      </w:r>
-      <w:r>
-        <w:fldChar w:fldCharType="begin"/>
-      </w:r>
-      <w:r>
-        <w:instrText xml:space="preserve"> MACROBUTTON NoMacro [Klikni sem a nápíš názov tabuľky]</w:instrText>
-      </w:r>
-      <w:r>
-        <w:fldChar w:fldCharType="end"/>
-      </w:r>
-      <w:bookmarkEnd w:id="49"/>
+      <w:bookmarkEnd w:id="48"/>
       <w:r>
         <w:t xml:space="preserve">  </w:t>
       </w:r>
@@ -8460,20 +8439,20 @@
           <w:rFonts w:ascii="Times New Roman" w:hAnsi="Times New Roman"/>
         </w:rPr>
       </w:pPr>
-      <w:bookmarkStart w:id="50" w:name="_Toc102191189"/>
-      <w:bookmarkStart w:id="51" w:name="_Toc224306319"/>
-      <w:bookmarkStart w:id="52" w:name="_Toc341899733"/>
-      <w:bookmarkStart w:id="53" w:name="_Toc97576896"/>
+      <w:bookmarkStart w:id="49" w:name="_Toc102191189"/>
+      <w:bookmarkStart w:id="50" w:name="_Toc224306319"/>
+      <w:bookmarkStart w:id="51" w:name="_Toc341899733"/>
+      <w:bookmarkStart w:id="52" w:name="_Toc97576896"/>
       <w:r>
         <w:rPr>
           <w:rFonts w:ascii="Times New Roman" w:hAnsi="Times New Roman"/>
         </w:rPr>
         <w:t>Tabuľky prevzaté z iných zdrojov</w:t>
       </w:r>
+      <w:bookmarkEnd w:id="49"/>
       <w:bookmarkEnd w:id="50"/>
       <w:bookmarkEnd w:id="51"/>
       <w:bookmarkEnd w:id="52"/>
-      <w:bookmarkEnd w:id="53"/>
     </w:p>
     <w:p>
       <w:pPr>
@@ -8579,48 +8558,35 @@
           <w:highlight w:val="yellow"/>
         </w:rPr>
       </w:pPr>
-      <w:bookmarkStart w:id="54" w:name="_Ref149721015"/>
-      <w:bookmarkStart w:id="55" w:name="_Ref149720953"/>
-      <w:bookmarkStart w:id="56" w:name="_Toc224306329"/>
+      <w:bookmarkStart w:id="53" w:name="_Ref149721015"/>
+      <w:bookmarkStart w:id="54" w:name="_Ref149720953"/>
+      <w:bookmarkStart w:id="55" w:name="_Toc224306329"/>
       <w:r>
         <w:t>Tab. </w:t>
       </w:r>
+      <w:fldSimple w:instr=" SEQ Tab. \* ARABIC ">
+        <w:r>
+          <w:rPr>
+            <w:noProof/>
+          </w:rPr>
+          <w:t>2</w:t>
+        </w:r>
+      </w:fldSimple>
+      <w:bookmarkEnd w:id="53"/>
+      <w:r>
+        <w:tab/>
+      </w:r>
       <w:r>
         <w:fldChar w:fldCharType="begin"/>
       </w:r>
       <w:r>
-        <w:instrText xml:space="preserve"> SEQ Tab. \* ARABIC </w:instrText>
-      </w:r>
-      <w:r>
-        <w:fldChar w:fldCharType="separate"/>
-      </w:r>
-      <w:r>
-        <w:rPr>
-          <w:noProof/>
-        </w:rPr>
-        <w:t>2</w:t>
-      </w:r>
-      <w:r>
-        <w:rPr>
-          <w:noProof/>
-        </w:rPr>
+        <w:instrText xml:space="preserve"> MACROBUTTON NoMacro [Klikni sem a nápíš názov tabuľky]</w:instrText>
+      </w:r>
+      <w:r>
         <w:fldChar w:fldCharType="end"/>
       </w:r>
       <w:bookmarkEnd w:id="54"/>
-      <w:r>
-        <w:tab/>
-      </w:r>
-      <w:r>
-        <w:fldChar w:fldCharType="begin"/>
-      </w:r>
-      <w:r>
-        <w:instrText xml:space="preserve"> MACROBUTTON NoMacro [Klikni sem a nápíš názov tabuľky]</w:instrText>
-      </w:r>
-      <w:r>
-        <w:fldChar w:fldCharType="end"/>
-      </w:r>
       <w:bookmarkEnd w:id="55"/>
-      <w:bookmarkEnd w:id="56"/>
       <w:r>
         <w:t xml:space="preserve">   </w:t>
       </w:r>
@@ -8759,17 +8725,17 @@
           <w:rFonts w:ascii="Times New Roman" w:hAnsi="Times New Roman"/>
         </w:rPr>
       </w:pPr>
+      <w:bookmarkStart w:id="56" w:name="_Toc97576897"/>
       <w:bookmarkStart w:id="57" w:name="_Toc102191190"/>
       <w:bookmarkStart w:id="58" w:name="_Toc224306320"/>
       <w:bookmarkStart w:id="59" w:name="_Toc341899734"/>
-      <w:bookmarkStart w:id="60" w:name="_Toc97576897"/>
       <w:r>
         <w:rPr>
           <w:rFonts w:ascii="Times New Roman" w:hAnsi="Times New Roman"/>
         </w:rPr>
         <w:t>Grafy</w:t>
       </w:r>
-      <w:bookmarkEnd w:id="60"/>
+      <w:bookmarkEnd w:id="56"/>
       <w:r>
         <w:rPr>
           <w:rFonts w:ascii="Times New Roman" w:hAnsi="Times New Roman"/>
@@ -9067,7 +9033,7 @@
           <w:rFonts w:ascii="Times New Roman" w:hAnsi="Times New Roman"/>
         </w:rPr>
       </w:pPr>
-      <w:bookmarkStart w:id="61" w:name="_Toc97576898"/>
+      <w:bookmarkStart w:id="60" w:name="_Toc97576898"/>
       <w:r>
         <w:rPr>
           <w:rFonts w:ascii="Times New Roman" w:hAnsi="Times New Roman"/>
@@ -9080,7 +9046,7 @@
         </w:rPr>
         <w:t xml:space="preserve"> prevzaté z iných zdrojov</w:t>
       </w:r>
-      <w:bookmarkEnd w:id="61"/>
+      <w:bookmarkEnd w:id="60"/>
     </w:p>
     <w:p>
       <w:pPr>
@@ -9328,7 +9294,7 @@
           <w:rFonts w:ascii="Times New Roman" w:hAnsi="Times New Roman"/>
         </w:rPr>
       </w:pPr>
-      <w:bookmarkStart w:id="62" w:name="_Toc97576899"/>
+      <w:bookmarkStart w:id="61" w:name="_Toc97576899"/>
       <w:r>
         <w:rPr>
           <w:rFonts w:ascii="Times New Roman" w:hAnsi="Times New Roman"/>
@@ -9336,7 +9302,7 @@
         <w:lastRenderedPageBreak/>
         <w:t>Mapy</w:t>
       </w:r>
-      <w:bookmarkEnd w:id="62"/>
+      <w:bookmarkEnd w:id="61"/>
       <w:r>
         <w:rPr>
           <w:rFonts w:ascii="Times New Roman" w:hAnsi="Times New Roman"/>
@@ -9546,9 +9512,9 @@
           <w:rFonts w:ascii="Times New Roman" w:hAnsi="Times New Roman"/>
         </w:rPr>
       </w:pPr>
+      <w:bookmarkStart w:id="62" w:name="_Toc97576900"/>
       <w:bookmarkStart w:id="63" w:name="_Ref101955905"/>
       <w:bookmarkStart w:id="64" w:name="_Ref101955933"/>
-      <w:bookmarkStart w:id="65" w:name="_Toc97576900"/>
       <w:r>
         <w:rPr>
           <w:rFonts w:ascii="Times New Roman" w:hAnsi="Times New Roman"/>
@@ -9556,7 +9522,7 @@
         <w:lastRenderedPageBreak/>
         <w:t>Fotodokumentácia a iný dokumentačný materiál</w:t>
       </w:r>
-      <w:bookmarkEnd w:id="65"/>
+      <w:bookmarkEnd w:id="62"/>
       <w:r>
         <w:rPr>
           <w:rFonts w:ascii="Times New Roman" w:hAnsi="Times New Roman"/>
@@ -9809,10 +9775,10 @@
           <w:rFonts w:ascii="Times New Roman" w:hAnsi="Times New Roman"/>
         </w:rPr>
       </w:pPr>
+      <w:bookmarkStart w:id="65" w:name="_Toc97576901"/>
       <w:bookmarkStart w:id="66" w:name="_Toc102191192"/>
       <w:bookmarkStart w:id="67" w:name="_Toc224306322"/>
       <w:bookmarkStart w:id="68" w:name="_Toc341899736"/>
-      <w:bookmarkStart w:id="69" w:name="_Toc97576901"/>
       <w:r>
         <w:rPr>
           <w:rFonts w:ascii="Times New Roman" w:hAnsi="Times New Roman"/>
@@ -9820,7 +9786,7 @@
         <w:lastRenderedPageBreak/>
         <w:t>Praktická časť práce</w:t>
       </w:r>
-      <w:bookmarkEnd w:id="69"/>
+      <w:bookmarkEnd w:id="65"/>
     </w:p>
     <w:p>
       <w:pPr>
@@ -9950,7 +9916,7 @@
           <w:rFonts w:ascii="Times New Roman" w:hAnsi="Times New Roman"/>
         </w:rPr>
       </w:pPr>
-      <w:bookmarkStart w:id="70" w:name="_Toc97576902"/>
+      <w:bookmarkStart w:id="69" w:name="_Toc97576902"/>
       <w:r>
         <w:rPr>
           <w:rFonts w:ascii="Times New Roman" w:hAnsi="Times New Roman"/>
@@ -9981,7 +9947,7 @@
         </w:rPr>
         <w:t>a iné súčasti práce</w:t>
       </w:r>
-      <w:bookmarkEnd w:id="70"/>
+      <w:bookmarkEnd w:id="69"/>
     </w:p>
     <w:p>
       <w:pPr>
@@ -10071,7 +10037,7 @@
           <w:rFonts w:ascii="Times New Roman" w:hAnsi="Times New Roman"/>
         </w:rPr>
       </w:pPr>
-      <w:bookmarkStart w:id="71" w:name="_Toc97576903"/>
+      <w:bookmarkStart w:id="70" w:name="_Toc97576903"/>
       <w:r>
         <w:rPr>
           <w:rFonts w:ascii="Times New Roman" w:hAnsi="Times New Roman"/>
@@ -10079,7 +10045,7 @@
         <w:lastRenderedPageBreak/>
         <w:t>Výsledky práce</w:t>
       </w:r>
-      <w:bookmarkEnd w:id="71"/>
+      <w:bookmarkEnd w:id="70"/>
     </w:p>
     <w:p>
       <w:pPr>
@@ -10400,14 +10366,14 @@
           <w:rFonts w:ascii="Times New Roman" w:hAnsi="Times New Roman"/>
         </w:rPr>
       </w:pPr>
-      <w:bookmarkStart w:id="72" w:name="_Toc97576904"/>
+      <w:bookmarkStart w:id="71" w:name="_Toc97576904"/>
       <w:r>
         <w:rPr>
           <w:rFonts w:ascii="Times New Roman" w:hAnsi="Times New Roman"/>
         </w:rPr>
         <w:t>Výsledky dotazníka</w:t>
       </w:r>
-      <w:bookmarkEnd w:id="72"/>
+      <w:bookmarkEnd w:id="71"/>
     </w:p>
     <w:p>
       <w:pPr>
@@ -10422,7 +10388,7 @@
           <w:rFonts w:ascii="Times New Roman" w:hAnsi="Times New Roman"/>
         </w:rPr>
       </w:pPr>
-      <w:bookmarkStart w:id="73" w:name="_Toc97576905"/>
+      <w:bookmarkStart w:id="72" w:name="_Toc97576905"/>
       <w:r>
         <w:rPr>
           <w:rFonts w:ascii="Times New Roman" w:hAnsi="Times New Roman"/>
@@ -10430,98 +10396,100 @@
         <w:lastRenderedPageBreak/>
         <w:t>Diskusia</w:t>
       </w:r>
+      <w:bookmarkEnd w:id="72"/>
+    </w:p>
+    <w:p>
+      <w:pPr>
+        <w:pStyle w:val="NormalnytextDP"/>
+        <w:spacing w:before="0"/>
+        <w:rPr>
+          <w:szCs w:val="24"/>
+          <w:highlight w:val="yellow"/>
+        </w:rPr>
+      </w:pPr>
+    </w:p>
+    <w:p>
+      <w:pPr>
+        <w:pStyle w:val="NormalnytextDP"/>
+        <w:spacing w:before="0"/>
+        <w:rPr>
+          <w:szCs w:val="24"/>
+        </w:rPr>
+      </w:pPr>
+      <w:r>
+        <w:rPr>
+          <w:szCs w:val="24"/>
+        </w:rPr>
+        <w:t xml:space="preserve">V tejto časti sa nachádzajú úvahy a porovnania vlastných výsledkov s výsledkami, ktoré dosiahli v danej oblasti iní autori. V tejto časti sa interpretujú najdôležitejšie a najvýznamnejšie zistenia a výsledky, hlavne tie, ktoré majú veľký význam vo vzťahu k riešenému problému. </w:t>
+      </w:r>
+      <w:r>
+        <w:rPr>
+          <w:szCs w:val="24"/>
+          <w:highlight w:val="yellow"/>
+        </w:rPr>
+        <w:t xml:space="preserve">Diskusia musí dávať odpovede na otázky a ciele vytýčené v úvode práce. V tejto časti autor vyjadruje svoje názory a postrehy ku skúmanej problematike. Výsledky porovnáva s literatúrou </w:t>
+      </w:r>
+      <w:r>
+        <w:rPr>
+          <w:highlight w:val="yellow"/>
+        </w:rPr>
+        <w:t>(popísané v teoretickej časti)</w:t>
+      </w:r>
+      <w:r>
+        <w:rPr>
+          <w:szCs w:val="24"/>
+          <w:highlight w:val="yellow"/>
+        </w:rPr>
+        <w:t xml:space="preserve"> a vyvodzuje z nich vlastné závery – dedukcie. Medzi </w:t>
+      </w:r>
+      <w:proofErr w:type="spellStart"/>
+      <w:r>
+        <w:rPr>
+          <w:szCs w:val="24"/>
+          <w:highlight w:val="yellow"/>
+        </w:rPr>
+        <w:t>ne</w:t>
+      </w:r>
+      <w:proofErr w:type="spellEnd"/>
+      <w:r>
+        <w:rPr>
+          <w:szCs w:val="24"/>
+          <w:highlight w:val="yellow"/>
+        </w:rPr>
+        <w:t xml:space="preserve"> patrí aj konkrétne vlastné riešenie, alebo vlastný návrh na vyriešenie problému, ktorý práca sleduje</w:t>
+      </w:r>
+      <w:r>
+        <w:rPr>
+          <w:szCs w:val="24"/>
+        </w:rPr>
+        <w:t xml:space="preserve">. </w:t>
+      </w:r>
+    </w:p>
+    <w:p>
+      <w:pPr>
+        <w:pStyle w:val="NormalnytextDP"/>
+        <w:spacing w:before="0"/>
+        <w:rPr>
+          <w:szCs w:val="24"/>
+          <w:highlight w:val="yellow"/>
+        </w:rPr>
+      </w:pPr>
+      <w:r>
+        <w:rPr>
+          <w:b/>
+          <w:szCs w:val="24"/>
+        </w:rPr>
+        <w:t>Tieto časti treba osobitne vyzdvihnúť, napísať, ako by sa dali vlastné výsledky, návrhy či poznatky autora uplatniť v praxi</w:t>
+      </w:r>
+      <w:r>
+        <w:rPr>
+          <w:b/>
+          <w:szCs w:val="24"/>
+        </w:rPr>
+        <w:t>.</w:t>
+      </w:r>
+      <w:bookmarkStart w:id="73" w:name="_GoBack"/>
       <w:bookmarkEnd w:id="73"/>
-    </w:p>
-    <w:p>
-      <w:pPr>
-        <w:pStyle w:val="NormalnytextDP"/>
-        <w:spacing w:before="0"/>
-        <w:rPr>
-          <w:szCs w:val="24"/>
-          <w:highlight w:val="yellow"/>
-        </w:rPr>
-      </w:pPr>
-    </w:p>
-    <w:p>
-      <w:pPr>
-        <w:pStyle w:val="NormalnytextDP"/>
-        <w:spacing w:before="0"/>
-        <w:rPr>
-          <w:szCs w:val="24"/>
-        </w:rPr>
-      </w:pPr>
-      <w:r>
-        <w:rPr>
-          <w:szCs w:val="24"/>
-        </w:rPr>
-        <w:t xml:space="preserve">V tejto časti sa nachádzajú úvahy a porovnania vlastných výsledkov s výsledkami, ktoré dosiahli v danej oblasti iní autori. V tejto časti sa interpretujú najdôležitejšie a najvýznamnejšie zistenia a výsledky, hlavne tie, ktoré majú veľký význam vo vzťahu k riešenému problému. </w:t>
-      </w:r>
-      <w:r>
-        <w:rPr>
-          <w:szCs w:val="24"/>
-          <w:highlight w:val="yellow"/>
-        </w:rPr>
-        <w:t xml:space="preserve">Diskusia musí dávať odpovede na otázky a ciele vytýčené v úvode práce. V tejto časti autor vyjadruje svoje názory a postrehy ku skúmanej problematike. Výsledky porovnáva s literatúrou </w:t>
-      </w:r>
-      <w:r>
-        <w:rPr>
-          <w:highlight w:val="yellow"/>
-        </w:rPr>
-        <w:t>(popísané v teoretickej časti)</w:t>
-      </w:r>
-      <w:r>
-        <w:rPr>
-          <w:szCs w:val="24"/>
-          <w:highlight w:val="yellow"/>
-        </w:rPr>
-        <w:t xml:space="preserve"> a vyvodzuje z nich vlastné závery – dedukcie. Medzi </w:t>
-      </w:r>
-      <w:proofErr w:type="spellStart"/>
-      <w:r>
-        <w:rPr>
-          <w:szCs w:val="24"/>
-          <w:highlight w:val="yellow"/>
-        </w:rPr>
-        <w:t>ne</w:t>
-      </w:r>
-      <w:proofErr w:type="spellEnd"/>
-      <w:r>
-        <w:rPr>
-          <w:szCs w:val="24"/>
-          <w:highlight w:val="yellow"/>
-        </w:rPr>
-        <w:t xml:space="preserve"> patrí aj konkrétne vlastné riešenie, alebo vlastný návrh na vyriešenie problému, ktorý práca sleduje</w:t>
-      </w:r>
-      <w:r>
-        <w:rPr>
-          <w:szCs w:val="24"/>
-        </w:rPr>
-        <w:t xml:space="preserve">. </w:t>
-      </w:r>
-    </w:p>
-    <w:p>
-      <w:pPr>
-        <w:pStyle w:val="NormalnytextDP"/>
-        <w:spacing w:before="0"/>
-        <w:rPr>
-          <w:szCs w:val="24"/>
-          <w:highlight w:val="yellow"/>
-        </w:rPr>
-      </w:pPr>
-      <w:r>
-        <w:rPr>
-          <w:b/>
-          <w:szCs w:val="24"/>
-        </w:rPr>
-        <w:t>Tieto časti treba osobitne vyzdvihnúť, napísať, ako by sa dali vlastné výsledky, návrhy či poznatky autora uplatniť v praxi</w:t>
-      </w:r>
-      <w:r>
-        <w:rPr>
-          <w:b/>
-          <w:szCs w:val="24"/>
-        </w:rPr>
-        <w:t>.</w:t>
-      </w:r>
     </w:p>
     <w:p>
       <w:pPr>
@@ -14713,7 +14681,7 @@
         <w:rStyle w:val="slostrany"/>
         <w:noProof/>
       </w:rPr>
-      <w:t>10</w:t>
+      <w:t>23</w:t>
     </w:r>
     <w:r>
       <w:rPr>
@@ -18335,7 +18303,7 @@
 </file>
 
 <file path=customXml/itemProps1.xml><?xml version="1.0" encoding="utf-8"?>
-<ds:datastoreItem xmlns:ds="http://schemas.openxmlformats.org/officeDocument/2006/customXml" ds:itemID="{1EED3E16-1110-4D37-9881-10B78497F0F5}">
+<ds:datastoreItem xmlns:ds="http://schemas.openxmlformats.org/officeDocument/2006/customXml" ds:itemID="{82A7C54E-4283-43F3-9009-A06B656028F0}">
   <ds:schemaRefs>
     <ds:schemaRef ds:uri="http://schemas.openxmlformats.org/officeDocument/2006/bibliography"/>
   </ds:schemaRefs>

</xml_diff>